<commit_message>
"save as" function, GUI Design edit
</commit_message>
<xml_diff>
--- a/project-Document.docx
+++ b/project-Document.docx
@@ -1750,11 +1750,7 @@
           </mc:Choice>
           <mc:Fallback>
             <w:pict>
-              <v:shapetype w14:anchorId="3457C38C" id="_x0000_t202" coordsize="21600,21600" o:spt="202" path="m,l,21600r21600,l21600,xe">
-                <v:stroke joinstyle="miter"/>
-                <v:path gradientshapeok="t" o:connecttype="rect"/>
-              </v:shapetype>
-              <v:shape id="Text Box 3" o:spid="_x0000_s1029" type="#_x0000_t202" style="position:absolute;margin-left:347.8pt;margin-top:15.5pt;width:183.2pt;height:123.25pt;z-index:251702272;visibility:visible;mso-wrap-style:square;mso-width-percent:0;mso-height-percent:0;mso-wrap-distance-left:9pt;mso-wrap-distance-top:0;mso-wrap-distance-right:9pt;mso-wrap-distance-bottom:0;mso-position-horizontal:absolute;mso-position-horizontal-relative:margin;mso-position-vertical:absolute;mso-position-vertical-relative:text;mso-width-percent:0;mso-height-percent:0;mso-width-relative:margin;mso-height-relative:margin;v-text-anchor:top" o:gfxdata="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" filled="f" stroked="f" strokeweight=".5pt">
+              <v:shape w14:anchorId="3457C38C" id="Text Box 3" o:spid="_x0000_s1029" type="#_x0000_t202" style="position:absolute;margin-left:347.8pt;margin-top:15.5pt;width:183.2pt;height:123.25pt;z-index:251702272;visibility:visible;mso-wrap-style:square;mso-width-percent:0;mso-height-percent:0;mso-wrap-distance-left:9pt;mso-wrap-distance-top:0;mso-wrap-distance-right:9pt;mso-wrap-distance-bottom:0;mso-position-horizontal:absolute;mso-position-horizontal-relative:margin;mso-position-vertical:absolute;mso-position-vertical-relative:text;mso-width-percent:0;mso-height-percent:0;mso-width-relative:margin;mso-height-relative:margin;v-text-anchor:top" o:gfxdata="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" filled="f" stroked="f" strokeweight=".5pt">
                 <v:textbox>
                   <w:txbxContent>
                     <w:tbl>
@@ -3073,8 +3069,6 @@
               <w:fldChar w:fldCharType="end"/>
             </w:r>
           </w:hyperlink>
-          <w:bookmarkStart w:id="0" w:name="_GoBack"/>
-          <w:bookmarkEnd w:id="0"/>
         </w:p>
         <w:p>
           <w:pPr>
@@ -3439,9 +3433,11 @@
               <w:tab w:val="left" w:pos="440"/>
             </w:tabs>
             <w:rPr>
-              <w:rFonts w:eastAsiaTheme="minorEastAsia"/>
+              <w:rFonts w:eastAsiaTheme="minorEastAsia" w:hint="cs"/>
               <w:b w:val="0"/>
               <w:bCs w:val="0"/>
+              <w:rtl/>
+              <w:lang w:bidi="ar-EG"/>
             </w:rPr>
           </w:pPr>
           <w:hyperlink w:anchor="_Toc77190590" w:history="1">
@@ -3610,8 +3606,8 @@
       <w:r>
         <w:br w:type="page"/>
       </w:r>
-      <w:bookmarkStart w:id="1" w:name="_Toc77183885"/>
-      <w:bookmarkStart w:id="2" w:name="_Toc77190579"/>
+      <w:bookmarkStart w:id="0" w:name="_Toc77183885"/>
+      <w:bookmarkStart w:id="1" w:name="_Toc77190579"/>
       <w:r>
         <w:rPr>
           <w:noProof/>
@@ -3619,8 +3615,8 @@
         <w:lastRenderedPageBreak/>
         <w:t>Background</w:t>
       </w:r>
+      <w:bookmarkEnd w:id="0"/>
       <w:bookmarkEnd w:id="1"/>
-      <w:bookmarkEnd w:id="2"/>
     </w:p>
     <w:p>
       <w:pPr>
@@ -4110,13 +4106,13 @@
           <w:numId w:val="25"/>
         </w:numPr>
       </w:pPr>
-      <w:bookmarkStart w:id="3" w:name="_Toc77183886"/>
-      <w:bookmarkStart w:id="4" w:name="_Toc77190580"/>
+      <w:bookmarkStart w:id="2" w:name="_Toc77183886"/>
+      <w:bookmarkStart w:id="3" w:name="_Toc77190580"/>
       <w:r>
         <w:t>Implementation details</w:t>
       </w:r>
+      <w:bookmarkEnd w:id="2"/>
       <w:bookmarkEnd w:id="3"/>
-      <w:bookmarkEnd w:id="4"/>
     </w:p>
     <w:p>
       <w:pPr>
@@ -4138,11 +4134,11 @@
           <w:numId w:val="25"/>
         </w:numPr>
       </w:pPr>
-      <w:bookmarkStart w:id="5" w:name="_Toc77190581"/>
+      <w:bookmarkStart w:id="4" w:name="_Toc77190581"/>
       <w:r>
         <w:t>The algorithm used in the XML editor</w:t>
       </w:r>
-      <w:bookmarkEnd w:id="5"/>
+      <w:bookmarkEnd w:id="4"/>
     </w:p>
     <w:p>
       <w:pPr>
@@ -4298,14 +4294,14 @@
           <w:lang w:bidi="ar-EG"/>
         </w:rPr>
       </w:pPr>
-      <w:bookmarkStart w:id="6" w:name="_Toc77190582"/>
+      <w:bookmarkStart w:id="5" w:name="_Toc77190582"/>
       <w:r>
         <w:rPr>
           <w:lang w:bidi="ar-EG"/>
         </w:rPr>
         <w:t>Operations</w:t>
       </w:r>
-      <w:bookmarkEnd w:id="6"/>
+      <w:bookmarkEnd w:id="5"/>
     </w:p>
     <w:p>
       <w:pPr>
@@ -4434,12 +4430,30 @@
           <w:lang w:bidi="ar-EG"/>
         </w:rPr>
       </w:pPr>
-      <w:bookmarkStart w:id="7" w:name="_Toc77190583"/>
+      <w:bookmarkStart w:id="6" w:name="_Toc77190583"/>
       <w:r>
         <w:rPr>
           <w:lang w:bidi="ar-EG"/>
         </w:rPr>
         <w:t>Parsing Function</w:t>
+      </w:r>
+      <w:bookmarkEnd w:id="6"/>
+    </w:p>
+    <w:p>
+      <w:pPr>
+        <w:pStyle w:val="Heading3"/>
+        <w:ind w:left="720" w:firstLine="360"/>
+        <w:rPr>
+          <w:rtl/>
+          <w:lang w:bidi="ar-EG"/>
+        </w:rPr>
+      </w:pPr>
+      <w:bookmarkStart w:id="7" w:name="_Toc77190584"/>
+      <w:r>
+        <w:rPr>
+          <w:lang w:bidi="ar-EG"/>
+        </w:rPr>
+        <w:t>2.2.2 Correction Function</w:t>
       </w:r>
       <w:bookmarkEnd w:id="7"/>
     </w:p>
@@ -4452,12 +4466,12 @@
           <w:lang w:bidi="ar-EG"/>
         </w:rPr>
       </w:pPr>
-      <w:bookmarkStart w:id="8" w:name="_Toc77190584"/>
+      <w:bookmarkStart w:id="8" w:name="_Toc77190585"/>
       <w:r>
         <w:rPr>
           <w:lang w:bidi="ar-EG"/>
         </w:rPr>
-        <w:t>2.2.2 Correction Function</w:t>
+        <w:t>2.2.3 Formatting Function</w:t>
       </w:r>
       <w:bookmarkEnd w:id="8"/>
     </w:p>
@@ -4470,12 +4484,26 @@
           <w:lang w:bidi="ar-EG"/>
         </w:rPr>
       </w:pPr>
-      <w:bookmarkStart w:id="9" w:name="_Toc77190585"/>
+      <w:bookmarkStart w:id="9" w:name="_Toc77190586"/>
       <w:r>
         <w:rPr>
           <w:lang w:bidi="ar-EG"/>
         </w:rPr>
-        <w:t>2.2.3 Formatting Function</w:t>
+        <w:t xml:space="preserve">2.2.4 </w:t>
+      </w:r>
+      <w:proofErr w:type="spellStart"/>
+      <w:r>
+        <w:rPr>
+          <w:lang w:bidi="ar-EG"/>
+        </w:rPr>
+        <w:t>ConvertToJason</w:t>
+      </w:r>
+      <w:proofErr w:type="spellEnd"/>
+      <w:r>
+        <w:rPr>
+          <w:lang w:bidi="ar-EG"/>
+        </w:rPr>
+        <w:t xml:space="preserve"> Function</w:t>
       </w:r>
       <w:bookmarkEnd w:id="9"/>
     </w:p>
@@ -4488,26 +4516,12 @@
           <w:lang w:bidi="ar-EG"/>
         </w:rPr>
       </w:pPr>
-      <w:bookmarkStart w:id="10" w:name="_Toc77190586"/>
+      <w:bookmarkStart w:id="10" w:name="_Toc77190587"/>
       <w:r>
         <w:rPr>
           <w:lang w:bidi="ar-EG"/>
         </w:rPr>
-        <w:t xml:space="preserve">2.2.4 </w:t>
-      </w:r>
-      <w:proofErr w:type="spellStart"/>
-      <w:r>
-        <w:rPr>
-          <w:lang w:bidi="ar-EG"/>
-        </w:rPr>
-        <w:t>ConvertToJason</w:t>
-      </w:r>
-      <w:proofErr w:type="spellEnd"/>
-      <w:r>
-        <w:rPr>
-          <w:lang w:bidi="ar-EG"/>
-        </w:rPr>
-        <w:t xml:space="preserve"> Function</w:t>
+        <w:t>2.2.5 Trim Function</w:t>
       </w:r>
       <w:bookmarkEnd w:id="10"/>
     </w:p>
@@ -4520,32 +4534,441 @@
           <w:lang w:bidi="ar-EG"/>
         </w:rPr>
       </w:pPr>
-      <w:bookmarkStart w:id="11" w:name="_Toc77190587"/>
+      <w:bookmarkStart w:id="11" w:name="_Toc77190588"/>
       <w:r>
         <w:rPr>
           <w:lang w:bidi="ar-EG"/>
         </w:rPr>
-        <w:t>2.2.5 Trim Function</w:t>
+        <w:t>2.2.6 Compress Function</w:t>
       </w:r>
       <w:bookmarkEnd w:id="11"/>
     </w:p>
     <w:p>
       <w:pPr>
-        <w:pStyle w:val="Heading3"/>
-        <w:ind w:left="720" w:firstLine="360"/>
+        <w:pStyle w:val="Heading4"/>
+        <w:ind w:left="360" w:firstLine="720"/>
+      </w:pPr>
+      <w:r>
+        <w:t>2.2.6.1</w:t>
+      </w:r>
+      <w:r>
+        <w:t xml:space="preserve">Reasons </w:t>
+      </w:r>
+      <w:proofErr w:type="gramStart"/>
+      <w:r>
+        <w:t>To</w:t>
+      </w:r>
+      <w:proofErr w:type="gramEnd"/>
+      <w:r>
+        <w:t xml:space="preserve"> Use Data Compression Algorithms:</w:t>
+      </w:r>
+    </w:p>
+    <w:p>
+      <w:pPr>
+        <w:ind w:left="990" w:firstLine="90"/>
+      </w:pPr>
+      <w:proofErr w:type="gramStart"/>
+      <w:r>
+        <w:t>we</w:t>
+      </w:r>
+      <w:proofErr w:type="gramEnd"/>
+      <w:r>
+        <w:t xml:space="preserve"> need Data Compression mainly because:</w:t>
+      </w:r>
+      <w:r>
+        <w:tab/>
+      </w:r>
+    </w:p>
+    <w:p>
+      <w:pPr>
+        <w:pStyle w:val="ListParagraph"/>
+        <w:numPr>
+          <w:ilvl w:val="0"/>
+          <w:numId w:val="34"/>
+        </w:numPr>
+        <w:tabs>
+          <w:tab w:val="left" w:pos="360"/>
+        </w:tabs>
+        <w:ind w:left="1710" w:hanging="270"/>
+      </w:pPr>
+      <w:r>
+        <w:t>Uncompressed data can take up a lot of space, which is not good for limited hard drive space and internet download speeds.</w:t>
+      </w:r>
+    </w:p>
+    <w:p>
+      <w:pPr>
+        <w:pStyle w:val="ListParagraph"/>
+        <w:numPr>
+          <w:ilvl w:val="0"/>
+          <w:numId w:val="34"/>
+        </w:numPr>
+        <w:ind w:left="1710" w:hanging="270"/>
+      </w:pPr>
+      <w:r>
+        <w:t>While hardware gets better and cheaper, algorithms to reduce data size also helps technology evolve.</w:t>
+      </w:r>
+    </w:p>
+    <w:p>
+      <w:pPr>
+        <w:ind w:left="1170"/>
+      </w:pPr>
+      <w:proofErr w:type="gramStart"/>
+      <w:r>
+        <w:t>there</w:t>
+      </w:r>
+      <w:proofErr w:type="gramEnd"/>
+      <w:r>
+        <w:t xml:space="preserve"> are many techniques for data compressing, but in this project we will use ZLW technique to compress &amp; decompress Xml files.</w:t>
+      </w:r>
+    </w:p>
+    <w:p>
+      <w:pPr>
+        <w:pStyle w:val="Heading4"/>
+        <w:ind w:left="180" w:firstLine="990"/>
+      </w:pPr>
+      <w:r>
+        <w:t>2.</w:t>
+      </w:r>
+      <w:r>
+        <w:t>2.6.2</w:t>
+      </w:r>
+      <w:r>
+        <w:t>Lempel–</w:t>
+      </w:r>
+      <w:proofErr w:type="spellStart"/>
+      <w:r>
+        <w:t>Ziv</w:t>
+      </w:r>
+      <w:proofErr w:type="spellEnd"/>
+      <w:r>
+        <w:t>–Welch (LZW) Algorithm:</w:t>
+      </w:r>
+    </w:p>
+    <w:p>
+      <w:pPr>
+        <w:ind w:left="1170"/>
+      </w:pPr>
+      <w:r>
+        <w:t xml:space="preserve">LZW algorithm is a very common compression technique. This algorithm is typically used in GIF and optionally in PDF and TIFF. </w:t>
+      </w:r>
+      <w:proofErr w:type="gramStart"/>
+      <w:r>
+        <w:t>Unix’s</w:t>
+      </w:r>
+      <w:proofErr w:type="gramEnd"/>
+      <w:r>
+        <w:t xml:space="preserve"> ‘compress’ command, among other uses. It is lossless type of compression, meaning no data is lost when compressing. The algorithm is simple to implement and has the potential for very high throughput in hardware implementations.</w:t>
+      </w:r>
+    </w:p>
+    <w:p>
+      <w:pPr>
+        <w:ind w:left="1170"/>
+      </w:pPr>
+      <w:r>
+        <w:t xml:space="preserve">The Idea relies on reoccurring patterns to save data space. LZW is the foremost technique for general purpose data compression due to its simplicity and versatility. </w:t>
+      </w:r>
+    </w:p>
+    <w:p>
+      <w:pPr>
+        <w:ind w:left="540" w:firstLine="180"/>
+      </w:pPr>
+    </w:p>
+    <w:p>
+      <w:pPr>
+        <w:pStyle w:val="Heading4"/>
+        <w:ind w:firstLine="720"/>
+      </w:pPr>
+      <w:r>
+        <w:lastRenderedPageBreak/>
+        <w:t>2.2.6.3</w:t>
+      </w:r>
+      <w:r>
+        <w:t xml:space="preserve"> How does it (LZW) Algorithm work?</w:t>
+      </w:r>
+    </w:p>
+    <w:p>
+      <w:pPr>
+        <w:ind w:left="900" w:firstLine="180"/>
+      </w:pPr>
+      <w:r>
+        <w:t>LZW compression works by reading a sequence of symbols, grouping the symbols into strings, and converting the strings into codes. Because the codes take up less space than the strings they replace, we get compression. Characteristic features of LZW includes,</w:t>
+      </w:r>
+    </w:p>
+    <w:p>
+      <w:pPr>
+        <w:pStyle w:val="ListParagraph"/>
+        <w:numPr>
+          <w:ilvl w:val="0"/>
+          <w:numId w:val="31"/>
+        </w:numPr>
+        <w:ind w:left="1260"/>
+      </w:pPr>
+      <w:r>
+        <w:t>When encoding begins the code table is empty. Compression is achieved by using codes 0 (can be started by 256 entries) through 4095 to represent sequences of bytes.</w:t>
+      </w:r>
+    </w:p>
+    <w:p>
+      <w:pPr>
+        <w:pStyle w:val="ListParagraph"/>
+        <w:numPr>
+          <w:ilvl w:val="0"/>
+          <w:numId w:val="31"/>
+        </w:numPr>
+        <w:ind w:left="1260"/>
+      </w:pPr>
+      <w:r>
+        <w:t>As the encoding continues, LZW identifies repeated sequences in the data, and adds them to the code table.</w:t>
+      </w:r>
+    </w:p>
+    <w:p>
+      <w:pPr>
+        <w:pStyle w:val="ListParagraph"/>
+        <w:numPr>
+          <w:ilvl w:val="0"/>
+          <w:numId w:val="31"/>
+        </w:numPr>
+        <w:ind w:left="1260"/>
+      </w:pPr>
+      <w:r>
+        <w:t>Decoding is achieved by taking each code from the compressed file and translating it through the code table to find what character or characters it represents.</w:t>
+      </w:r>
+    </w:p>
+    <w:p>
+      <w:pPr>
+        <w:pStyle w:val="Heading4"/>
+        <w:ind w:firstLine="720"/>
+      </w:pPr>
+      <w:r>
+        <w:t>2.2.6.4</w:t>
+      </w:r>
+      <w:r>
+        <w:t xml:space="preserve"> Implementation:</w:t>
+      </w:r>
+    </w:p>
+    <w:p>
+      <w:pPr>
+        <w:ind w:left="900"/>
+      </w:pPr>
+      <w:r>
+        <w:t>The idea of the compression algorithm is the following: as the input data is being processed, a dictionary keeps a correspondence between the longest encountered words and a list of code values. The words are replaced by their corresponding codes and so the input file is compressed. Therefore, the efficiency of the algorithm increases as the number of long, repetitive words in the input data increases.</w:t>
+      </w:r>
+    </w:p>
+    <w:p>
+      <w:pPr>
+        <w:pStyle w:val="Heading4"/>
+        <w:ind w:firstLine="720"/>
+      </w:pPr>
+      <w:r>
+        <w:t>2.2.6.5</w:t>
+      </w:r>
+      <w:r>
+        <w:t>. LZW ENCODING:</w:t>
+      </w:r>
+      <w:bookmarkStart w:id="12" w:name="_GoBack"/>
+      <w:bookmarkEnd w:id="12"/>
+    </w:p>
+    <w:p>
+      <w:pPr>
+        <w:ind w:left="540"/>
+      </w:pPr>
+      <w:r>
+        <w:t xml:space="preserve">                PSEUDOCODE:</w:t>
+      </w:r>
+    </w:p>
+    <w:p>
+      <w:pPr>
+        <w:pStyle w:val="ListParagraph"/>
+        <w:numPr>
+          <w:ilvl w:val="0"/>
+          <w:numId w:val="33"/>
+        </w:numPr>
+        <w:ind w:left="1716"/>
+      </w:pPr>
+      <w:r>
+        <w:t>Initialize an empty table (list of strings, each string has its numeric counterpart which is the index where this string is inserted in the list.</w:t>
+      </w:r>
+    </w:p>
+    <w:p>
+      <w:pPr>
+        <w:pStyle w:val="ListParagraph"/>
+        <w:numPr>
+          <w:ilvl w:val="0"/>
+          <w:numId w:val="33"/>
+        </w:numPr>
+        <w:ind w:left="1716"/>
+      </w:pPr>
+      <w:r>
+        <w:t>P = first input character</w:t>
+      </w:r>
+    </w:p>
+    <w:p>
+      <w:pPr>
+        <w:pStyle w:val="ListParagraph"/>
+        <w:numPr>
+          <w:ilvl w:val="0"/>
+          <w:numId w:val="33"/>
+        </w:numPr>
+        <w:ind w:left="1716"/>
+      </w:pPr>
+      <w:r>
+        <w:t>WHILE not end of input stream</w:t>
+      </w:r>
+    </w:p>
+    <w:p>
+      <w:pPr>
+        <w:pStyle w:val="ListParagraph"/>
+        <w:numPr>
+          <w:ilvl w:val="0"/>
+          <w:numId w:val="33"/>
+        </w:numPr>
+        <w:ind w:left="1716"/>
+      </w:pPr>
+      <w:r>
+        <w:t xml:space="preserve">C = next input character </w:t>
+      </w:r>
+      <w:r>
+        <w:rPr>
+          <w:color w:val="70AD47" w:themeColor="accent6"/>
+        </w:rPr>
+        <w:t>//if P is not in the string table add it in the table.</w:t>
+      </w:r>
+    </w:p>
+    <w:p>
+      <w:pPr>
+        <w:pStyle w:val="ListParagraph"/>
+        <w:numPr>
+          <w:ilvl w:val="0"/>
+          <w:numId w:val="33"/>
+        </w:numPr>
+        <w:ind w:left="1716"/>
+      </w:pPr>
+      <w:r>
+        <w:t>IF P + C is in the string table</w:t>
+      </w:r>
+    </w:p>
+    <w:p>
+      <w:pPr>
+        <w:pStyle w:val="ListParagraph"/>
+        <w:numPr>
+          <w:ilvl w:val="0"/>
+          <w:numId w:val="33"/>
+        </w:numPr>
+        <w:ind w:left="1716"/>
+      </w:pPr>
+      <w:r>
+        <w:t>P = P + C</w:t>
+      </w:r>
+    </w:p>
+    <w:p>
+      <w:pPr>
+        <w:pStyle w:val="ListParagraph"/>
+        <w:numPr>
+          <w:ilvl w:val="0"/>
+          <w:numId w:val="33"/>
+        </w:numPr>
+        <w:ind w:left="1716"/>
+      </w:pPr>
+      <w:r>
+        <w:t>ELSE</w:t>
+      </w:r>
+    </w:p>
+    <w:p>
+      <w:pPr>
+        <w:pStyle w:val="ListParagraph"/>
+        <w:numPr>
+          <w:ilvl w:val="0"/>
+          <w:numId w:val="33"/>
+        </w:numPr>
+        <w:ind w:left="1716"/>
+      </w:pPr>
+      <w:r>
+        <w:t>output the code for P</w:t>
+      </w:r>
+    </w:p>
+    <w:p>
+      <w:pPr>
+        <w:pStyle w:val="ListParagraph"/>
+        <w:numPr>
+          <w:ilvl w:val="0"/>
+          <w:numId w:val="33"/>
+        </w:numPr>
+        <w:ind w:left="1716"/>
+      </w:pPr>
+      <w:r>
+        <w:t>add P + C to the string table</w:t>
+      </w:r>
+    </w:p>
+    <w:p>
+      <w:pPr>
+        <w:pStyle w:val="ListParagraph"/>
+        <w:numPr>
+          <w:ilvl w:val="0"/>
+          <w:numId w:val="33"/>
+        </w:numPr>
+        <w:ind w:left="1716"/>
+      </w:pPr>
+      <w:r>
+        <w:t>P = C</w:t>
+      </w:r>
+    </w:p>
+    <w:p>
+      <w:pPr>
+        <w:pStyle w:val="ListParagraph"/>
+        <w:numPr>
+          <w:ilvl w:val="0"/>
+          <w:numId w:val="33"/>
+        </w:numPr>
+        <w:ind w:left="1716"/>
+      </w:pPr>
+      <w:r>
+        <w:t>END WHILE</w:t>
+      </w:r>
+    </w:p>
+    <w:p>
+      <w:pPr>
+        <w:pStyle w:val="ListParagraph"/>
+        <w:numPr>
+          <w:ilvl w:val="0"/>
+          <w:numId w:val="33"/>
+        </w:numPr>
+        <w:ind w:left="1716"/>
+      </w:pPr>
+      <w:r>
+        <w:t xml:space="preserve">output code for P </w:t>
+      </w:r>
+    </w:p>
+    <w:p>
+      <w:pPr>
+        <w:ind w:left="810"/>
+        <w:rPr>
+          <w:sz w:val="24"/>
+          <w:szCs w:val="24"/>
+        </w:rPr>
+      </w:pPr>
+      <w:r>
+        <w:rPr>
+          <w:sz w:val="24"/>
+          <w:szCs w:val="24"/>
+        </w:rPr>
+        <w:t>6.4.2. Decompression</w:t>
+      </w:r>
+    </w:p>
+    <w:p>
+      <w:pPr>
+        <w:ind w:left="1350"/>
+      </w:pPr>
+      <w:r>
+        <w:t>In our code, the decompressing code is different from the decompression method in the LZU method, as we reuse the table we filled in in the encoder function and the codes (numbers) corresponding to each encrypted segment within the file, and use them backwards through the table, where each encrypted code is replaced with the corresponding string in the string table.</w:t>
+      </w:r>
+    </w:p>
+    <w:p>
+      <w:pPr>
+        <w:ind w:firstLine="1080"/>
         <w:rPr>
           <w:rtl/>
           <w:lang w:bidi="ar-EG"/>
         </w:rPr>
       </w:pPr>
-      <w:bookmarkStart w:id="12" w:name="_Toc77190588"/>
-      <w:r>
-        <w:rPr>
-          <w:lang w:bidi="ar-EG"/>
-        </w:rPr>
-        <w:t>2.2.6 Compress Function</w:t>
-      </w:r>
-      <w:bookmarkEnd w:id="12"/>
     </w:p>
     <w:p>
       <w:pPr>
@@ -4567,6 +4990,7 @@
       <w:bookmarkStart w:id="13" w:name="_Toc77183887"/>
       <w:bookmarkStart w:id="14" w:name="_Toc77190589"/>
       <w:r>
+        <w:lastRenderedPageBreak/>
         <w:t>Complexity of operations</w:t>
       </w:r>
       <w:bookmarkEnd w:id="13"/>
@@ -4850,7 +5274,6 @@
         <w:ind w:left="450"/>
       </w:pPr>
       <w:r>
-        <w:lastRenderedPageBreak/>
         <w:t xml:space="preserve"> </w:t>
       </w:r>
     </w:p>
@@ -4934,7 +5357,7 @@
         <w:noProof/>
         <w:color w:val="4472C4" w:themeColor="accent1"/>
       </w:rPr>
-      <w:t>4</w:t>
+      <w:t>6</w:t>
     </w:r>
     <w:r>
       <w:rPr>
@@ -5786,6 +6209,92 @@
     </w:lvl>
   </w:abstractNum>
   <w:abstractNum w:abstractNumId="2">
+    <w:nsid w:val="11B04672"/>
+    <w:multiLevelType w:val="hybridMultilevel"/>
+    <w:tmpl w:val="8B781166"/>
+    <w:lvl w:ilvl="0" w:tplc="0409000F">
+      <w:start w:val="1"/>
+      <w:numFmt w:val="decimal"/>
+      <w:lvlText w:val="%1."/>
+      <w:lvlJc w:val="left"/>
+      <w:pPr>
+        <w:ind w:left="720" w:hanging="360"/>
+      </w:pPr>
+    </w:lvl>
+    <w:lvl w:ilvl="1" w:tplc="04090019" w:tentative="1">
+      <w:start w:val="1"/>
+      <w:numFmt w:val="lowerLetter"/>
+      <w:lvlText w:val="%2."/>
+      <w:lvlJc w:val="left"/>
+      <w:pPr>
+        <w:ind w:left="1440" w:hanging="360"/>
+      </w:pPr>
+    </w:lvl>
+    <w:lvl w:ilvl="2" w:tplc="0409001B" w:tentative="1">
+      <w:start w:val="1"/>
+      <w:numFmt w:val="lowerRoman"/>
+      <w:lvlText w:val="%3."/>
+      <w:lvlJc w:val="right"/>
+      <w:pPr>
+        <w:ind w:left="2160" w:hanging="180"/>
+      </w:pPr>
+    </w:lvl>
+    <w:lvl w:ilvl="3" w:tplc="0409000F" w:tentative="1">
+      <w:start w:val="1"/>
+      <w:numFmt w:val="decimal"/>
+      <w:lvlText w:val="%4."/>
+      <w:lvlJc w:val="left"/>
+      <w:pPr>
+        <w:ind w:left="2880" w:hanging="360"/>
+      </w:pPr>
+    </w:lvl>
+    <w:lvl w:ilvl="4" w:tplc="04090019" w:tentative="1">
+      <w:start w:val="1"/>
+      <w:numFmt w:val="lowerLetter"/>
+      <w:lvlText w:val="%5."/>
+      <w:lvlJc w:val="left"/>
+      <w:pPr>
+        <w:ind w:left="3600" w:hanging="360"/>
+      </w:pPr>
+    </w:lvl>
+    <w:lvl w:ilvl="5" w:tplc="0409001B" w:tentative="1">
+      <w:start w:val="1"/>
+      <w:numFmt w:val="lowerRoman"/>
+      <w:lvlText w:val="%6."/>
+      <w:lvlJc w:val="right"/>
+      <w:pPr>
+        <w:ind w:left="4320" w:hanging="180"/>
+      </w:pPr>
+    </w:lvl>
+    <w:lvl w:ilvl="6" w:tplc="0409000F" w:tentative="1">
+      <w:start w:val="1"/>
+      <w:numFmt w:val="decimal"/>
+      <w:lvlText w:val="%7."/>
+      <w:lvlJc w:val="left"/>
+      <w:pPr>
+        <w:ind w:left="5040" w:hanging="360"/>
+      </w:pPr>
+    </w:lvl>
+    <w:lvl w:ilvl="7" w:tplc="04090019" w:tentative="1">
+      <w:start w:val="1"/>
+      <w:numFmt w:val="lowerLetter"/>
+      <w:lvlText w:val="%8."/>
+      <w:lvlJc w:val="left"/>
+      <w:pPr>
+        <w:ind w:left="5760" w:hanging="360"/>
+      </w:pPr>
+    </w:lvl>
+    <w:lvl w:ilvl="8" w:tplc="0409001B" w:tentative="1">
+      <w:start w:val="1"/>
+      <w:numFmt w:val="lowerRoman"/>
+      <w:lvlText w:val="%9."/>
+      <w:lvlJc w:val="right"/>
+      <w:pPr>
+        <w:ind w:left="6480" w:hanging="180"/>
+      </w:pPr>
+    </w:lvl>
+  </w:abstractNum>
+  <w:abstractNum w:abstractNumId="3">
     <w:nsid w:val="223451BD"/>
     <w:multiLevelType w:val="hybridMultilevel"/>
     <w:tmpl w:val="4F504102"/>
@@ -5874,7 +6383,7 @@
       </w:pPr>
     </w:lvl>
   </w:abstractNum>
-  <w:abstractNum w:abstractNumId="3">
+  <w:abstractNum w:abstractNumId="4">
     <w:nsid w:val="23996ED3"/>
     <w:multiLevelType w:val="hybridMultilevel"/>
     <w:tmpl w:val="7038B7C8"/>
@@ -5963,7 +6472,7 @@
       </w:pPr>
     </w:lvl>
   </w:abstractNum>
-  <w:abstractNum w:abstractNumId="4">
+  <w:abstractNum w:abstractNumId="5">
     <w:nsid w:val="252A7158"/>
     <w:multiLevelType w:val="hybridMultilevel"/>
     <w:tmpl w:val="7B167E46"/>
@@ -6049,7 +6558,209 @@
       </w:pPr>
     </w:lvl>
   </w:abstractNum>
-  <w:abstractNum w:abstractNumId="5">
+  <w:abstractNum w:abstractNumId="6">
+    <w:nsid w:val="27784ED1"/>
+    <w:multiLevelType w:val="hybridMultilevel"/>
+    <w:tmpl w:val="F1C84A78"/>
+    <w:lvl w:ilvl="0" w:tplc="04090001">
+      <w:start w:val="1"/>
+      <w:numFmt w:val="bullet"/>
+      <w:lvlText w:val=""/>
+      <w:lvlJc w:val="left"/>
+      <w:pPr>
+        <w:ind w:left="720" w:hanging="360"/>
+      </w:pPr>
+      <w:rPr>
+        <w:rFonts w:ascii="Symbol" w:hAnsi="Symbol" w:hint="default"/>
+      </w:rPr>
+    </w:lvl>
+    <w:lvl w:ilvl="1" w:tplc="04090003" w:tentative="1">
+      <w:start w:val="1"/>
+      <w:numFmt w:val="bullet"/>
+      <w:lvlText w:val="o"/>
+      <w:lvlJc w:val="left"/>
+      <w:pPr>
+        <w:ind w:left="1440" w:hanging="360"/>
+      </w:pPr>
+      <w:rPr>
+        <w:rFonts w:ascii="Courier New" w:hAnsi="Courier New" w:cs="Courier New" w:hint="default"/>
+      </w:rPr>
+    </w:lvl>
+    <w:lvl w:ilvl="2" w:tplc="04090005" w:tentative="1">
+      <w:start w:val="1"/>
+      <w:numFmt w:val="bullet"/>
+      <w:lvlText w:val=""/>
+      <w:lvlJc w:val="left"/>
+      <w:pPr>
+        <w:ind w:left="2160" w:hanging="360"/>
+      </w:pPr>
+      <w:rPr>
+        <w:rFonts w:ascii="Wingdings" w:hAnsi="Wingdings" w:hint="default"/>
+      </w:rPr>
+    </w:lvl>
+    <w:lvl w:ilvl="3" w:tplc="04090001" w:tentative="1">
+      <w:start w:val="1"/>
+      <w:numFmt w:val="bullet"/>
+      <w:lvlText w:val=""/>
+      <w:lvlJc w:val="left"/>
+      <w:pPr>
+        <w:ind w:left="2880" w:hanging="360"/>
+      </w:pPr>
+      <w:rPr>
+        <w:rFonts w:ascii="Symbol" w:hAnsi="Symbol" w:hint="default"/>
+      </w:rPr>
+    </w:lvl>
+    <w:lvl w:ilvl="4" w:tplc="04090003" w:tentative="1">
+      <w:start w:val="1"/>
+      <w:numFmt w:val="bullet"/>
+      <w:lvlText w:val="o"/>
+      <w:lvlJc w:val="left"/>
+      <w:pPr>
+        <w:ind w:left="3600" w:hanging="360"/>
+      </w:pPr>
+      <w:rPr>
+        <w:rFonts w:ascii="Courier New" w:hAnsi="Courier New" w:cs="Courier New" w:hint="default"/>
+      </w:rPr>
+    </w:lvl>
+    <w:lvl w:ilvl="5" w:tplc="04090005" w:tentative="1">
+      <w:start w:val="1"/>
+      <w:numFmt w:val="bullet"/>
+      <w:lvlText w:val=""/>
+      <w:lvlJc w:val="left"/>
+      <w:pPr>
+        <w:ind w:left="4320" w:hanging="360"/>
+      </w:pPr>
+      <w:rPr>
+        <w:rFonts w:ascii="Wingdings" w:hAnsi="Wingdings" w:hint="default"/>
+      </w:rPr>
+    </w:lvl>
+    <w:lvl w:ilvl="6" w:tplc="04090001" w:tentative="1">
+      <w:start w:val="1"/>
+      <w:numFmt w:val="bullet"/>
+      <w:lvlText w:val=""/>
+      <w:lvlJc w:val="left"/>
+      <w:pPr>
+        <w:ind w:left="5040" w:hanging="360"/>
+      </w:pPr>
+      <w:rPr>
+        <w:rFonts w:ascii="Symbol" w:hAnsi="Symbol" w:hint="default"/>
+      </w:rPr>
+    </w:lvl>
+    <w:lvl w:ilvl="7" w:tplc="04090003" w:tentative="1">
+      <w:start w:val="1"/>
+      <w:numFmt w:val="bullet"/>
+      <w:lvlText w:val="o"/>
+      <w:lvlJc w:val="left"/>
+      <w:pPr>
+        <w:ind w:left="5760" w:hanging="360"/>
+      </w:pPr>
+      <w:rPr>
+        <w:rFonts w:ascii="Courier New" w:hAnsi="Courier New" w:cs="Courier New" w:hint="default"/>
+      </w:rPr>
+    </w:lvl>
+    <w:lvl w:ilvl="8" w:tplc="04090005" w:tentative="1">
+      <w:start w:val="1"/>
+      <w:numFmt w:val="bullet"/>
+      <w:lvlText w:val=""/>
+      <w:lvlJc w:val="left"/>
+      <w:pPr>
+        <w:ind w:left="6480" w:hanging="360"/>
+      </w:pPr>
+      <w:rPr>
+        <w:rFonts w:ascii="Wingdings" w:hAnsi="Wingdings" w:hint="default"/>
+      </w:rPr>
+    </w:lvl>
+  </w:abstractNum>
+  <w:abstractNum w:abstractNumId="7">
+    <w:nsid w:val="2BDF4381"/>
+    <w:multiLevelType w:val="hybridMultilevel"/>
+    <w:tmpl w:val="42F65992"/>
+    <w:lvl w:ilvl="0" w:tplc="68D8820A">
+      <w:start w:val="1"/>
+      <w:numFmt w:val="decimal"/>
+      <w:lvlText w:val="%1"/>
+      <w:lvlJc w:val="left"/>
+      <w:pPr>
+        <w:ind w:left="1176" w:hanging="360"/>
+      </w:pPr>
+      <w:rPr>
+        <w:rFonts w:hint="default"/>
+      </w:rPr>
+    </w:lvl>
+    <w:lvl w:ilvl="1" w:tplc="04090019" w:tentative="1">
+      <w:start w:val="1"/>
+      <w:numFmt w:val="lowerLetter"/>
+      <w:lvlText w:val="%2."/>
+      <w:lvlJc w:val="left"/>
+      <w:pPr>
+        <w:ind w:left="1896" w:hanging="360"/>
+      </w:pPr>
+    </w:lvl>
+    <w:lvl w:ilvl="2" w:tplc="0409001B" w:tentative="1">
+      <w:start w:val="1"/>
+      <w:numFmt w:val="lowerRoman"/>
+      <w:lvlText w:val="%3."/>
+      <w:lvlJc w:val="right"/>
+      <w:pPr>
+        <w:ind w:left="2616" w:hanging="180"/>
+      </w:pPr>
+    </w:lvl>
+    <w:lvl w:ilvl="3" w:tplc="0409000F" w:tentative="1">
+      <w:start w:val="1"/>
+      <w:numFmt w:val="decimal"/>
+      <w:lvlText w:val="%4."/>
+      <w:lvlJc w:val="left"/>
+      <w:pPr>
+        <w:ind w:left="3336" w:hanging="360"/>
+      </w:pPr>
+    </w:lvl>
+    <w:lvl w:ilvl="4" w:tplc="04090019" w:tentative="1">
+      <w:start w:val="1"/>
+      <w:numFmt w:val="lowerLetter"/>
+      <w:lvlText w:val="%5."/>
+      <w:lvlJc w:val="left"/>
+      <w:pPr>
+        <w:ind w:left="4056" w:hanging="360"/>
+      </w:pPr>
+    </w:lvl>
+    <w:lvl w:ilvl="5" w:tplc="0409001B" w:tentative="1">
+      <w:start w:val="1"/>
+      <w:numFmt w:val="lowerRoman"/>
+      <w:lvlText w:val="%6."/>
+      <w:lvlJc w:val="right"/>
+      <w:pPr>
+        <w:ind w:left="4776" w:hanging="180"/>
+      </w:pPr>
+    </w:lvl>
+    <w:lvl w:ilvl="6" w:tplc="0409000F" w:tentative="1">
+      <w:start w:val="1"/>
+      <w:numFmt w:val="decimal"/>
+      <w:lvlText w:val="%7."/>
+      <w:lvlJc w:val="left"/>
+      <w:pPr>
+        <w:ind w:left="5496" w:hanging="360"/>
+      </w:pPr>
+    </w:lvl>
+    <w:lvl w:ilvl="7" w:tplc="04090019" w:tentative="1">
+      <w:start w:val="1"/>
+      <w:numFmt w:val="lowerLetter"/>
+      <w:lvlText w:val="%8."/>
+      <w:lvlJc w:val="left"/>
+      <w:pPr>
+        <w:ind w:left="6216" w:hanging="360"/>
+      </w:pPr>
+    </w:lvl>
+    <w:lvl w:ilvl="8" w:tplc="0409001B" w:tentative="1">
+      <w:start w:val="1"/>
+      <w:numFmt w:val="lowerRoman"/>
+      <w:lvlText w:val="%9."/>
+      <w:lvlJc w:val="right"/>
+      <w:pPr>
+        <w:ind w:left="6936" w:hanging="180"/>
+      </w:pPr>
+    </w:lvl>
+  </w:abstractNum>
+  <w:abstractNum w:abstractNumId="8">
     <w:nsid w:val="30916304"/>
     <w:multiLevelType w:val="hybridMultilevel"/>
     <w:tmpl w:val="B9687B0E"/>
@@ -6162,7 +6873,7 @@
       </w:rPr>
     </w:lvl>
   </w:abstractNum>
-  <w:abstractNum w:abstractNumId="6">
+  <w:abstractNum w:abstractNumId="9">
     <w:nsid w:val="37B012A6"/>
     <w:multiLevelType w:val="hybridMultilevel"/>
     <w:tmpl w:val="7B167E46"/>
@@ -6248,7 +6959,7 @@
       </w:pPr>
     </w:lvl>
   </w:abstractNum>
-  <w:abstractNum w:abstractNumId="7">
+  <w:abstractNum w:abstractNumId="10">
     <w:nsid w:val="37BE30FF"/>
     <w:multiLevelType w:val="hybridMultilevel"/>
     <w:tmpl w:val="5B7AF00A"/>
@@ -6361,7 +7072,7 @@
       </w:rPr>
     </w:lvl>
   </w:abstractNum>
-  <w:abstractNum w:abstractNumId="8">
+  <w:abstractNum w:abstractNumId="11">
     <w:nsid w:val="39F06DE5"/>
     <w:multiLevelType w:val="hybridMultilevel"/>
     <w:tmpl w:val="7B167E46"/>
@@ -6447,7 +7158,7 @@
       </w:pPr>
     </w:lvl>
   </w:abstractNum>
-  <w:abstractNum w:abstractNumId="9">
+  <w:abstractNum w:abstractNumId="12">
     <w:nsid w:val="410C3790"/>
     <w:multiLevelType w:val="hybridMultilevel"/>
     <w:tmpl w:val="5E9E35AC"/>
@@ -6560,7 +7271,120 @@
       </w:rPr>
     </w:lvl>
   </w:abstractNum>
-  <w:abstractNum w:abstractNumId="10">
+  <w:abstractNum w:abstractNumId="13">
+    <w:nsid w:val="43B82BD7"/>
+    <w:multiLevelType w:val="hybridMultilevel"/>
+    <w:tmpl w:val="137CEAAA"/>
+    <w:lvl w:ilvl="0" w:tplc="04090001">
+      <w:start w:val="1"/>
+      <w:numFmt w:val="bullet"/>
+      <w:lvlText w:val=""/>
+      <w:lvlJc w:val="left"/>
+      <w:pPr>
+        <w:ind w:left="720" w:hanging="360"/>
+      </w:pPr>
+      <w:rPr>
+        <w:rFonts w:ascii="Symbol" w:hAnsi="Symbol" w:hint="default"/>
+      </w:rPr>
+    </w:lvl>
+    <w:lvl w:ilvl="1" w:tplc="04090003" w:tentative="1">
+      <w:start w:val="1"/>
+      <w:numFmt w:val="bullet"/>
+      <w:lvlText w:val="o"/>
+      <w:lvlJc w:val="left"/>
+      <w:pPr>
+        <w:ind w:left="1440" w:hanging="360"/>
+      </w:pPr>
+      <w:rPr>
+        <w:rFonts w:ascii="Courier New" w:hAnsi="Courier New" w:cs="Courier New" w:hint="default"/>
+      </w:rPr>
+    </w:lvl>
+    <w:lvl w:ilvl="2" w:tplc="04090005" w:tentative="1">
+      <w:start w:val="1"/>
+      <w:numFmt w:val="bullet"/>
+      <w:lvlText w:val=""/>
+      <w:lvlJc w:val="left"/>
+      <w:pPr>
+        <w:ind w:left="2160" w:hanging="360"/>
+      </w:pPr>
+      <w:rPr>
+        <w:rFonts w:ascii="Wingdings" w:hAnsi="Wingdings" w:hint="default"/>
+      </w:rPr>
+    </w:lvl>
+    <w:lvl w:ilvl="3" w:tplc="04090001" w:tentative="1">
+      <w:start w:val="1"/>
+      <w:numFmt w:val="bullet"/>
+      <w:lvlText w:val=""/>
+      <w:lvlJc w:val="left"/>
+      <w:pPr>
+        <w:ind w:left="2880" w:hanging="360"/>
+      </w:pPr>
+      <w:rPr>
+        <w:rFonts w:ascii="Symbol" w:hAnsi="Symbol" w:hint="default"/>
+      </w:rPr>
+    </w:lvl>
+    <w:lvl w:ilvl="4" w:tplc="04090003" w:tentative="1">
+      <w:start w:val="1"/>
+      <w:numFmt w:val="bullet"/>
+      <w:lvlText w:val="o"/>
+      <w:lvlJc w:val="left"/>
+      <w:pPr>
+        <w:ind w:left="3600" w:hanging="360"/>
+      </w:pPr>
+      <w:rPr>
+        <w:rFonts w:ascii="Courier New" w:hAnsi="Courier New" w:cs="Courier New" w:hint="default"/>
+      </w:rPr>
+    </w:lvl>
+    <w:lvl w:ilvl="5" w:tplc="04090005" w:tentative="1">
+      <w:start w:val="1"/>
+      <w:numFmt w:val="bullet"/>
+      <w:lvlText w:val=""/>
+      <w:lvlJc w:val="left"/>
+      <w:pPr>
+        <w:ind w:left="4320" w:hanging="360"/>
+      </w:pPr>
+      <w:rPr>
+        <w:rFonts w:ascii="Wingdings" w:hAnsi="Wingdings" w:hint="default"/>
+      </w:rPr>
+    </w:lvl>
+    <w:lvl w:ilvl="6" w:tplc="04090001" w:tentative="1">
+      <w:start w:val="1"/>
+      <w:numFmt w:val="bullet"/>
+      <w:lvlText w:val=""/>
+      <w:lvlJc w:val="left"/>
+      <w:pPr>
+        <w:ind w:left="5040" w:hanging="360"/>
+      </w:pPr>
+      <w:rPr>
+        <w:rFonts w:ascii="Symbol" w:hAnsi="Symbol" w:hint="default"/>
+      </w:rPr>
+    </w:lvl>
+    <w:lvl w:ilvl="7" w:tplc="04090003" w:tentative="1">
+      <w:start w:val="1"/>
+      <w:numFmt w:val="bullet"/>
+      <w:lvlText w:val="o"/>
+      <w:lvlJc w:val="left"/>
+      <w:pPr>
+        <w:ind w:left="5760" w:hanging="360"/>
+      </w:pPr>
+      <w:rPr>
+        <w:rFonts w:ascii="Courier New" w:hAnsi="Courier New" w:cs="Courier New" w:hint="default"/>
+      </w:rPr>
+    </w:lvl>
+    <w:lvl w:ilvl="8" w:tplc="04090005" w:tentative="1">
+      <w:start w:val="1"/>
+      <w:numFmt w:val="bullet"/>
+      <w:lvlText w:val=""/>
+      <w:lvlJc w:val="left"/>
+      <w:pPr>
+        <w:ind w:left="6480" w:hanging="360"/>
+      </w:pPr>
+      <w:rPr>
+        <w:rFonts w:ascii="Wingdings" w:hAnsi="Wingdings" w:hint="default"/>
+      </w:rPr>
+    </w:lvl>
+  </w:abstractNum>
+  <w:abstractNum w:abstractNumId="14">
     <w:nsid w:val="45EF1D4A"/>
     <w:multiLevelType w:val="multilevel"/>
     <w:tmpl w:val="A802BEAA"/>
@@ -6673,7 +7497,7 @@
       </w:rPr>
     </w:lvl>
   </w:abstractNum>
-  <w:abstractNum w:abstractNumId="11">
+  <w:abstractNum w:abstractNumId="15">
     <w:nsid w:val="54034A82"/>
     <w:multiLevelType w:val="hybridMultilevel"/>
     <w:tmpl w:val="7B167E46"/>
@@ -6759,7 +7583,7 @@
       </w:pPr>
     </w:lvl>
   </w:abstractNum>
-  <w:abstractNum w:abstractNumId="12">
+  <w:abstractNum w:abstractNumId="16">
     <w:nsid w:val="54B3261F"/>
     <w:multiLevelType w:val="multilevel"/>
     <w:tmpl w:val="D41CD19C"/>
@@ -6880,7 +7704,7 @@
       </w:rPr>
     </w:lvl>
   </w:abstractNum>
-  <w:abstractNum w:abstractNumId="13">
+  <w:abstractNum w:abstractNumId="17">
     <w:nsid w:val="5520687A"/>
     <w:multiLevelType w:val="hybridMultilevel"/>
     <w:tmpl w:val="CDE0C6BC"/>
@@ -6993,7 +7817,7 @@
       </w:rPr>
     </w:lvl>
   </w:abstractNum>
-  <w:abstractNum w:abstractNumId="14">
+  <w:abstractNum w:abstractNumId="18">
     <w:nsid w:val="55835868"/>
     <w:multiLevelType w:val="hybridMultilevel"/>
     <w:tmpl w:val="7B167E46"/>
@@ -7079,7 +7903,7 @@
       </w:pPr>
     </w:lvl>
   </w:abstractNum>
-  <w:abstractNum w:abstractNumId="15">
+  <w:abstractNum w:abstractNumId="19">
     <w:nsid w:val="582A0ED1"/>
     <w:multiLevelType w:val="hybridMultilevel"/>
     <w:tmpl w:val="BE881AB8"/>
@@ -7192,7 +8016,7 @@
       </w:rPr>
     </w:lvl>
   </w:abstractNum>
-  <w:abstractNum w:abstractNumId="16">
+  <w:abstractNum w:abstractNumId="20">
     <w:nsid w:val="594B4982"/>
     <w:multiLevelType w:val="multilevel"/>
     <w:tmpl w:val="7300490A"/>
@@ -7305,7 +8129,7 @@
       </w:rPr>
     </w:lvl>
   </w:abstractNum>
-  <w:abstractNum w:abstractNumId="17">
+  <w:abstractNum w:abstractNumId="21">
     <w:nsid w:val="5C433883"/>
     <w:multiLevelType w:val="hybridMultilevel"/>
     <w:tmpl w:val="7B167E46"/>
@@ -7391,7 +8215,7 @@
       </w:pPr>
     </w:lvl>
   </w:abstractNum>
-  <w:abstractNum w:abstractNumId="18">
+  <w:abstractNum w:abstractNumId="22">
     <w:nsid w:val="5D555CC9"/>
     <w:multiLevelType w:val="hybridMultilevel"/>
     <w:tmpl w:val="C324E5FC"/>
@@ -7504,7 +8328,7 @@
       </w:rPr>
     </w:lvl>
   </w:abstractNum>
-  <w:abstractNum w:abstractNumId="19">
+  <w:abstractNum w:abstractNumId="23">
     <w:nsid w:val="5DE91033"/>
     <w:multiLevelType w:val="hybridMultilevel"/>
     <w:tmpl w:val="EBE2F008"/>
@@ -7594,7 +8418,7 @@
       </w:pPr>
     </w:lvl>
   </w:abstractNum>
-  <w:abstractNum w:abstractNumId="20">
+  <w:abstractNum w:abstractNumId="24">
     <w:nsid w:val="64333690"/>
     <w:multiLevelType w:val="hybridMultilevel"/>
     <w:tmpl w:val="7B167E46"/>
@@ -7680,7 +8504,7 @@
       </w:pPr>
     </w:lvl>
   </w:abstractNum>
-  <w:abstractNum w:abstractNumId="21">
+  <w:abstractNum w:abstractNumId="25">
     <w:nsid w:val="64B36BB0"/>
     <w:multiLevelType w:val="hybridMultilevel"/>
     <w:tmpl w:val="F70AC8D0"/>
@@ -7771,7 +8595,7 @@
       </w:pPr>
     </w:lvl>
   </w:abstractNum>
-  <w:abstractNum w:abstractNumId="22">
+  <w:abstractNum w:abstractNumId="26">
     <w:nsid w:val="6C862E9D"/>
     <w:multiLevelType w:val="hybridMultilevel"/>
     <w:tmpl w:val="EB5E118A"/>
@@ -7884,7 +8708,7 @@
       </w:rPr>
     </w:lvl>
   </w:abstractNum>
-  <w:abstractNum w:abstractNumId="23">
+  <w:abstractNum w:abstractNumId="27">
     <w:nsid w:val="6EFE477A"/>
     <w:multiLevelType w:val="multilevel"/>
     <w:tmpl w:val="E2847FAC"/>
@@ -8005,7 +8829,7 @@
       </w:rPr>
     </w:lvl>
   </w:abstractNum>
-  <w:abstractNum w:abstractNumId="24">
+  <w:abstractNum w:abstractNumId="28">
     <w:nsid w:val="703C0B4F"/>
     <w:multiLevelType w:val="hybridMultilevel"/>
     <w:tmpl w:val="9CF25988"/>
@@ -8118,7 +8942,7 @@
       </w:rPr>
     </w:lvl>
   </w:abstractNum>
-  <w:abstractNum w:abstractNumId="25">
+  <w:abstractNum w:abstractNumId="29">
     <w:nsid w:val="72297018"/>
     <w:multiLevelType w:val="hybridMultilevel"/>
     <w:tmpl w:val="563ED9C2"/>
@@ -8231,7 +9055,7 @@
       </w:rPr>
     </w:lvl>
   </w:abstractNum>
-  <w:abstractNum w:abstractNumId="26">
+  <w:abstractNum w:abstractNumId="30">
     <w:nsid w:val="78B748CA"/>
     <w:multiLevelType w:val="hybridMultilevel"/>
     <w:tmpl w:val="CC66F68C"/>
@@ -8344,7 +9168,7 @@
       </w:rPr>
     </w:lvl>
   </w:abstractNum>
-  <w:abstractNum w:abstractNumId="27">
+  <w:abstractNum w:abstractNumId="31">
     <w:nsid w:val="7BEA0E21"/>
     <w:multiLevelType w:val="hybridMultilevel"/>
     <w:tmpl w:val="76C60B3A"/>
@@ -8457,7 +9281,120 @@
       </w:rPr>
     </w:lvl>
   </w:abstractNum>
-  <w:abstractNum w:abstractNumId="28">
+  <w:abstractNum w:abstractNumId="32">
+    <w:nsid w:val="7D033C30"/>
+    <w:multiLevelType w:val="hybridMultilevel"/>
+    <w:tmpl w:val="83FE1AEE"/>
+    <w:lvl w:ilvl="0" w:tplc="04090001">
+      <w:start w:val="1"/>
+      <w:numFmt w:val="bullet"/>
+      <w:lvlText w:val=""/>
+      <w:lvlJc w:val="left"/>
+      <w:pPr>
+        <w:ind w:left="2160" w:hanging="360"/>
+      </w:pPr>
+      <w:rPr>
+        <w:rFonts w:ascii="Symbol" w:hAnsi="Symbol" w:hint="default"/>
+      </w:rPr>
+    </w:lvl>
+    <w:lvl w:ilvl="1" w:tplc="04090003" w:tentative="1">
+      <w:start w:val="1"/>
+      <w:numFmt w:val="bullet"/>
+      <w:lvlText w:val="o"/>
+      <w:lvlJc w:val="left"/>
+      <w:pPr>
+        <w:ind w:left="2880" w:hanging="360"/>
+      </w:pPr>
+      <w:rPr>
+        <w:rFonts w:ascii="Courier New" w:hAnsi="Courier New" w:cs="Courier New" w:hint="default"/>
+      </w:rPr>
+    </w:lvl>
+    <w:lvl w:ilvl="2" w:tplc="04090005" w:tentative="1">
+      <w:start w:val="1"/>
+      <w:numFmt w:val="bullet"/>
+      <w:lvlText w:val=""/>
+      <w:lvlJc w:val="left"/>
+      <w:pPr>
+        <w:ind w:left="3600" w:hanging="360"/>
+      </w:pPr>
+      <w:rPr>
+        <w:rFonts w:ascii="Wingdings" w:hAnsi="Wingdings" w:hint="default"/>
+      </w:rPr>
+    </w:lvl>
+    <w:lvl w:ilvl="3" w:tplc="04090001" w:tentative="1">
+      <w:start w:val="1"/>
+      <w:numFmt w:val="bullet"/>
+      <w:lvlText w:val=""/>
+      <w:lvlJc w:val="left"/>
+      <w:pPr>
+        <w:ind w:left="4320" w:hanging="360"/>
+      </w:pPr>
+      <w:rPr>
+        <w:rFonts w:ascii="Symbol" w:hAnsi="Symbol" w:hint="default"/>
+      </w:rPr>
+    </w:lvl>
+    <w:lvl w:ilvl="4" w:tplc="04090003" w:tentative="1">
+      <w:start w:val="1"/>
+      <w:numFmt w:val="bullet"/>
+      <w:lvlText w:val="o"/>
+      <w:lvlJc w:val="left"/>
+      <w:pPr>
+        <w:ind w:left="5040" w:hanging="360"/>
+      </w:pPr>
+      <w:rPr>
+        <w:rFonts w:ascii="Courier New" w:hAnsi="Courier New" w:cs="Courier New" w:hint="default"/>
+      </w:rPr>
+    </w:lvl>
+    <w:lvl w:ilvl="5" w:tplc="04090005" w:tentative="1">
+      <w:start w:val="1"/>
+      <w:numFmt w:val="bullet"/>
+      <w:lvlText w:val=""/>
+      <w:lvlJc w:val="left"/>
+      <w:pPr>
+        <w:ind w:left="5760" w:hanging="360"/>
+      </w:pPr>
+      <w:rPr>
+        <w:rFonts w:ascii="Wingdings" w:hAnsi="Wingdings" w:hint="default"/>
+      </w:rPr>
+    </w:lvl>
+    <w:lvl w:ilvl="6" w:tplc="04090001" w:tentative="1">
+      <w:start w:val="1"/>
+      <w:numFmt w:val="bullet"/>
+      <w:lvlText w:val=""/>
+      <w:lvlJc w:val="left"/>
+      <w:pPr>
+        <w:ind w:left="6480" w:hanging="360"/>
+      </w:pPr>
+      <w:rPr>
+        <w:rFonts w:ascii="Symbol" w:hAnsi="Symbol" w:hint="default"/>
+      </w:rPr>
+    </w:lvl>
+    <w:lvl w:ilvl="7" w:tplc="04090003" w:tentative="1">
+      <w:start w:val="1"/>
+      <w:numFmt w:val="bullet"/>
+      <w:lvlText w:val="o"/>
+      <w:lvlJc w:val="left"/>
+      <w:pPr>
+        <w:ind w:left="7200" w:hanging="360"/>
+      </w:pPr>
+      <w:rPr>
+        <w:rFonts w:ascii="Courier New" w:hAnsi="Courier New" w:cs="Courier New" w:hint="default"/>
+      </w:rPr>
+    </w:lvl>
+    <w:lvl w:ilvl="8" w:tplc="04090005" w:tentative="1">
+      <w:start w:val="1"/>
+      <w:numFmt w:val="bullet"/>
+      <w:lvlText w:val=""/>
+      <w:lvlJc w:val="left"/>
+      <w:pPr>
+        <w:ind w:left="7920" w:hanging="360"/>
+      </w:pPr>
+      <w:rPr>
+        <w:rFonts w:ascii="Wingdings" w:hAnsi="Wingdings" w:hint="default"/>
+      </w:rPr>
+    </w:lvl>
+  </w:abstractNum>
+  <w:abstractNum w:abstractNumId="33">
     <w:nsid w:val="7FEF5718"/>
     <w:multiLevelType w:val="hybridMultilevel"/>
     <w:tmpl w:val="D4101794"/>
@@ -8571,91 +9508,106 @@
     </w:lvl>
   </w:abstractNum>
   <w:num w:numId="1">
+    <w:abstractNumId w:val="25"/>
+  </w:num>
+  <w:num w:numId="2">
+    <w:abstractNumId w:val="15"/>
+  </w:num>
+  <w:num w:numId="3">
+    <w:abstractNumId w:val="11"/>
+  </w:num>
+  <w:num w:numId="4">
+    <w:abstractNumId w:val="23"/>
+  </w:num>
+  <w:num w:numId="5">
+    <w:abstractNumId w:val="4"/>
+  </w:num>
+  <w:num w:numId="6">
+    <w:abstractNumId w:val="3"/>
+  </w:num>
+  <w:num w:numId="7">
+    <w:abstractNumId w:val="28"/>
+  </w:num>
+  <w:num w:numId="8">
+    <w:abstractNumId w:val="10"/>
+  </w:num>
+  <w:num w:numId="9">
+    <w:abstractNumId w:val="19"/>
+  </w:num>
+  <w:num w:numId="10">
+    <w:abstractNumId w:val="31"/>
+  </w:num>
+  <w:num w:numId="11">
+    <w:abstractNumId w:val="8"/>
+  </w:num>
+  <w:num w:numId="12">
+    <w:abstractNumId w:val="22"/>
+  </w:num>
+  <w:num w:numId="13">
+    <w:abstractNumId w:val="33"/>
+  </w:num>
+  <w:num w:numId="14">
+    <w:abstractNumId w:val="26"/>
+  </w:num>
+  <w:num w:numId="15">
+    <w:abstractNumId w:val="18"/>
+  </w:num>
+  <w:num w:numId="16">
     <w:abstractNumId w:val="21"/>
   </w:num>
-  <w:num w:numId="2">
-    <w:abstractNumId w:val="11"/>
-  </w:num>
-  <w:num w:numId="3">
-    <w:abstractNumId w:val="8"/>
-  </w:num>
-  <w:num w:numId="4">
-    <w:abstractNumId w:val="19"/>
-  </w:num>
-  <w:num w:numId="5">
-    <w:abstractNumId w:val="3"/>
-  </w:num>
-  <w:num w:numId="6">
-    <w:abstractNumId w:val="2"/>
-  </w:num>
-  <w:num w:numId="7">
+  <w:num w:numId="17">
     <w:abstractNumId w:val="24"/>
   </w:num>
-  <w:num w:numId="8">
-    <w:abstractNumId w:val="7"/>
+  <w:num w:numId="18">
+    <w:abstractNumId w:val="9"/>
   </w:num>
-  <w:num w:numId="9">
-    <w:abstractNumId w:val="15"/>
-  </w:num>
-  <w:num w:numId="10">
-    <w:abstractNumId w:val="27"/>
-  </w:num>
-  <w:num w:numId="11">
+  <w:num w:numId="19">
     <w:abstractNumId w:val="5"/>
   </w:num>
-  <w:num w:numId="12">
-    <w:abstractNumId w:val="18"/>
-  </w:num>
-  <w:num w:numId="13">
-    <w:abstractNumId w:val="28"/>
-  </w:num>
-  <w:num w:numId="14">
-    <w:abstractNumId w:val="22"/>
-  </w:num>
-  <w:num w:numId="15">
-    <w:abstractNumId w:val="14"/>
-  </w:num>
-  <w:num w:numId="16">
-    <w:abstractNumId w:val="17"/>
-  </w:num>
-  <w:num w:numId="17">
-    <w:abstractNumId w:val="20"/>
-  </w:num>
-  <w:num w:numId="18">
-    <w:abstractNumId w:val="6"/>
-  </w:num>
-  <w:num w:numId="19">
-    <w:abstractNumId w:val="4"/>
-  </w:num>
   <w:num w:numId="20">
-    <w:abstractNumId w:val="23"/>
+    <w:abstractNumId w:val="27"/>
   </w:num>
   <w:num w:numId="21">
     <w:abstractNumId w:val="1"/>
   </w:num>
   <w:num w:numId="22">
-    <w:abstractNumId w:val="13"/>
+    <w:abstractNumId w:val="17"/>
   </w:num>
   <w:num w:numId="23">
+    <w:abstractNumId w:val="20"/>
+  </w:num>
+  <w:num w:numId="24">
+    <w:abstractNumId w:val="14"/>
+  </w:num>
+  <w:num w:numId="25">
     <w:abstractNumId w:val="16"/>
   </w:num>
-  <w:num w:numId="24">
-    <w:abstractNumId w:val="10"/>
-  </w:num>
-  <w:num w:numId="25">
-    <w:abstractNumId w:val="12"/>
-  </w:num>
   <w:num w:numId="26">
-    <w:abstractNumId w:val="26"/>
+    <w:abstractNumId w:val="30"/>
   </w:num>
   <w:num w:numId="27">
-    <w:abstractNumId w:val="25"/>
+    <w:abstractNumId w:val="29"/>
   </w:num>
   <w:num w:numId="28">
-    <w:abstractNumId w:val="9"/>
+    <w:abstractNumId w:val="12"/>
   </w:num>
   <w:num w:numId="29">
     <w:abstractNumId w:val="0"/>
+  </w:num>
+  <w:num w:numId="30">
+    <w:abstractNumId w:val="6"/>
+  </w:num>
+  <w:num w:numId="31">
+    <w:abstractNumId w:val="13"/>
+  </w:num>
+  <w:num w:numId="32">
+    <w:abstractNumId w:val="2"/>
+  </w:num>
+  <w:num w:numId="33">
+    <w:abstractNumId w:val="7"/>
+  </w:num>
+  <w:num w:numId="34">
+    <w:abstractNumId w:val="32"/>
   </w:num>
 </w:numbering>
 </file>
@@ -9121,6 +10073,28 @@
       <w:szCs w:val="24"/>
     </w:rPr>
   </w:style>
+  <w:style w:type="paragraph" w:styleId="Heading4">
+    <w:name w:val="heading 4"/>
+    <w:basedOn w:val="Normal"/>
+    <w:next w:val="Normal"/>
+    <w:link w:val="Heading4Char"/>
+    <w:uiPriority w:val="9"/>
+    <w:unhideWhenUsed/>
+    <w:qFormat/>
+    <w:rsid w:val="00D3071C"/>
+    <w:pPr>
+      <w:keepNext/>
+      <w:keepLines/>
+      <w:spacing w:before="40" w:after="0"/>
+      <w:outlineLvl w:val="3"/>
+    </w:pPr>
+    <w:rPr>
+      <w:rFonts w:asciiTheme="majorHAnsi" w:eastAsiaTheme="majorEastAsia" w:hAnsiTheme="majorHAnsi" w:cstheme="majorBidi"/>
+      <w:i/>
+      <w:iCs/>
+      <w:color w:val="2F5496" w:themeColor="accent1" w:themeShade="BF"/>
+    </w:rPr>
+  </w:style>
   <w:style w:type="character" w:default="1" w:styleId="DefaultParagraphFont">
     <w:name w:val="Default Paragraph Font"/>
     <w:uiPriority w:val="1"/>
@@ -9504,6 +10478,19 @@
     <w:unhideWhenUsed/>
     <w:rsid w:val="00AD5773"/>
   </w:style>
+  <w:style w:type="character" w:customStyle="1" w:styleId="Heading4Char">
+    <w:name w:val="Heading 4 Char"/>
+    <w:basedOn w:val="DefaultParagraphFont"/>
+    <w:link w:val="Heading4"/>
+    <w:uiPriority w:val="9"/>
+    <w:rsid w:val="00D3071C"/>
+    <w:rPr>
+      <w:rFonts w:asciiTheme="majorHAnsi" w:eastAsiaTheme="majorEastAsia" w:hAnsiTheme="majorHAnsi" w:cstheme="majorBidi"/>
+      <w:i/>
+      <w:iCs/>
+      <w:color w:val="2F5496" w:themeColor="accent1" w:themeShade="BF"/>
+    </w:rPr>
+  </w:style>
 </w:styles>
 </file>
 
@@ -9852,7 +10839,7 @@
 </file>
 
 <file path=customXml/itemProps1.xml><?xml version="1.0" encoding="utf-8"?>
-<ds:datastoreItem xmlns:ds="http://schemas.openxmlformats.org/officeDocument/2006/customXml" ds:itemID="{B4D8E3D5-F750-4F5C-992C-276F659516E6}">
+<ds:datastoreItem xmlns:ds="http://schemas.openxmlformats.org/officeDocument/2006/customXml" ds:itemID="{B6DC5A91-3520-497A-AE42-EF98D83A9C2A}">
   <ds:schemaRefs>
     <ds:schemaRef ds:uri="http://schemas.openxmlformats.org/officeDocument/2006/bibliography"/>
   </ds:schemaRefs>

</xml_diff>

<commit_message>
correction in the error lines
</commit_message>
<xml_diff>
--- a/project-Document.docx
+++ b/project-Document.docx
@@ -158,7 +158,7 @@
             <wp:docPr id="16" name="Picture 15">
               <a:extLst xmlns:a="http://schemas.openxmlformats.org/drawingml/2006/main">
                 <a:ext uri="{FF2B5EF4-FFF2-40B4-BE49-F238E27FC236}">
-                  <a16:creationId xmlns="" xmlns:cx="http://schemas.microsoft.com/office/drawing/2014/chartex" xmlns:cx1="http://schemas.microsoft.com/office/drawing/2015/9/8/chartex" xmlns:cx2="http://schemas.microsoft.com/office/drawing/2015/10/21/chartex" xmlns:cx3="http://schemas.microsoft.com/office/drawing/2016/5/9/chartex" xmlns:cx4="http://schemas.microsoft.com/office/drawing/2016/5/10/chartex" xmlns:cx5="http://schemas.microsoft.com/office/drawing/2016/5/11/chartex" xmlns:cx6="http://schemas.microsoft.com/office/drawing/2016/5/12/chartex" xmlns:cx7="http://schemas.microsoft.com/office/drawing/2016/5/13/chartex" xmlns:cx8="http://schemas.microsoft.com/office/drawing/2016/5/14/chartex" xmlns:aink="http://schemas.microsoft.com/office/drawing/2016/ink" xmlns:am3d="http://schemas.microsoft.com/office/drawing/2017/model3d" xmlns:o="urn:schemas-microsoft-com:office:office" xmlns:v="urn:schemas-microsoft-com:vml" xmlns:w10="urn:schemas-microsoft-com:office:word" xmlns:w="http://schemas.openxmlformats.org/wordprocessingml/2006/main" xmlns:w16cex="http://schemas.microsoft.com/office/word/2018/wordml/cex" xmlns:w16cid="http://schemas.microsoft.com/office/word/2016/wordml/cid" xmlns:w16="http://schemas.microsoft.com/office/word/2018/wordml" xmlns:w16se="http://schemas.microsoft.com/office/word/2015/wordml/symex" xmlns:a16="http://schemas.microsoft.com/office/drawing/2014/main" id="{7D0D41BF-048D-4C03-907A-71E73A11F25A}"/>
+                  <a16:creationId xmlns:a16="http://schemas.microsoft.com/office/drawing/2014/main" xmlns:w16se="http://schemas.microsoft.com/office/word/2015/wordml/symex" xmlns:w16="http://schemas.microsoft.com/office/word/2018/wordml" xmlns:w16cid="http://schemas.microsoft.com/office/word/2016/wordml/cid" xmlns:w16cex="http://schemas.microsoft.com/office/word/2018/wordml/cex" xmlns:w="http://schemas.openxmlformats.org/wordprocessingml/2006/main" xmlns:w10="urn:schemas-microsoft-com:office:word" xmlns:v="urn:schemas-microsoft-com:vml" xmlns:o="urn:schemas-microsoft-com:office:office" xmlns:am3d="http://schemas.microsoft.com/office/drawing/2017/model3d" xmlns:aink="http://schemas.microsoft.com/office/drawing/2016/ink" xmlns:cx8="http://schemas.microsoft.com/office/drawing/2016/5/14/chartex" xmlns:cx7="http://schemas.microsoft.com/office/drawing/2016/5/13/chartex" xmlns:cx6="http://schemas.microsoft.com/office/drawing/2016/5/12/chartex" xmlns:cx5="http://schemas.microsoft.com/office/drawing/2016/5/11/chartex" xmlns:cx4="http://schemas.microsoft.com/office/drawing/2016/5/10/chartex" xmlns:cx3="http://schemas.microsoft.com/office/drawing/2016/5/9/chartex" xmlns:cx2="http://schemas.microsoft.com/office/drawing/2015/10/21/chartex" xmlns:cx1="http://schemas.microsoft.com/office/drawing/2015/9/8/chartex" xmlns:cx="http://schemas.microsoft.com/office/drawing/2014/chartex" xmlns="" id="{7D0D41BF-048D-4C03-907A-71E73A11F25A}"/>
                 </a:ext>
               </a:extLst>
             </wp:docPr>
@@ -170,7 +170,7 @@
                     <pic:cNvPr id="16" name="Picture 15">
                       <a:extLst>
                         <a:ext uri="{FF2B5EF4-FFF2-40B4-BE49-F238E27FC236}">
-                          <a16:creationId xmlns="" xmlns:cx="http://schemas.microsoft.com/office/drawing/2014/chartex" xmlns:cx1="http://schemas.microsoft.com/office/drawing/2015/9/8/chartex" xmlns:cx2="http://schemas.microsoft.com/office/drawing/2015/10/21/chartex" xmlns:cx3="http://schemas.microsoft.com/office/drawing/2016/5/9/chartex" xmlns:cx4="http://schemas.microsoft.com/office/drawing/2016/5/10/chartex" xmlns:cx5="http://schemas.microsoft.com/office/drawing/2016/5/11/chartex" xmlns:cx6="http://schemas.microsoft.com/office/drawing/2016/5/12/chartex" xmlns:cx7="http://schemas.microsoft.com/office/drawing/2016/5/13/chartex" xmlns:cx8="http://schemas.microsoft.com/office/drawing/2016/5/14/chartex" xmlns:aink="http://schemas.microsoft.com/office/drawing/2016/ink" xmlns:am3d="http://schemas.microsoft.com/office/drawing/2017/model3d" xmlns:o="urn:schemas-microsoft-com:office:office" xmlns:v="urn:schemas-microsoft-com:vml" xmlns:w10="urn:schemas-microsoft-com:office:word" xmlns:w="http://schemas.openxmlformats.org/wordprocessingml/2006/main" xmlns:w16cex="http://schemas.microsoft.com/office/word/2018/wordml/cex" xmlns:w16cid="http://schemas.microsoft.com/office/word/2016/wordml/cid" xmlns:w16="http://schemas.microsoft.com/office/word/2018/wordml" xmlns:w16se="http://schemas.microsoft.com/office/word/2015/wordml/symex" xmlns:a16="http://schemas.microsoft.com/office/drawing/2014/main" id="{7D0D41BF-048D-4C03-907A-71E73A11F25A}"/>
+                          <a16:creationId xmlns:a16="http://schemas.microsoft.com/office/drawing/2014/main" xmlns:w16se="http://schemas.microsoft.com/office/word/2015/wordml/symex" xmlns:w16="http://schemas.microsoft.com/office/word/2018/wordml" xmlns:w16cid="http://schemas.microsoft.com/office/word/2016/wordml/cid" xmlns:w16cex="http://schemas.microsoft.com/office/word/2018/wordml/cex" xmlns:w="http://schemas.openxmlformats.org/wordprocessingml/2006/main" xmlns:w10="urn:schemas-microsoft-com:office:word" xmlns:v="urn:schemas-microsoft-com:vml" xmlns:o="urn:schemas-microsoft-com:office:office" xmlns:am3d="http://schemas.microsoft.com/office/drawing/2017/model3d" xmlns:aink="http://schemas.microsoft.com/office/drawing/2016/ink" xmlns:cx8="http://schemas.microsoft.com/office/drawing/2016/5/14/chartex" xmlns:cx7="http://schemas.microsoft.com/office/drawing/2016/5/13/chartex" xmlns:cx6="http://schemas.microsoft.com/office/drawing/2016/5/12/chartex" xmlns:cx5="http://schemas.microsoft.com/office/drawing/2016/5/11/chartex" xmlns:cx4="http://schemas.microsoft.com/office/drawing/2016/5/10/chartex" xmlns:cx3="http://schemas.microsoft.com/office/drawing/2016/5/9/chartex" xmlns:cx2="http://schemas.microsoft.com/office/drawing/2015/10/21/chartex" xmlns:cx1="http://schemas.microsoft.com/office/drawing/2015/9/8/chartex" xmlns:cx="http://schemas.microsoft.com/office/drawing/2014/chartex" xmlns="" id="{7D0D41BF-048D-4C03-907A-71E73A11F25A}"/>
                         </a:ext>
                       </a:extLst>
                     </pic:cNvPr>
@@ -568,7 +568,18 @@
                                 <w:sz w:val="36"/>
                                 <w:szCs w:val="36"/>
                               </w:rPr>
-                              <w:t xml:space="preserve"> Ahmed</w:t>
+                              <w:t xml:space="preserve"> </w:t>
+                            </w:r>
+                            <w:r>
+                              <w:rPr>
+                                <w:rFonts w:hAnsi="Calibri"/>
+                                <w:b/>
+                                <w:bCs/>
+                                <w:kern w:val="24"/>
+                                <w:sz w:val="36"/>
+                                <w:szCs w:val="36"/>
+                              </w:rPr>
+                              <w:t>Mohamed</w:t>
                             </w:r>
                           </w:p>
                           <w:p>
@@ -1042,7 +1053,18 @@
                           <w:sz w:val="36"/>
                           <w:szCs w:val="36"/>
                         </w:rPr>
-                        <w:t xml:space="preserve"> Ahmed</w:t>
+                        <w:t xml:space="preserve"> </w:t>
+                      </w:r>
+                      <w:r>
+                        <w:rPr>
+                          <w:rFonts w:hAnsi="Calibri"/>
+                          <w:b/>
+                          <w:bCs/>
+                          <w:kern w:val="24"/>
+                          <w:sz w:val="36"/>
+                          <w:szCs w:val="36"/>
+                        </w:rPr>
+                        <w:t>Mohamed</w:t>
                       </w:r>
                     </w:p>
                     <w:p>
@@ -1551,7 +1573,7 @@
               </wp:anchor>
             </w:drawing>
           </mc:Choice>
-          <mc:Fallback xmlns:cx="http://schemas.microsoft.com/office/drawing/2014/chartex" xmlns:cx1="http://schemas.microsoft.com/office/drawing/2015/9/8/chartex" xmlns:cx2="http://schemas.microsoft.com/office/drawing/2015/10/21/chartex" xmlns:cx3="http://schemas.microsoft.com/office/drawing/2016/5/9/chartex" xmlns:cx4="http://schemas.microsoft.com/office/drawing/2016/5/10/chartex" xmlns:cx5="http://schemas.microsoft.com/office/drawing/2016/5/11/chartex" xmlns:cx6="http://schemas.microsoft.com/office/drawing/2016/5/12/chartex" xmlns:cx7="http://schemas.microsoft.com/office/drawing/2016/5/13/chartex" xmlns:cx8="http://schemas.microsoft.com/office/drawing/2016/5/14/chartex" xmlns:aink="http://schemas.microsoft.com/office/drawing/2016/ink" xmlns:am3d="http://schemas.microsoft.com/office/drawing/2017/model3d" xmlns:w16cex="http://schemas.microsoft.com/office/word/2018/wordml/cex" xmlns:w16cid="http://schemas.microsoft.com/office/word/2016/wordml/cid" xmlns:w16="http://schemas.microsoft.com/office/word/2018/wordml" xmlns:w16se="http://schemas.microsoft.com/office/word/2015/wordml/symex">
+          <mc:Fallback xmlns:w16se="http://schemas.microsoft.com/office/word/2015/wordml/symex" xmlns:w16="http://schemas.microsoft.com/office/word/2018/wordml" xmlns:w16cid="http://schemas.microsoft.com/office/word/2016/wordml/cid" xmlns:w16cex="http://schemas.microsoft.com/office/word/2018/wordml/cex" xmlns:am3d="http://schemas.microsoft.com/office/drawing/2017/model3d" xmlns:aink="http://schemas.microsoft.com/office/drawing/2016/ink" xmlns:cx8="http://schemas.microsoft.com/office/drawing/2016/5/14/chartex" xmlns:cx7="http://schemas.microsoft.com/office/drawing/2016/5/13/chartex" xmlns:cx6="http://schemas.microsoft.com/office/drawing/2016/5/12/chartex" xmlns:cx5="http://schemas.microsoft.com/office/drawing/2016/5/11/chartex" xmlns:cx4="http://schemas.microsoft.com/office/drawing/2016/5/10/chartex" xmlns:cx3="http://schemas.microsoft.com/office/drawing/2016/5/9/chartex" xmlns:cx2="http://schemas.microsoft.com/office/drawing/2015/10/21/chartex" xmlns:cx1="http://schemas.microsoft.com/office/drawing/2015/9/8/chartex" xmlns:cx="http://schemas.microsoft.com/office/drawing/2014/chartex">
             <w:pict>
               <v:rect w14:anchorId="699C6629" id="Rectangle 2" o:spid="_x0000_s1026" style="position:absolute;margin-left:0;margin-top:31.65pt;width:616.95pt;height:126.9pt;z-index:251663360;visibility:visible;mso-wrap-style:square;mso-height-percent:0;mso-wrap-distance-left:9pt;mso-wrap-distance-top:0;mso-wrap-distance-right:9pt;mso-wrap-distance-bottom:0;mso-position-horizontal:left;mso-position-horizontal-relative:page;mso-position-vertical:absolute;mso-position-vertical-relative:text;mso-height-percent:0;mso-height-relative:margin;v-text-anchor:middle" o:gfxdata="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" fillcolor="#1c60a1" stroked="f" strokeweight="1pt">
                 <w10:wrap anchorx="page"/>
@@ -2604,7 +2626,7 @@
           <w:r>
             <w:fldChar w:fldCharType="separate"/>
           </w:r>
-          <w:hyperlink w:anchor="_Toc77190579" w:history="1">
+          <w:hyperlink w:anchor="_Toc77229268" w:history="1">
             <w:r>
               <w:rPr>
                 <w:rStyle w:val="Hyperlink"/>
@@ -2641,7 +2663,7 @@
               <w:rPr>
                 <w:webHidden/>
               </w:rPr>
-              <w:instrText xml:space="preserve"> PAGEREF _Toc77190579 \h </w:instrText>
+              <w:instrText xml:space="preserve"> PAGEREF _Toc77229268 \h </w:instrText>
             </w:r>
             <w:r>
               <w:rPr>
@@ -2680,7 +2702,7 @@
               <w:bCs w:val="0"/>
             </w:rPr>
           </w:pPr>
-          <w:hyperlink w:anchor="_Toc77190580" w:history="1">
+          <w:hyperlink w:anchor="_Toc77229269" w:history="1">
             <w:r>
               <w:rPr>
                 <w:rStyle w:val="Hyperlink"/>
@@ -2717,7 +2739,7 @@
               <w:rPr>
                 <w:webHidden/>
               </w:rPr>
-              <w:instrText xml:space="preserve"> PAGEREF _Toc77190580 \h </w:instrText>
+              <w:instrText xml:space="preserve"> PAGEREF _Toc77229269 \h </w:instrText>
             </w:r>
             <w:r>
               <w:rPr>
@@ -2756,7 +2778,7 @@
               <w:noProof/>
             </w:rPr>
           </w:pPr>
-          <w:hyperlink w:anchor="_Toc77190581" w:history="1">
+          <w:hyperlink w:anchor="_Toc77229270" w:history="1">
             <w:r>
               <w:rPr>
                 <w:rStyle w:val="Hyperlink"/>
@@ -2797,7 +2819,7 @@
                 <w:noProof/>
                 <w:webHidden/>
               </w:rPr>
-              <w:instrText xml:space="preserve"> PAGEREF _Toc77190581 \h </w:instrText>
+              <w:instrText xml:space="preserve"> PAGEREF _Toc77229270 \h </w:instrText>
             </w:r>
             <w:r>
               <w:rPr>
@@ -2827,6 +2849,8 @@
               <w:fldChar w:fldCharType="end"/>
             </w:r>
           </w:hyperlink>
+          <w:bookmarkStart w:id="0" w:name="_GoBack"/>
+          <w:bookmarkEnd w:id="0"/>
         </w:p>
         <w:p>
           <w:pPr>
@@ -2840,7 +2864,7 @@
               <w:noProof/>
             </w:rPr>
           </w:pPr>
-          <w:hyperlink w:anchor="_Toc77190582" w:history="1">
+          <w:hyperlink w:anchor="_Toc77229271" w:history="1">
             <w:r>
               <w:rPr>
                 <w:rStyle w:val="Hyperlink"/>
@@ -2883,7 +2907,7 @@
                 <w:noProof/>
                 <w:webHidden/>
               </w:rPr>
-              <w:instrText xml:space="preserve"> PAGEREF _Toc77190582 \h </w:instrText>
+              <w:instrText xml:space="preserve"> PAGEREF _Toc77229271 \h </w:instrText>
             </w:r>
             <w:r>
               <w:rPr>
@@ -2926,7 +2950,7 @@
               <w:noProof/>
             </w:rPr>
           </w:pPr>
-          <w:hyperlink w:anchor="_Toc77190583" w:history="1">
+          <w:hyperlink w:anchor="_Toc77229272" w:history="1">
             <w:r>
               <w:rPr>
                 <w:rStyle w:val="Hyperlink"/>
@@ -2969,7 +2993,7 @@
                 <w:noProof/>
                 <w:webHidden/>
               </w:rPr>
-              <w:instrText xml:space="preserve"> PAGEREF _Toc77190583 \h </w:instrText>
+              <w:instrText xml:space="preserve"> PAGEREF _Toc77229272 \h </w:instrText>
             </w:r>
             <w:r>
               <w:rPr>
@@ -2990,6 +3014,264 @@
                 <w:webHidden/>
               </w:rPr>
               <w:t>5</w:t>
+            </w:r>
+            <w:r>
+              <w:rPr>
+                <w:noProof/>
+                <w:webHidden/>
+              </w:rPr>
+              <w:fldChar w:fldCharType="end"/>
+            </w:r>
+          </w:hyperlink>
+        </w:p>
+        <w:p>
+          <w:pPr>
+            <w:pStyle w:val="TOC3"/>
+            <w:tabs>
+              <w:tab w:val="left" w:pos="1320"/>
+              <w:tab w:val="right" w:leader="dot" w:pos="9350"/>
+            </w:tabs>
+            <w:rPr>
+              <w:rFonts w:eastAsiaTheme="minorEastAsia"/>
+              <w:noProof/>
+            </w:rPr>
+          </w:pPr>
+          <w:hyperlink w:anchor="_Toc77229273" w:history="1">
+            <w:r>
+              <w:rPr>
+                <w:rStyle w:val="Hyperlink"/>
+                <w:noProof/>
+                <w:lang w:bidi="ar-EG"/>
+              </w:rPr>
+              <w:t>2.2.2</w:t>
+            </w:r>
+            <w:r>
+              <w:rPr>
+                <w:rFonts w:eastAsiaTheme="minorEastAsia"/>
+                <w:noProof/>
+              </w:rPr>
+              <w:tab/>
+            </w:r>
+            <w:r>
+              <w:rPr>
+                <w:rStyle w:val="Hyperlink"/>
+                <w:noProof/>
+                <w:lang w:bidi="ar-EG"/>
+              </w:rPr>
+              <w:t>Correction Function:</w:t>
+            </w:r>
+            <w:r>
+              <w:rPr>
+                <w:noProof/>
+                <w:webHidden/>
+              </w:rPr>
+              <w:tab/>
+            </w:r>
+            <w:r>
+              <w:rPr>
+                <w:noProof/>
+                <w:webHidden/>
+              </w:rPr>
+              <w:fldChar w:fldCharType="begin"/>
+            </w:r>
+            <w:r>
+              <w:rPr>
+                <w:noProof/>
+                <w:webHidden/>
+              </w:rPr>
+              <w:instrText xml:space="preserve"> PAGEREF _Toc77229273 \h </w:instrText>
+            </w:r>
+            <w:r>
+              <w:rPr>
+                <w:noProof/>
+                <w:webHidden/>
+              </w:rPr>
+            </w:r>
+            <w:r>
+              <w:rPr>
+                <w:noProof/>
+                <w:webHidden/>
+              </w:rPr>
+              <w:fldChar w:fldCharType="separate"/>
+            </w:r>
+            <w:r>
+              <w:rPr>
+                <w:noProof/>
+                <w:webHidden/>
+              </w:rPr>
+              <w:t>6</w:t>
+            </w:r>
+            <w:r>
+              <w:rPr>
+                <w:noProof/>
+                <w:webHidden/>
+              </w:rPr>
+              <w:fldChar w:fldCharType="end"/>
+            </w:r>
+          </w:hyperlink>
+        </w:p>
+        <w:p>
+          <w:pPr>
+            <w:pStyle w:val="TOC3"/>
+            <w:tabs>
+              <w:tab w:val="left" w:pos="1320"/>
+              <w:tab w:val="right" w:leader="dot" w:pos="9350"/>
+            </w:tabs>
+            <w:rPr>
+              <w:rFonts w:eastAsiaTheme="minorEastAsia"/>
+              <w:noProof/>
+            </w:rPr>
+          </w:pPr>
+          <w:hyperlink w:anchor="_Toc77229274" w:history="1">
+            <w:r>
+              <w:rPr>
+                <w:rStyle w:val="Hyperlink"/>
+                <w:noProof/>
+                <w:lang w:bidi="ar-EG"/>
+              </w:rPr>
+              <w:t>2.2.3</w:t>
+            </w:r>
+            <w:r>
+              <w:rPr>
+                <w:rFonts w:eastAsiaTheme="minorEastAsia"/>
+                <w:noProof/>
+              </w:rPr>
+              <w:tab/>
+            </w:r>
+            <w:r>
+              <w:rPr>
+                <w:rStyle w:val="Hyperlink"/>
+                <w:noProof/>
+                <w:lang w:bidi="ar-EG"/>
+              </w:rPr>
+              <w:t>Formatting Function</w:t>
+            </w:r>
+            <w:r>
+              <w:rPr>
+                <w:noProof/>
+                <w:webHidden/>
+              </w:rPr>
+              <w:tab/>
+            </w:r>
+            <w:r>
+              <w:rPr>
+                <w:noProof/>
+                <w:webHidden/>
+              </w:rPr>
+              <w:fldChar w:fldCharType="begin"/>
+            </w:r>
+            <w:r>
+              <w:rPr>
+                <w:noProof/>
+                <w:webHidden/>
+              </w:rPr>
+              <w:instrText xml:space="preserve"> PAGEREF _Toc77229274 \h </w:instrText>
+            </w:r>
+            <w:r>
+              <w:rPr>
+                <w:noProof/>
+                <w:webHidden/>
+              </w:rPr>
+            </w:r>
+            <w:r>
+              <w:rPr>
+                <w:noProof/>
+                <w:webHidden/>
+              </w:rPr>
+              <w:fldChar w:fldCharType="separate"/>
+            </w:r>
+            <w:r>
+              <w:rPr>
+                <w:noProof/>
+                <w:webHidden/>
+              </w:rPr>
+              <w:t>6</w:t>
+            </w:r>
+            <w:r>
+              <w:rPr>
+                <w:noProof/>
+                <w:webHidden/>
+              </w:rPr>
+              <w:fldChar w:fldCharType="end"/>
+            </w:r>
+          </w:hyperlink>
+        </w:p>
+        <w:p>
+          <w:pPr>
+            <w:pStyle w:val="TOC3"/>
+            <w:tabs>
+              <w:tab w:val="left" w:pos="1320"/>
+              <w:tab w:val="right" w:leader="dot" w:pos="9350"/>
+            </w:tabs>
+            <w:rPr>
+              <w:rFonts w:eastAsiaTheme="minorEastAsia"/>
+              <w:noProof/>
+            </w:rPr>
+          </w:pPr>
+          <w:hyperlink w:anchor="_Toc77229275" w:history="1">
+            <w:r>
+              <w:rPr>
+                <w:rStyle w:val="Hyperlink"/>
+                <w:noProof/>
+                <w:lang w:bidi="ar-EG"/>
+              </w:rPr>
+              <w:t>2.2.4</w:t>
+            </w:r>
+            <w:r>
+              <w:rPr>
+                <w:rFonts w:eastAsiaTheme="minorEastAsia"/>
+                <w:noProof/>
+              </w:rPr>
+              <w:tab/>
+            </w:r>
+            <w:r>
+              <w:rPr>
+                <w:rStyle w:val="Hyperlink"/>
+                <w:noProof/>
+                <w:lang w:bidi="ar-EG"/>
+              </w:rPr>
+              <w:t>ConvertToJason Function</w:t>
+            </w:r>
+            <w:r>
+              <w:rPr>
+                <w:noProof/>
+                <w:webHidden/>
+              </w:rPr>
+              <w:tab/>
+            </w:r>
+            <w:r>
+              <w:rPr>
+                <w:noProof/>
+                <w:webHidden/>
+              </w:rPr>
+              <w:fldChar w:fldCharType="begin"/>
+            </w:r>
+            <w:r>
+              <w:rPr>
+                <w:noProof/>
+                <w:webHidden/>
+              </w:rPr>
+              <w:instrText xml:space="preserve"> PAGEREF _Toc77229275 \h </w:instrText>
+            </w:r>
+            <w:r>
+              <w:rPr>
+                <w:noProof/>
+                <w:webHidden/>
+              </w:rPr>
+            </w:r>
+            <w:r>
+              <w:rPr>
+                <w:noProof/>
+                <w:webHidden/>
+              </w:rPr>
+              <w:fldChar w:fldCharType="separate"/>
+            </w:r>
+            <w:r>
+              <w:rPr>
+                <w:noProof/>
+                <w:webHidden/>
+              </w:rPr>
+              <w:t>7</w:t>
             </w:r>
             <w:r>
               <w:rPr>
@@ -3011,14 +3293,14 @@
               <w:noProof/>
             </w:rPr>
           </w:pPr>
-          <w:hyperlink w:anchor="_Toc77190584" w:history="1">
+          <w:hyperlink w:anchor="_Toc77229276" w:history="1">
             <w:r>
               <w:rPr>
                 <w:rStyle w:val="Hyperlink"/>
                 <w:noProof/>
                 <w:lang w:bidi="ar-EG"/>
               </w:rPr>
-              <w:t>2.2.2 Correction Function</w:t>
+              <w:t>2.2.5 Trim Function</w:t>
             </w:r>
             <w:r>
               <w:rPr>
@@ -3039,7 +3321,7 @@
                 <w:noProof/>
                 <w:webHidden/>
               </w:rPr>
-              <w:instrText xml:space="preserve"> PAGEREF _Toc77190584 \h </w:instrText>
+              <w:instrText xml:space="preserve"> PAGEREF _Toc77229276 \h </w:instrText>
             </w:r>
             <w:r>
               <w:rPr>
@@ -3059,7 +3341,7 @@
                 <w:noProof/>
                 <w:webHidden/>
               </w:rPr>
-              <w:t>5</w:t>
+              <w:t>7</w:t>
             </w:r>
             <w:r>
               <w:rPr>
@@ -3081,14 +3363,14 @@
               <w:noProof/>
             </w:rPr>
           </w:pPr>
-          <w:hyperlink w:anchor="_Toc77190585" w:history="1">
+          <w:hyperlink w:anchor="_Toc77229277" w:history="1">
             <w:r>
               <w:rPr>
                 <w:rStyle w:val="Hyperlink"/>
                 <w:noProof/>
                 <w:lang w:bidi="ar-EG"/>
               </w:rPr>
-              <w:t>2.2.3 Formatting Function</w:t>
+              <w:t>2.2.6 Compress Function</w:t>
             </w:r>
             <w:r>
               <w:rPr>
@@ -3109,7 +3391,7 @@
                 <w:noProof/>
                 <w:webHidden/>
               </w:rPr>
-              <w:instrText xml:space="preserve"> PAGEREF _Toc77190585 \h </w:instrText>
+              <w:instrText xml:space="preserve"> PAGEREF _Toc77229277 \h </w:instrText>
             </w:r>
             <w:r>
               <w:rPr>
@@ -3129,7 +3411,7 @@
                 <w:noProof/>
                 <w:webHidden/>
               </w:rPr>
-              <w:t>5</w:t>
+              <w:t>8</w:t>
             </w:r>
             <w:r>
               <w:rPr>
@@ -3151,14 +3433,14 @@
               <w:noProof/>
             </w:rPr>
           </w:pPr>
-          <w:hyperlink w:anchor="_Toc77190586" w:history="1">
+          <w:hyperlink w:anchor="_Toc77229278" w:history="1">
             <w:r>
               <w:rPr>
                 <w:rStyle w:val="Hyperlink"/>
                 <w:noProof/>
                 <w:lang w:bidi="ar-EG"/>
               </w:rPr>
-              <w:t>2.2.4 ConvertToJason Function</w:t>
+              <w:t>2.2.7 Save and store in a new file</w:t>
             </w:r>
             <w:r>
               <w:rPr>
@@ -3179,7 +3461,7 @@
                 <w:noProof/>
                 <w:webHidden/>
               </w:rPr>
-              <w:instrText xml:space="preserve"> PAGEREF _Toc77190586 \h </w:instrText>
+              <w:instrText xml:space="preserve"> PAGEREF _Toc77229278 \h </w:instrText>
             </w:r>
             <w:r>
               <w:rPr>
@@ -3199,147 +3481,7 @@
                 <w:noProof/>
                 <w:webHidden/>
               </w:rPr>
-              <w:t>5</w:t>
-            </w:r>
-            <w:r>
-              <w:rPr>
-                <w:noProof/>
-                <w:webHidden/>
-              </w:rPr>
-              <w:fldChar w:fldCharType="end"/>
-            </w:r>
-          </w:hyperlink>
-        </w:p>
-        <w:p>
-          <w:pPr>
-            <w:pStyle w:val="TOC3"/>
-            <w:tabs>
-              <w:tab w:val="right" w:leader="dot" w:pos="9350"/>
-            </w:tabs>
-            <w:rPr>
-              <w:rFonts w:eastAsiaTheme="minorEastAsia"/>
-              <w:noProof/>
-            </w:rPr>
-          </w:pPr>
-          <w:hyperlink w:anchor="_Toc77190587" w:history="1">
-            <w:r>
-              <w:rPr>
-                <w:rStyle w:val="Hyperlink"/>
-                <w:noProof/>
-                <w:lang w:bidi="ar-EG"/>
-              </w:rPr>
-              <w:t>2.2.5 Trim Function</w:t>
-            </w:r>
-            <w:r>
-              <w:rPr>
-                <w:noProof/>
-                <w:webHidden/>
-              </w:rPr>
-              <w:tab/>
-            </w:r>
-            <w:r>
-              <w:rPr>
-                <w:noProof/>
-                <w:webHidden/>
-              </w:rPr>
-              <w:fldChar w:fldCharType="begin"/>
-            </w:r>
-            <w:r>
-              <w:rPr>
-                <w:noProof/>
-                <w:webHidden/>
-              </w:rPr>
-              <w:instrText xml:space="preserve"> PAGEREF _Toc77190587 \h </w:instrText>
-            </w:r>
-            <w:r>
-              <w:rPr>
-                <w:noProof/>
-                <w:webHidden/>
-              </w:rPr>
-            </w:r>
-            <w:r>
-              <w:rPr>
-                <w:noProof/>
-                <w:webHidden/>
-              </w:rPr>
-              <w:fldChar w:fldCharType="separate"/>
-            </w:r>
-            <w:r>
-              <w:rPr>
-                <w:noProof/>
-                <w:webHidden/>
-              </w:rPr>
-              <w:t>5</w:t>
-            </w:r>
-            <w:r>
-              <w:rPr>
-                <w:noProof/>
-                <w:webHidden/>
-              </w:rPr>
-              <w:fldChar w:fldCharType="end"/>
-            </w:r>
-          </w:hyperlink>
-        </w:p>
-        <w:p>
-          <w:pPr>
-            <w:pStyle w:val="TOC3"/>
-            <w:tabs>
-              <w:tab w:val="right" w:leader="dot" w:pos="9350"/>
-            </w:tabs>
-            <w:rPr>
-              <w:rFonts w:eastAsiaTheme="minorEastAsia"/>
-              <w:noProof/>
-            </w:rPr>
-          </w:pPr>
-          <w:hyperlink w:anchor="_Toc77190588" w:history="1">
-            <w:r>
-              <w:rPr>
-                <w:rStyle w:val="Hyperlink"/>
-                <w:noProof/>
-                <w:lang w:bidi="ar-EG"/>
-              </w:rPr>
-              <w:t>2.2.6 Compress Function</w:t>
-            </w:r>
-            <w:r>
-              <w:rPr>
-                <w:noProof/>
-                <w:webHidden/>
-              </w:rPr>
-              <w:tab/>
-            </w:r>
-            <w:r>
-              <w:rPr>
-                <w:noProof/>
-                <w:webHidden/>
-              </w:rPr>
-              <w:fldChar w:fldCharType="begin"/>
-            </w:r>
-            <w:r>
-              <w:rPr>
-                <w:noProof/>
-                <w:webHidden/>
-              </w:rPr>
-              <w:instrText xml:space="preserve"> PAGEREF _Toc77190588 \h </w:instrText>
-            </w:r>
-            <w:r>
-              <w:rPr>
-                <w:noProof/>
-                <w:webHidden/>
-              </w:rPr>
-            </w:r>
-            <w:r>
-              <w:rPr>
-                <w:noProof/>
-                <w:webHidden/>
-              </w:rPr>
-              <w:fldChar w:fldCharType="separate"/>
-            </w:r>
-            <w:r>
-              <w:rPr>
-                <w:noProof/>
-                <w:webHidden/>
-              </w:rPr>
-              <w:t>5</w:t>
+              <w:t>9</w:t>
             </w:r>
             <w:r>
               <w:rPr>
@@ -3362,7 +3504,7 @@
               <w:bCs w:val="0"/>
             </w:rPr>
           </w:pPr>
-          <w:hyperlink w:anchor="_Toc77190589" w:history="1">
+          <w:hyperlink w:anchor="_Toc77229279" w:history="1">
             <w:r>
               <w:rPr>
                 <w:rStyle w:val="Hyperlink"/>
@@ -3399,7 +3541,7 @@
               <w:rPr>
                 <w:webHidden/>
               </w:rPr>
-              <w:instrText xml:space="preserve"> PAGEREF _Toc77190589 \h </w:instrText>
+              <w:instrText xml:space="preserve"> PAGEREF _Toc77229279 \h </w:instrText>
             </w:r>
             <w:r>
               <w:rPr>
@@ -3416,85 +3558,7 @@
               <w:rPr>
                 <w:webHidden/>
               </w:rPr>
-              <w:t>5</w:t>
-            </w:r>
-            <w:r>
-              <w:rPr>
-                <w:webHidden/>
-              </w:rPr>
-              <w:fldChar w:fldCharType="end"/>
-            </w:r>
-          </w:hyperlink>
-        </w:p>
-        <w:p>
-          <w:pPr>
-            <w:pStyle w:val="TOC1"/>
-            <w:tabs>
-              <w:tab w:val="left" w:pos="440"/>
-            </w:tabs>
-            <w:rPr>
-              <w:rFonts w:eastAsiaTheme="minorEastAsia" w:hint="cs"/>
-              <w:b w:val="0"/>
-              <w:bCs w:val="0"/>
-              <w:rtl/>
-              <w:lang w:bidi="ar-EG"/>
-            </w:rPr>
-          </w:pPr>
-          <w:hyperlink w:anchor="_Toc77190590" w:history="1">
-            <w:r>
-              <w:rPr>
-                <w:rStyle w:val="Hyperlink"/>
-              </w:rPr>
-              <w:t>4.</w:t>
-            </w:r>
-            <w:r>
-              <w:rPr>
-                <w:rFonts w:eastAsiaTheme="minorEastAsia"/>
-                <w:b w:val="0"/>
-                <w:bCs w:val="0"/>
-              </w:rPr>
-              <w:tab/>
-            </w:r>
-            <w:r>
-              <w:rPr>
-                <w:rStyle w:val="Hyperlink"/>
-              </w:rPr>
-              <w:t>References</w:t>
-            </w:r>
-            <w:r>
-              <w:rPr>
-                <w:webHidden/>
-              </w:rPr>
-              <w:tab/>
-            </w:r>
-            <w:r>
-              <w:rPr>
-                <w:webHidden/>
-              </w:rPr>
-              <w:fldChar w:fldCharType="begin"/>
-            </w:r>
-            <w:r>
-              <w:rPr>
-                <w:webHidden/>
-              </w:rPr>
-              <w:instrText xml:space="preserve"> PAGEREF _Toc77190590 \h </w:instrText>
-            </w:r>
-            <w:r>
-              <w:rPr>
-                <w:webHidden/>
-              </w:rPr>
-            </w:r>
-            <w:r>
-              <w:rPr>
-                <w:webHidden/>
-              </w:rPr>
-              <w:fldChar w:fldCharType="separate"/>
-            </w:r>
-            <w:r>
-              <w:rPr>
-                <w:webHidden/>
-              </w:rPr>
-              <w:t>5</w:t>
+              <w:t>9</w:t>
             </w:r>
             <w:r>
               <w:rPr>
@@ -3516,12 +3580,12 @@
               <w:bCs w:val="0"/>
             </w:rPr>
           </w:pPr>
-          <w:hyperlink w:anchor="_Toc77190591" w:history="1">
+          <w:hyperlink w:anchor="_Toc77229280" w:history="1">
             <w:r>
               <w:rPr>
                 <w:rStyle w:val="Hyperlink"/>
               </w:rPr>
-              <w:t>5.</w:t>
+              <w:t>4.</w:t>
             </w:r>
             <w:r>
               <w:rPr>
@@ -3535,6 +3599,82 @@
               <w:rPr>
                 <w:rStyle w:val="Hyperlink"/>
               </w:rPr>
+              <w:t>References</w:t>
+            </w:r>
+            <w:r>
+              <w:rPr>
+                <w:webHidden/>
+              </w:rPr>
+              <w:tab/>
+            </w:r>
+            <w:r>
+              <w:rPr>
+                <w:webHidden/>
+              </w:rPr>
+              <w:fldChar w:fldCharType="begin"/>
+            </w:r>
+            <w:r>
+              <w:rPr>
+                <w:webHidden/>
+              </w:rPr>
+              <w:instrText xml:space="preserve"> PAGEREF _Toc77229280 \h </w:instrText>
+            </w:r>
+            <w:r>
+              <w:rPr>
+                <w:webHidden/>
+              </w:rPr>
+            </w:r>
+            <w:r>
+              <w:rPr>
+                <w:webHidden/>
+              </w:rPr>
+              <w:fldChar w:fldCharType="separate"/>
+            </w:r>
+            <w:r>
+              <w:rPr>
+                <w:webHidden/>
+              </w:rPr>
+              <w:t>9</w:t>
+            </w:r>
+            <w:r>
+              <w:rPr>
+                <w:webHidden/>
+              </w:rPr>
+              <w:fldChar w:fldCharType="end"/>
+            </w:r>
+          </w:hyperlink>
+        </w:p>
+        <w:p>
+          <w:pPr>
+            <w:pStyle w:val="TOC1"/>
+            <w:tabs>
+              <w:tab w:val="left" w:pos="440"/>
+            </w:tabs>
+            <w:rPr>
+              <w:rFonts w:eastAsiaTheme="minorEastAsia"/>
+              <w:b w:val="0"/>
+              <w:bCs w:val="0"/>
+            </w:rPr>
+          </w:pPr>
+          <w:hyperlink w:anchor="_Toc77229281" w:history="1">
+            <w:r>
+              <w:rPr>
+                <w:rStyle w:val="Hyperlink"/>
+              </w:rPr>
+              <w:t>5.</w:t>
+            </w:r>
+            <w:r>
+              <w:rPr>
+                <w:rFonts w:eastAsiaTheme="minorEastAsia"/>
+                <w:b w:val="0"/>
+                <w:bCs w:val="0"/>
+              </w:rPr>
+              <w:tab/>
+            </w:r>
+            <w:r>
+              <w:rPr>
+                <w:rStyle w:val="Hyperlink"/>
+              </w:rPr>
               <w:t>Working files</w:t>
             </w:r>
             <w:r>
@@ -3553,7 +3693,7 @@
               <w:rPr>
                 <w:webHidden/>
               </w:rPr>
-              <w:instrText xml:space="preserve"> PAGEREF _Toc77190591 \h </w:instrText>
+              <w:instrText xml:space="preserve"> PAGEREF _Toc77229281 \h </w:instrText>
             </w:r>
             <w:r>
               <w:rPr>
@@ -3570,7 +3710,7 @@
               <w:rPr>
                 <w:webHidden/>
               </w:rPr>
-              <w:t>5</w:t>
+              <w:t>9</w:t>
             </w:r>
             <w:r>
               <w:rPr>
@@ -3606,8 +3746,8 @@
       <w:r>
         <w:br w:type="page"/>
       </w:r>
-      <w:bookmarkStart w:id="0" w:name="_Toc77183885"/>
-      <w:bookmarkStart w:id="1" w:name="_Toc77190579"/>
+      <w:bookmarkStart w:id="1" w:name="_Toc77183885"/>
+      <w:bookmarkStart w:id="2" w:name="_Toc77229268"/>
       <w:r>
         <w:rPr>
           <w:noProof/>
@@ -3615,8 +3755,8 @@
         <w:lastRenderedPageBreak/>
         <w:t>Background</w:t>
       </w:r>
-      <w:bookmarkEnd w:id="0"/>
       <w:bookmarkEnd w:id="1"/>
+      <w:bookmarkEnd w:id="2"/>
     </w:p>
     <w:p>
       <w:pPr>
@@ -4106,13 +4246,13 @@
           <w:numId w:val="25"/>
         </w:numPr>
       </w:pPr>
-      <w:bookmarkStart w:id="2" w:name="_Toc77183886"/>
-      <w:bookmarkStart w:id="3" w:name="_Toc77190580"/>
+      <w:bookmarkStart w:id="3" w:name="_Toc77183886"/>
+      <w:bookmarkStart w:id="4" w:name="_Toc77229269"/>
       <w:r>
         <w:t>Implementation details</w:t>
       </w:r>
-      <w:bookmarkEnd w:id="2"/>
       <w:bookmarkEnd w:id="3"/>
+      <w:bookmarkEnd w:id="4"/>
     </w:p>
     <w:p>
       <w:pPr>
@@ -4133,16 +4273,17 @@
           <w:ilvl w:val="1"/>
           <w:numId w:val="25"/>
         </w:numPr>
-      </w:pPr>
-      <w:bookmarkStart w:id="4" w:name="_Toc77190581"/>
+        <w:ind w:hanging="564"/>
+      </w:pPr>
+      <w:bookmarkStart w:id="5" w:name="_Toc77229270"/>
       <w:r>
         <w:t>The algorithm used in the XML editor</w:t>
       </w:r>
-      <w:bookmarkEnd w:id="4"/>
-    </w:p>
-    <w:p>
-      <w:pPr>
-        <w:ind w:left="1104"/>
+      <w:bookmarkEnd w:id="5"/>
+    </w:p>
+    <w:p>
+      <w:pPr>
+        <w:ind w:left="900"/>
         <w:rPr>
           <w:lang w:bidi="ar-EG"/>
         </w:rPr>
@@ -4270,7 +4411,11 @@
     </w:p>
     <w:p>
       <w:pPr>
-        <w:ind w:left="1080"/>
+        <w:pStyle w:val="ListParagraph"/>
+        <w:numPr>
+          <w:ilvl w:val="0"/>
+          <w:numId w:val="28"/>
+        </w:numPr>
         <w:rPr>
           <w:lang w:bidi="ar-EG"/>
         </w:rPr>
@@ -4279,7 +4424,42 @@
         <w:rPr>
           <w:lang w:bidi="ar-EG"/>
         </w:rPr>
+        <w:t>De-compress the data.</w:t>
+      </w:r>
+    </w:p>
+    <w:p>
+      <w:pPr>
+        <w:pStyle w:val="ListParagraph"/>
+        <w:numPr>
+          <w:ilvl w:val="0"/>
+          <w:numId w:val="28"/>
+        </w:numPr>
+        <w:rPr>
+          <w:lang w:bidi="ar-EG"/>
+        </w:rPr>
+      </w:pPr>
+      <w:r>
+        <w:rPr>
+          <w:lang w:bidi="ar-EG"/>
+        </w:rPr>
         <w:lastRenderedPageBreak/>
+        <w:t>Save file as function.</w:t>
+      </w:r>
+    </w:p>
+    <w:p>
+      <w:pPr>
+        <w:tabs>
+          <w:tab w:val="left" w:pos="900"/>
+        </w:tabs>
+        <w:ind w:left="900"/>
+        <w:rPr>
+          <w:lang w:bidi="ar-EG"/>
+        </w:rPr>
+      </w:pPr>
+      <w:r>
+        <w:rPr>
+          <w:lang w:bidi="ar-EG"/>
+        </w:rPr>
         <w:t xml:space="preserve">When the user choose the operation. According to the user choice the function of this operation will be executed and the required result will be printed and the user can store it.  </w:t>
       </w:r>
     </w:p>
@@ -4294,19 +4474,19 @@
           <w:lang w:bidi="ar-EG"/>
         </w:rPr>
       </w:pPr>
-      <w:bookmarkStart w:id="5" w:name="_Toc77190582"/>
+      <w:bookmarkStart w:id="6" w:name="_Toc77229271"/>
       <w:r>
         <w:rPr>
           <w:lang w:bidi="ar-EG"/>
         </w:rPr>
         <w:t>Operations</w:t>
       </w:r>
-      <w:bookmarkEnd w:id="5"/>
+      <w:bookmarkEnd w:id="6"/>
     </w:p>
     <w:p>
       <w:pPr>
         <w:pStyle w:val="ListParagraph"/>
-        <w:ind w:left="1104"/>
+        <w:ind w:left="1104" w:hanging="204"/>
         <w:rPr>
           <w:lang w:bidi="ar-EG"/>
         </w:rPr>
@@ -4321,7 +4501,7 @@
     <w:p>
       <w:pPr>
         <w:pStyle w:val="ListParagraph"/>
-        <w:ind w:left="1104"/>
+        <w:ind w:left="1104" w:hanging="204"/>
         <w:rPr>
           <w:lang w:bidi="ar-EG"/>
         </w:rPr>
@@ -4340,6 +4520,7 @@
           <w:ilvl w:val="0"/>
           <w:numId w:val="29"/>
         </w:numPr>
+        <w:ind w:hanging="204"/>
         <w:rPr>
           <w:lang w:bidi="ar-EG"/>
         </w:rPr>
@@ -4370,6 +4551,7 @@
           <w:ilvl w:val="0"/>
           <w:numId w:val="29"/>
         </w:numPr>
+        <w:ind w:hanging="204"/>
         <w:rPr>
           <w:lang w:bidi="ar-EG"/>
         </w:rPr>
@@ -4394,18 +4576,17 @@
           <w:ilvl w:val="0"/>
           <w:numId w:val="29"/>
         </w:numPr>
+        <w:ind w:hanging="204"/>
         <w:rPr>
           <w:lang w:bidi="ar-EG"/>
         </w:rPr>
       </w:pPr>
-      <w:proofErr w:type="spellStart"/>
       <w:r>
         <w:rPr>
           <w:lang w:bidi="ar-EG"/>
         </w:rPr>
-        <w:t>Tag_Attributes</w:t>
-      </w:r>
-      <w:proofErr w:type="spellEnd"/>
+        <w:t>Tag Attributes</w:t>
+      </w:r>
       <w:r>
         <w:rPr>
           <w:lang w:bidi="ar-EG"/>
@@ -4430,32 +4611,954 @@
           <w:lang w:bidi="ar-EG"/>
         </w:rPr>
       </w:pPr>
-      <w:bookmarkStart w:id="6" w:name="_Toc77190583"/>
+      <w:bookmarkStart w:id="7" w:name="_Toc77229272"/>
       <w:r>
         <w:rPr>
           <w:lang w:bidi="ar-EG"/>
         </w:rPr>
         <w:t>Parsing Function</w:t>
       </w:r>
-      <w:bookmarkEnd w:id="6"/>
+      <w:bookmarkEnd w:id="7"/>
+    </w:p>
+    <w:p>
+      <w:pPr>
+        <w:ind w:left="1080"/>
+        <w:rPr>
+          <w:lang w:bidi="ar-EG"/>
+        </w:rPr>
+      </w:pPr>
+      <w:r>
+        <w:rPr>
+          <w:lang w:bidi="ar-EG"/>
+        </w:rPr>
+        <w:t>In this function we parse the XML file in order to store the tags and the data in appropriate data structure” as mentioned before”, so operations can be handled easily</w:t>
+      </w:r>
+    </w:p>
+    <w:p>
+      <w:pPr>
+        <w:pStyle w:val="Heading4"/>
+        <w:ind w:left="360" w:firstLine="720"/>
+        <w:rPr>
+          <w:lang w:bidi="ar-EG"/>
+        </w:rPr>
+      </w:pPr>
+      <w:r>
+        <w:rPr>
+          <w:lang w:bidi="ar-EG"/>
+        </w:rPr>
+        <w:t>2.2.1.1 Pseudo Code</w:t>
+      </w:r>
+    </w:p>
+    <w:p>
+      <w:pPr>
+        <w:pStyle w:val="ListParagraph"/>
+        <w:numPr>
+          <w:ilvl w:val="0"/>
+          <w:numId w:val="35"/>
+        </w:numPr>
+        <w:spacing w:after="0" w:line="360" w:lineRule="auto"/>
+        <w:ind w:left="1350"/>
+        <w:jc w:val="both"/>
+      </w:pPr>
+      <w:r>
+        <w:t xml:space="preserve">Read the file after passing the path of the uploaded file. </w:t>
+      </w:r>
+    </w:p>
+    <w:p>
+      <w:pPr>
+        <w:pStyle w:val="ListParagraph"/>
+        <w:numPr>
+          <w:ilvl w:val="0"/>
+          <w:numId w:val="35"/>
+        </w:numPr>
+        <w:spacing w:after="0" w:line="360" w:lineRule="auto"/>
+        <w:ind w:left="1350"/>
+        <w:jc w:val="both"/>
+      </w:pPr>
+      <w:r>
+        <w:t>Read the file character by character in while loop.</w:t>
+      </w:r>
+    </w:p>
+    <w:p>
+      <w:pPr>
+        <w:pStyle w:val="ListParagraph"/>
+        <w:numPr>
+          <w:ilvl w:val="0"/>
+          <w:numId w:val="35"/>
+        </w:numPr>
+        <w:spacing w:after="0" w:line="360" w:lineRule="auto"/>
+        <w:ind w:left="1350"/>
+        <w:jc w:val="both"/>
+      </w:pPr>
+      <w:r>
+        <w:t>Check if the document begins with XML declaration by searching for (&lt;?),</w:t>
+      </w:r>
+    </w:p>
+    <w:p>
+      <w:pPr>
+        <w:ind w:left="1350"/>
+        <w:jc w:val="both"/>
+      </w:pPr>
+      <w:r>
+        <w:t>If true skip the line.</w:t>
+      </w:r>
+    </w:p>
+    <w:p>
+      <w:pPr>
+        <w:pStyle w:val="ListParagraph"/>
+        <w:numPr>
+          <w:ilvl w:val="0"/>
+          <w:numId w:val="35"/>
+        </w:numPr>
+        <w:spacing w:after="0" w:line="360" w:lineRule="auto"/>
+        <w:ind w:left="1350"/>
+        <w:jc w:val="both"/>
+      </w:pPr>
+      <w:r>
+        <w:t>If we find the angle bracket of the opening tag and the next character is not (\),</w:t>
+      </w:r>
+    </w:p>
+    <w:p>
+      <w:pPr>
+        <w:pStyle w:val="ListParagraph"/>
+        <w:ind w:left="1350"/>
+        <w:jc w:val="both"/>
+      </w:pPr>
+      <w:r>
+        <w:t xml:space="preserve">If true start storing the tag name and attributes until finding (&gt;). </w:t>
+      </w:r>
+    </w:p>
+    <w:p>
+      <w:pPr>
+        <w:pStyle w:val="ListParagraph"/>
+        <w:ind w:left="1350"/>
+        <w:jc w:val="both"/>
+      </w:pPr>
+      <w:r>
+        <w:t>Add these values to new tag and add this tag to the stack.</w:t>
+      </w:r>
+    </w:p>
+    <w:p>
+      <w:pPr>
+        <w:pStyle w:val="ListParagraph"/>
+        <w:numPr>
+          <w:ilvl w:val="0"/>
+          <w:numId w:val="35"/>
+        </w:numPr>
+        <w:spacing w:after="0" w:line="360" w:lineRule="auto"/>
+        <w:ind w:left="1350"/>
+        <w:jc w:val="both"/>
+      </w:pPr>
+      <w:r>
+        <w:t>Check for element content if there is any store it in the current tag attribute (</w:t>
+      </w:r>
+      <w:proofErr w:type="spellStart"/>
+      <w:r>
+        <w:t>TagValue</w:t>
+      </w:r>
+      <w:proofErr w:type="spellEnd"/>
+      <w:r>
+        <w:t>)</w:t>
+      </w:r>
+    </w:p>
+    <w:p>
+      <w:pPr>
+        <w:pStyle w:val="ListParagraph"/>
+        <w:numPr>
+          <w:ilvl w:val="0"/>
+          <w:numId w:val="35"/>
+        </w:numPr>
+        <w:spacing w:after="0" w:line="360" w:lineRule="auto"/>
+        <w:ind w:left="1350"/>
+        <w:jc w:val="both"/>
+      </w:pPr>
+      <w:r>
+        <w:t xml:space="preserve">  Check for closing tag if any by looking for (&lt;\), then store the current closing tag name and compare it to the top of the stack.</w:t>
+      </w:r>
+    </w:p>
+    <w:p>
+      <w:pPr>
+        <w:pStyle w:val="ListParagraph"/>
+        <w:ind w:left="1350"/>
+        <w:jc w:val="both"/>
+      </w:pPr>
+      <w:r>
+        <w:t>If they are equal than pop the tag name from the stack.</w:t>
+      </w:r>
+    </w:p>
+    <w:p>
+      <w:pPr>
+        <w:pStyle w:val="ListParagraph"/>
+        <w:numPr>
+          <w:ilvl w:val="0"/>
+          <w:numId w:val="35"/>
+        </w:numPr>
+        <w:spacing w:after="0" w:line="360" w:lineRule="auto"/>
+        <w:ind w:left="1350"/>
+        <w:jc w:val="both"/>
+      </w:pPr>
+      <w:r>
+        <w:t>Check for the root if the stack is empty after popping then it is a root tag.</w:t>
+      </w:r>
+    </w:p>
+    <w:p>
+      <w:pPr>
+        <w:pStyle w:val="ListParagraph"/>
+        <w:numPr>
+          <w:ilvl w:val="0"/>
+          <w:numId w:val="35"/>
+        </w:numPr>
+        <w:ind w:hanging="90"/>
+        <w:rPr>
+          <w:lang w:bidi="ar-EG"/>
+        </w:rPr>
+      </w:pPr>
+      <w:r>
+        <w:t>Else add the current tag as a child to the top of the stack</w:t>
+      </w:r>
+      <w:r>
+        <w:rPr>
+          <w:lang w:bidi="ar-EG"/>
+        </w:rPr>
+        <w:tab/>
+      </w:r>
+      <w:r>
+        <w:rPr>
+          <w:lang w:bidi="ar-EG"/>
+        </w:rPr>
+        <w:t>.</w:t>
+      </w:r>
+    </w:p>
+    <w:p>
+      <w:pPr>
+        <w:rPr>
+          <w:lang w:bidi="ar-EG"/>
+        </w:rPr>
+      </w:pPr>
+    </w:p>
+    <w:p>
+      <w:pPr>
+        <w:rPr>
+          <w:lang w:bidi="ar-EG"/>
+        </w:rPr>
+      </w:pPr>
+    </w:p>
+    <w:p>
+      <w:pPr>
+        <w:rPr>
+          <w:lang w:bidi="ar-EG"/>
+        </w:rPr>
+      </w:pPr>
+    </w:p>
+    <w:p>
+      <w:pPr>
+        <w:rPr>
+          <w:lang w:bidi="ar-EG"/>
+        </w:rPr>
+      </w:pPr>
+      <w:r>
+        <w:rPr>
+          <w:lang w:bidi="ar-EG"/>
+        </w:rPr>
+        <w:tab/>
+      </w:r>
+    </w:p>
+    <w:p>
+      <w:pPr>
+        <w:pStyle w:val="Heading3"/>
+        <w:numPr>
+          <w:ilvl w:val="2"/>
+          <w:numId w:val="25"/>
+        </w:numPr>
+        <w:rPr>
+          <w:lang w:bidi="ar-EG"/>
+        </w:rPr>
+      </w:pPr>
+      <w:bookmarkStart w:id="8" w:name="_Toc77229273"/>
+      <w:r>
+        <w:rPr>
+          <w:lang w:bidi="ar-EG"/>
+        </w:rPr>
+        <w:lastRenderedPageBreak/>
+        <w:t>Correction Function</w:t>
+      </w:r>
+      <w:r>
+        <w:rPr>
+          <w:lang w:bidi="ar-EG"/>
+        </w:rPr>
+        <w:t>:</w:t>
+      </w:r>
+      <w:bookmarkEnd w:id="8"/>
+    </w:p>
+    <w:p>
+      <w:pPr>
+        <w:ind w:left="900"/>
+      </w:pPr>
+      <w:r>
+        <w:t>The algorithm to determine if the start and end-tags balance uses a Stack data structure to keep track of previously read start-tags. The algorithm is:</w:t>
+      </w:r>
+    </w:p>
+    <w:p>
+      <w:pPr>
+        <w:pStyle w:val="Heading4"/>
+      </w:pPr>
+      <w:r>
+        <w:tab/>
+        <w:t>Pseudo code:</w:t>
+      </w:r>
+    </w:p>
+    <w:p>
+      <w:pPr>
+        <w:pStyle w:val="ListParagraph"/>
+        <w:numPr>
+          <w:ilvl w:val="1"/>
+          <w:numId w:val="36"/>
+        </w:numPr>
+        <w:spacing w:after="0" w:line="360" w:lineRule="auto"/>
+        <w:ind w:hanging="180"/>
+        <w:rPr>
+          <w:rFonts w:cstheme="minorHAnsi"/>
+        </w:rPr>
+      </w:pPr>
+      <w:r>
+        <w:rPr>
+          <w:rFonts w:cstheme="minorHAnsi"/>
+        </w:rPr>
+        <w:t xml:space="preserve">Through the code we count the number of lines so if we detect an error we can add the number of the line to a string to show the user at the end the lines contain errors in it. </w:t>
+      </w:r>
+    </w:p>
+    <w:p>
+      <w:pPr>
+        <w:pStyle w:val="ListParagraph"/>
+        <w:numPr>
+          <w:ilvl w:val="1"/>
+          <w:numId w:val="36"/>
+        </w:numPr>
+        <w:spacing w:after="0" w:line="360" w:lineRule="auto"/>
+        <w:ind w:hanging="180"/>
+        <w:rPr>
+          <w:rFonts w:ascii="Times New Roman" w:hAnsi="Times New Roman"/>
+        </w:rPr>
+      </w:pPr>
+      <w:r>
+        <w:t>Read the input until the beginning of a tag is detected. (</w:t>
+      </w:r>
+      <w:proofErr w:type="gramStart"/>
+      <w:r>
+        <w:t>i.e</w:t>
+      </w:r>
+      <w:proofErr w:type="gramEnd"/>
+      <w:r>
+        <w:t>. tags begin with &lt;: if the next character is a / (slash), then it is an end-tag; otherwise it is a start-tag).</w:t>
+      </w:r>
+    </w:p>
+    <w:p>
+      <w:pPr>
+        <w:pStyle w:val="ListParagraph"/>
+        <w:numPr>
+          <w:ilvl w:val="1"/>
+          <w:numId w:val="36"/>
+        </w:numPr>
+        <w:spacing w:after="0" w:line="360" w:lineRule="auto"/>
+        <w:ind w:hanging="180"/>
+        <w:rPr>
+          <w:rFonts w:ascii="Times New Roman" w:hAnsi="Times New Roman"/>
+        </w:rPr>
+      </w:pPr>
+      <w:r>
+        <w:t>Read the tag's identity. (</w:t>
+      </w:r>
+      <w:proofErr w:type="gramStart"/>
+      <w:r>
+        <w:t>e.g</w:t>
+      </w:r>
+      <w:proofErr w:type="gramEnd"/>
+      <w:r>
+        <w:t>. both tags &lt;x&gt; and &lt;/x&gt; have the same identity: 'x').</w:t>
+      </w:r>
+    </w:p>
+    <w:p>
+      <w:pPr>
+        <w:pStyle w:val="ListParagraph"/>
+        <w:numPr>
+          <w:ilvl w:val="1"/>
+          <w:numId w:val="36"/>
+        </w:numPr>
+        <w:spacing w:after="0" w:line="360" w:lineRule="auto"/>
+        <w:ind w:hanging="180"/>
+        <w:rPr>
+          <w:rFonts w:ascii="Times New Roman" w:hAnsi="Times New Roman"/>
+        </w:rPr>
+      </w:pPr>
+      <w:r>
+        <w:t>If the tag was a start-tag, push it onto the Stack.</w:t>
+      </w:r>
+    </w:p>
+    <w:p>
+      <w:pPr>
+        <w:pStyle w:val="ListParagraph"/>
+        <w:numPr>
+          <w:ilvl w:val="1"/>
+          <w:numId w:val="36"/>
+        </w:numPr>
+        <w:spacing w:after="0" w:line="360" w:lineRule="auto"/>
+        <w:ind w:hanging="180"/>
+        <w:rPr>
+          <w:rFonts w:ascii="Times New Roman" w:hAnsi="Times New Roman"/>
+        </w:rPr>
+      </w:pPr>
+      <w:r>
+        <w:t>Otherwise, it is an end-tag. In this case, pop the Stack (which contains a previously pushed start-tag identity) and verify that the popped identity is the same as the end-tag just processed. </w:t>
+      </w:r>
+      <w:r>
+        <w:t>Note</w:t>
+      </w:r>
+      <w:r>
+        <w:rPr>
+          <w:b/>
+          <w:bCs/>
+        </w:rPr>
+        <w:t>:</w:t>
+      </w:r>
+      <w:r>
+        <w:t xml:space="preserve"> if the stack cannot be popped (because it is empty), the input is invalid; the algorithm should handle the error and correct it. </w:t>
+      </w:r>
+    </w:p>
+    <w:p>
+      <w:pPr>
+        <w:pStyle w:val="ListParagraph"/>
+        <w:numPr>
+          <w:ilvl w:val="1"/>
+          <w:numId w:val="36"/>
+        </w:numPr>
+        <w:spacing w:after="0" w:line="360" w:lineRule="auto"/>
+        <w:ind w:hanging="180"/>
+        <w:rPr>
+          <w:rFonts w:ascii="Times New Roman" w:hAnsi="Times New Roman"/>
+        </w:rPr>
+      </w:pPr>
+      <w:r>
+        <w:t>If the identities do </w:t>
+      </w:r>
+      <w:r>
+        <w:t>not</w:t>
+      </w:r>
+      <w:r>
+        <w:t xml:space="preserve"> match, the XML expression is invalid. </w:t>
+      </w:r>
+      <w:proofErr w:type="gramStart"/>
+      <w:r>
+        <w:t>the</w:t>
+      </w:r>
+      <w:proofErr w:type="gramEnd"/>
+      <w:r>
+        <w:t xml:space="preserve"> algorithm should handle the error and correct it. </w:t>
+      </w:r>
+    </w:p>
+    <w:p>
+      <w:pPr>
+        <w:pStyle w:val="ListParagraph"/>
+        <w:numPr>
+          <w:ilvl w:val="1"/>
+          <w:numId w:val="36"/>
+        </w:numPr>
+        <w:spacing w:after="0" w:line="360" w:lineRule="auto"/>
+        <w:ind w:hanging="180"/>
+        <w:rPr>
+          <w:rFonts w:ascii="Times New Roman" w:hAnsi="Times New Roman"/>
+        </w:rPr>
+      </w:pPr>
+      <w:r>
+        <w:t>If they do match, then no error has been detected (yet!).</w:t>
+      </w:r>
+    </w:p>
+    <w:p>
+      <w:pPr>
+        <w:pStyle w:val="ListParagraph"/>
+        <w:numPr>
+          <w:ilvl w:val="1"/>
+          <w:numId w:val="36"/>
+        </w:numPr>
+        <w:spacing w:after="0" w:line="360" w:lineRule="auto"/>
+        <w:ind w:hanging="180"/>
+        <w:rPr>
+          <w:rFonts w:ascii="Times New Roman" w:hAnsi="Times New Roman"/>
+        </w:rPr>
+      </w:pPr>
+      <w:r>
+        <w:t>If there is still input that has not yet been processed, go back to the first step.</w:t>
+      </w:r>
+    </w:p>
+    <w:p>
+      <w:pPr>
+        <w:pStyle w:val="ListParagraph"/>
+        <w:numPr>
+          <w:ilvl w:val="1"/>
+          <w:numId w:val="36"/>
+        </w:numPr>
+        <w:spacing w:after="0" w:line="360" w:lineRule="auto"/>
+        <w:ind w:hanging="180"/>
+        <w:rPr>
+          <w:rFonts w:ascii="Times New Roman" w:hAnsi="Times New Roman"/>
+          <w:rtl/>
+        </w:rPr>
+      </w:pPr>
+      <w:r>
+        <w:t>Otherwise (no more input) then the input is valid </w:t>
+      </w:r>
+      <w:r>
+        <w:rPr>
+          <w:b/>
+          <w:bCs/>
+        </w:rPr>
+        <w:t>unless</w:t>
+      </w:r>
+      <w:r>
+        <w:t xml:space="preserve"> the Stack is not empty. Indicate whether the input is valid (Stack empty) or invalid and the algorithm should handle the error and correct it. </w:t>
+      </w:r>
+    </w:p>
+    <w:p>
+      <w:pPr>
+        <w:pStyle w:val="Heading3"/>
+        <w:numPr>
+          <w:ilvl w:val="2"/>
+          <w:numId w:val="25"/>
+        </w:numPr>
+        <w:rPr>
+          <w:lang w:bidi="ar-EG"/>
+        </w:rPr>
+      </w:pPr>
+      <w:bookmarkStart w:id="9" w:name="_Toc77229274"/>
+      <w:r>
+        <w:rPr>
+          <w:lang w:bidi="ar-EG"/>
+        </w:rPr>
+        <w:t>Formatting Function</w:t>
+      </w:r>
+      <w:bookmarkEnd w:id="9"/>
+    </w:p>
+    <w:p>
+      <w:pPr>
+        <w:pStyle w:val="Heading4"/>
+        <w:ind w:left="360" w:firstLine="720"/>
+      </w:pPr>
+      <w:r>
+        <w:t>General description:</w:t>
+      </w:r>
+    </w:p>
+    <w:p>
+      <w:pPr>
+        <w:ind w:left="1080"/>
+      </w:pPr>
+      <w:r>
+        <w:t>This function mainly takes the content of XML file and rewrite it keeping the indentation for each level.</w:t>
+      </w:r>
+      <w:r>
+        <w:t xml:space="preserve"> </w:t>
+      </w:r>
+      <w:r>
+        <w:t>So, if tag has children, then the content of the child will be in new line and with tab to make it easier to the user to visualize.</w:t>
+      </w:r>
+    </w:p>
+    <w:p>
+      <w:pPr>
+        <w:pStyle w:val="Heading4"/>
+        <w:ind w:left="360" w:firstLine="720"/>
+      </w:pPr>
+      <w:r>
+        <w:t>Code:</w:t>
+      </w:r>
+    </w:p>
+    <w:p>
+      <w:pPr>
+        <w:ind w:left="1080"/>
+      </w:pPr>
+      <w:r>
+        <w:t>It contains one</w:t>
+      </w:r>
+      <w:r>
+        <w:t xml:space="preserve"> for loop to loop the root_tags, a</w:t>
+      </w:r>
+      <w:r>
+        <w:t>nd function called formatting_childs take one attribute of type tag.</w:t>
+      </w:r>
+    </w:p>
+    <w:p>
+      <w:pPr>
+        <w:pStyle w:val="Heading4"/>
+        <w:ind w:left="720" w:firstLine="360"/>
+      </w:pPr>
+      <w:r>
+        <w:t>Pseudo</w:t>
+      </w:r>
+      <w:r>
+        <w:t xml:space="preserve"> code:</w:t>
+      </w:r>
+    </w:p>
+    <w:p>
+      <w:pPr>
+        <w:pStyle w:val="ListParagraph"/>
+        <w:numPr>
+          <w:ilvl w:val="0"/>
+          <w:numId w:val="38"/>
+        </w:numPr>
+        <w:tabs>
+          <w:tab w:val="left" w:pos="1530"/>
+        </w:tabs>
+        <w:spacing w:after="0" w:line="360" w:lineRule="auto"/>
+        <w:ind w:left="1800" w:hanging="540"/>
+      </w:pPr>
+      <w:r>
+        <w:t>Parse the function so each root will be in the root-tags list.</w:t>
+      </w:r>
+    </w:p>
+    <w:p>
+      <w:pPr>
+        <w:pStyle w:val="ListParagraph"/>
+        <w:numPr>
+          <w:ilvl w:val="0"/>
+          <w:numId w:val="38"/>
+        </w:numPr>
+        <w:tabs>
+          <w:tab w:val="left" w:pos="1530"/>
+        </w:tabs>
+        <w:spacing w:after="0" w:line="360" w:lineRule="auto"/>
+        <w:ind w:left="1800" w:hanging="540"/>
+      </w:pPr>
+      <w:r>
+        <w:t>For loop on the root-tags list to call the function formatting_childs</w:t>
+      </w:r>
+      <w:r>
+        <w:rPr>
+          <w:rFonts w:ascii="Consolas" w:hAnsi="Consolas" w:cs="Consolas"/>
+          <w:color w:val="000000"/>
+          <w:sz w:val="19"/>
+          <w:szCs w:val="19"/>
+        </w:rPr>
+        <w:t>.</w:t>
+      </w:r>
+    </w:p>
+    <w:p>
+      <w:pPr>
+        <w:pStyle w:val="ListParagraph"/>
+        <w:numPr>
+          <w:ilvl w:val="0"/>
+          <w:numId w:val="38"/>
+        </w:numPr>
+        <w:tabs>
+          <w:tab w:val="left" w:pos="1530"/>
+        </w:tabs>
+        <w:spacing w:after="0" w:line="360" w:lineRule="auto"/>
+        <w:ind w:left="1800" w:hanging="540"/>
+      </w:pPr>
+      <w:r>
+        <w:t>In formatting_childs there is two options (if conditions).</w:t>
+      </w:r>
+    </w:p>
+    <w:p>
+      <w:pPr>
+        <w:pStyle w:val="ListParagraph"/>
+        <w:numPr>
+          <w:ilvl w:val="0"/>
+          <w:numId w:val="38"/>
+        </w:numPr>
+        <w:tabs>
+          <w:tab w:val="left" w:pos="1530"/>
+        </w:tabs>
+        <w:spacing w:after="0" w:line="360" w:lineRule="auto"/>
+        <w:ind w:left="1800" w:hanging="540"/>
+      </w:pPr>
+      <w:r>
+        <w:lastRenderedPageBreak/>
+        <w:t xml:space="preserve">First if the tag has children loop them and recurrence (formatting_childs) for each child to print it in the string. </w:t>
+      </w:r>
+    </w:p>
+    <w:p>
+      <w:pPr>
+        <w:pStyle w:val="ListParagraph"/>
+        <w:numPr>
+          <w:ilvl w:val="0"/>
+          <w:numId w:val="38"/>
+        </w:numPr>
+        <w:tabs>
+          <w:tab w:val="left" w:pos="1530"/>
+        </w:tabs>
+        <w:spacing w:after="0" w:line="360" w:lineRule="auto"/>
+        <w:ind w:left="1800" w:hanging="540"/>
+      </w:pPr>
+      <w:r>
+        <w:t>Taking in consider take tab before each child to keep the indentation for each level.</w:t>
+      </w:r>
+    </w:p>
+    <w:p>
+      <w:pPr>
+        <w:pStyle w:val="ListParagraph"/>
+        <w:numPr>
+          <w:ilvl w:val="0"/>
+          <w:numId w:val="38"/>
+        </w:numPr>
+        <w:tabs>
+          <w:tab w:val="left" w:pos="1530"/>
+        </w:tabs>
+        <w:spacing w:after="0" w:line="360" w:lineRule="auto"/>
+        <w:ind w:left="1800" w:hanging="540"/>
+        <w:rPr>
+          <w:rtl/>
+        </w:rPr>
+      </w:pPr>
+      <w:r>
+        <w:t>Second if the tag has only tag value, then print this value in the string.</w:t>
+      </w:r>
+    </w:p>
+    <w:p>
+      <w:pPr>
+        <w:pStyle w:val="Heading3"/>
+        <w:numPr>
+          <w:ilvl w:val="2"/>
+          <w:numId w:val="25"/>
+        </w:numPr>
+        <w:rPr>
+          <w:lang w:bidi="ar-EG"/>
+        </w:rPr>
+      </w:pPr>
+      <w:bookmarkStart w:id="10" w:name="_Toc77229275"/>
+      <w:r>
+        <w:rPr>
+          <w:lang w:bidi="ar-EG"/>
+        </w:rPr>
+        <w:t>ConvertToJason Function</w:t>
+      </w:r>
+      <w:bookmarkEnd w:id="10"/>
+    </w:p>
+    <w:p>
+      <w:pPr>
+        <w:pStyle w:val="Heading4"/>
+        <w:ind w:left="360" w:firstLine="720"/>
+      </w:pPr>
+      <w:r>
+        <w:t>General description:</w:t>
+      </w:r>
+    </w:p>
+    <w:p>
+      <w:pPr>
+        <w:ind w:left="1080"/>
+      </w:pPr>
+      <w:r>
+        <w:t xml:space="preserve">This function mainly takes the content of the XML file and rewrite it with the </w:t>
+      </w:r>
+      <w:proofErr w:type="spellStart"/>
+      <w:r>
+        <w:t>json</w:t>
+      </w:r>
+      <w:proofErr w:type="spellEnd"/>
+      <w:r>
+        <w:t xml:space="preserve"> syntax and structure. </w:t>
+      </w:r>
+    </w:p>
+    <w:p>
+      <w:pPr>
+        <w:ind w:left="1080"/>
+      </w:pPr>
+      <w:r>
+        <w:t>So, if there are two tags have same name, then tag name will be written one time and the two tags content (attributes and value, children if found) will be written in between square brackets [].The content of each tag will be written in between two curly braces {}.Values and attributes will be written between double quotes “”.</w:t>
+      </w:r>
+    </w:p>
+    <w:p>
+      <w:pPr>
+        <w:ind w:left="1080"/>
+      </w:pPr>
+      <w:r>
+        <w:rPr>
+          <w:rStyle w:val="Heading4Char"/>
+        </w:rPr>
+        <w:t>Code</w:t>
+      </w:r>
+      <w:r>
+        <w:t>:</w:t>
+      </w:r>
+    </w:p>
+    <w:p>
+      <w:pPr>
+        <w:ind w:left="1080"/>
+      </w:pPr>
+      <w:r>
+        <w:t>It contains one for loop to loop the root_tags.</w:t>
+      </w:r>
+    </w:p>
+    <w:p>
+      <w:pPr>
+        <w:ind w:left="1080"/>
+      </w:pPr>
+      <w:r>
+        <w:t>And function called print take one attribute of type tag.</w:t>
+      </w:r>
+    </w:p>
+    <w:p>
+      <w:pPr>
+        <w:ind w:left="1080"/>
+      </w:pPr>
+      <w:r>
+        <w:t>Converting from XML to JSON:</w:t>
+      </w:r>
+    </w:p>
+    <w:p>
+      <w:pPr>
+        <w:pStyle w:val="ListParagraph"/>
+        <w:numPr>
+          <w:ilvl w:val="0"/>
+          <w:numId w:val="40"/>
+        </w:numPr>
+        <w:spacing w:after="0" w:line="360" w:lineRule="auto"/>
+        <w:ind w:left="2160"/>
+      </w:pPr>
+      <w:r>
+        <w:t>Parse the function so each root will be in the root-tags list.</w:t>
+      </w:r>
+    </w:p>
+    <w:p>
+      <w:pPr>
+        <w:pStyle w:val="ListParagraph"/>
+        <w:numPr>
+          <w:ilvl w:val="0"/>
+          <w:numId w:val="40"/>
+        </w:numPr>
+        <w:spacing w:after="0" w:line="360" w:lineRule="auto"/>
+        <w:ind w:left="2160"/>
+      </w:pPr>
+      <w:r>
+        <w:t xml:space="preserve">For loop on the root-tags list and check if the current </w:t>
+      </w:r>
+      <w:r>
+        <w:t xml:space="preserve">tag name is similar to the next, </w:t>
+      </w:r>
+      <w:r>
+        <w:t>If yes give his attribute (</w:t>
+      </w:r>
+      <w:r>
+        <w:t>has siblings</w:t>
+      </w:r>
+      <w:r>
+        <w:t xml:space="preserve">) value of </w:t>
+      </w:r>
+      <w:r>
+        <w:t>+1 and the next tag value of +2.</w:t>
+      </w:r>
+    </w:p>
+    <w:p>
+      <w:pPr>
+        <w:pStyle w:val="ListParagraph"/>
+        <w:numPr>
+          <w:ilvl w:val="0"/>
+          <w:numId w:val="40"/>
+        </w:numPr>
+        <w:spacing w:after="0" w:line="360" w:lineRule="auto"/>
+        <w:ind w:left="2160"/>
+      </w:pPr>
+      <w:r>
+        <w:t>Then call the print function if the value of (</w:t>
+      </w:r>
+      <w:r>
+        <w:t>has siblings</w:t>
+      </w:r>
+      <w:r>
+        <w:t>) = 1 it will write the tag name and open this practice [, then will check if the tag ha</w:t>
+      </w:r>
+      <w:r>
+        <w:t xml:space="preserve">s attributes or child or values. </w:t>
+      </w:r>
+      <w:r>
+        <w:t>If it has children, it will loop also to find if there are any consecutive siblings and recurrence print function for each child.</w:t>
+      </w:r>
+    </w:p>
+    <w:p>
+      <w:pPr>
+        <w:pStyle w:val="ListParagraph"/>
+        <w:numPr>
+          <w:ilvl w:val="0"/>
+          <w:numId w:val="40"/>
+        </w:numPr>
+        <w:spacing w:after="0" w:line="360" w:lineRule="auto"/>
+        <w:ind w:left="2160"/>
+      </w:pPr>
+      <w:r>
+        <w:t>If the value of (</w:t>
+      </w:r>
+      <w:r>
+        <w:t>has siblings</w:t>
+      </w:r>
+      <w:r>
+        <w:t xml:space="preserve">) &gt; 2 it will not write the tag name and print the contents of the tag.  </w:t>
+      </w:r>
+    </w:p>
+    <w:p>
+      <w:pPr>
+        <w:pStyle w:val="ListParagraph"/>
+        <w:numPr>
+          <w:ilvl w:val="0"/>
+          <w:numId w:val="40"/>
+        </w:numPr>
+        <w:pBdr>
+          <w:bottom w:val="single" w:sz="12" w:space="1" w:color="auto"/>
+        </w:pBdr>
+        <w:spacing w:after="0" w:line="360" w:lineRule="auto"/>
+        <w:ind w:left="2160"/>
+      </w:pPr>
+      <w:r>
+        <w:t xml:space="preserve">If the value of </w:t>
+      </w:r>
+      <w:proofErr w:type="spellStart"/>
+      <w:r>
+        <w:t>has</w:t>
+      </w:r>
+      <w:proofErr w:type="spellEnd"/>
+      <w:r>
+        <w:t xml:space="preserve"> siblings</w:t>
+      </w:r>
+      <w:r>
+        <w:t xml:space="preserve"> = 0 it means it has no siblings so it will print the tag name and then all the contents of the tag.</w:t>
+      </w:r>
+    </w:p>
+    <w:p>
+      <w:pPr>
+        <w:ind w:left="1080"/>
+        <w:rPr>
+          <w:rtl/>
+          <w:lang w:bidi="ar-EG"/>
+        </w:rPr>
+      </w:pPr>
     </w:p>
     <w:p>
       <w:pPr>
         <w:pStyle w:val="Heading3"/>
         <w:ind w:left="720" w:firstLine="360"/>
         <w:rPr>
+          <w:lang w:bidi="ar-EG"/>
+        </w:rPr>
+      </w:pPr>
+      <w:bookmarkStart w:id="11" w:name="_Toc77229276"/>
+      <w:r>
+        <w:rPr>
+          <w:lang w:bidi="ar-EG"/>
+        </w:rPr>
+        <w:t>2.2.5 Trim Function</w:t>
+      </w:r>
+      <w:bookmarkEnd w:id="11"/>
+    </w:p>
+    <w:p>
+      <w:pPr>
+        <w:ind w:left="1080" w:hanging="1080"/>
+        <w:rPr>
           <w:rtl/>
           <w:lang w:bidi="ar-EG"/>
         </w:rPr>
       </w:pPr>
-      <w:bookmarkStart w:id="7" w:name="_Toc77190584"/>
       <w:r>
         <w:rPr>
           <w:lang w:bidi="ar-EG"/>
         </w:rPr>
-        <w:t>2.2.2 Correction Function</w:t>
-      </w:r>
-      <w:bookmarkEnd w:id="7"/>
+        <w:tab/>
+        <w:t xml:space="preserve">The xml file is read and all new lines and spaces are excluded. </w:t>
+      </w:r>
     </w:p>
     <w:p>
       <w:pPr>
@@ -4466,91 +5569,21 @@
           <w:lang w:bidi="ar-EG"/>
         </w:rPr>
       </w:pPr>
-      <w:bookmarkStart w:id="8" w:name="_Toc77190585"/>
+      <w:bookmarkStart w:id="12" w:name="_Toc77229277"/>
       <w:r>
         <w:rPr>
           <w:lang w:bidi="ar-EG"/>
         </w:rPr>
-        <w:t>2.2.3 Formatting Function</w:t>
-      </w:r>
-      <w:bookmarkEnd w:id="8"/>
-    </w:p>
-    <w:p>
-      <w:pPr>
-        <w:pStyle w:val="Heading3"/>
-        <w:ind w:left="720" w:firstLine="360"/>
-        <w:rPr>
-          <w:rtl/>
-          <w:lang w:bidi="ar-EG"/>
-        </w:rPr>
-      </w:pPr>
-      <w:bookmarkStart w:id="9" w:name="_Toc77190586"/>
-      <w:r>
-        <w:rPr>
-          <w:lang w:bidi="ar-EG"/>
-        </w:rPr>
-        <w:t xml:space="preserve">2.2.4 </w:t>
-      </w:r>
-      <w:proofErr w:type="spellStart"/>
-      <w:r>
-        <w:rPr>
-          <w:lang w:bidi="ar-EG"/>
-        </w:rPr>
-        <w:t>ConvertToJason</w:t>
-      </w:r>
-      <w:proofErr w:type="spellEnd"/>
-      <w:r>
-        <w:rPr>
-          <w:lang w:bidi="ar-EG"/>
-        </w:rPr>
-        <w:t xml:space="preserve"> Function</w:t>
-      </w:r>
-      <w:bookmarkEnd w:id="9"/>
-    </w:p>
-    <w:p>
-      <w:pPr>
-        <w:pStyle w:val="Heading3"/>
-        <w:ind w:left="720" w:firstLine="360"/>
-        <w:rPr>
-          <w:rtl/>
-          <w:lang w:bidi="ar-EG"/>
-        </w:rPr>
-      </w:pPr>
-      <w:bookmarkStart w:id="10" w:name="_Toc77190587"/>
-      <w:r>
-        <w:rPr>
-          <w:lang w:bidi="ar-EG"/>
-        </w:rPr>
-        <w:t>2.2.5 Trim Function</w:t>
-      </w:r>
-      <w:bookmarkEnd w:id="10"/>
-    </w:p>
-    <w:p>
-      <w:pPr>
-        <w:pStyle w:val="Heading3"/>
-        <w:ind w:left="720" w:firstLine="360"/>
-        <w:rPr>
-          <w:rtl/>
-          <w:lang w:bidi="ar-EG"/>
-        </w:rPr>
-      </w:pPr>
-      <w:bookmarkStart w:id="11" w:name="_Toc77190588"/>
-      <w:r>
-        <w:rPr>
-          <w:lang w:bidi="ar-EG"/>
-        </w:rPr>
+        <w:lastRenderedPageBreak/>
         <w:t>2.2.6 Compress Function</w:t>
       </w:r>
-      <w:bookmarkEnd w:id="11"/>
+      <w:bookmarkEnd w:id="12"/>
     </w:p>
     <w:p>
       <w:pPr>
         <w:pStyle w:val="Heading4"/>
         <w:ind w:left="360" w:firstLine="720"/>
       </w:pPr>
-      <w:r>
-        <w:t>2.2.6.1</w:t>
-      </w:r>
       <w:r>
         <w:t xml:space="preserve">Reasons </w:t>
       </w:r>
@@ -4589,7 +5622,7 @@
         <w:tabs>
           <w:tab w:val="left" w:pos="360"/>
         </w:tabs>
-        <w:ind w:left="1710" w:hanging="270"/>
+        <w:ind w:left="1710" w:hanging="180"/>
       </w:pPr>
       <w:r>
         <w:t>Uncompressed data can take up a lot of space, which is not good for limited hard drive space and internet download speeds.</w:t>
@@ -4602,7 +5635,7 @@
           <w:ilvl w:val="0"/>
           <w:numId w:val="34"/>
         </w:numPr>
-        <w:ind w:left="1710" w:hanging="270"/>
+        <w:ind w:left="1710" w:hanging="180"/>
       </w:pPr>
       <w:r>
         <w:t>While hardware gets better and cheaper, algorithms to reduce data size also helps technology evolve.</w:t>
@@ -4610,85 +5643,78 @@
     </w:p>
     <w:p>
       <w:pPr>
+        <w:ind w:left="900" w:hanging="90"/>
+      </w:pPr>
+      <w:proofErr w:type="gramStart"/>
+      <w:r>
+        <w:t>there</w:t>
+      </w:r>
+      <w:proofErr w:type="gramEnd"/>
+      <w:r>
+        <w:t xml:space="preserve"> are many techniques for data compressing, but in this project we will use ZLW technique to compress &amp; decompress Xml files.</w:t>
+      </w:r>
+    </w:p>
+    <w:p>
+      <w:pPr>
+        <w:pStyle w:val="Heading4"/>
+        <w:ind w:left="450" w:firstLine="540"/>
+      </w:pPr>
+      <w:r>
+        <w:t>Lempel–</w:t>
+      </w:r>
+      <w:proofErr w:type="spellStart"/>
+      <w:r>
+        <w:t>Ziv</w:t>
+      </w:r>
+      <w:proofErr w:type="spellEnd"/>
+      <w:r>
+        <w:t>–Welch (LZW) Algorithm:</w:t>
+      </w:r>
+    </w:p>
+    <w:p>
+      <w:pPr>
+        <w:ind w:left="990"/>
+      </w:pPr>
+      <w:r>
+        <w:t xml:space="preserve">LZW algorithm is a very common compression technique. This algorithm is typically used in GIF and optionally in PDF and TIFF. </w:t>
+      </w:r>
+      <w:proofErr w:type="gramStart"/>
+      <w:r>
+        <w:t>Unix’s</w:t>
+      </w:r>
+      <w:proofErr w:type="gramEnd"/>
+      <w:r>
+        <w:t xml:space="preserve"> ‘compress’ command, among other uses. It is lossless type of compression, meaning no data is lost when compressing. The algorithm is simple to implement and has the potential for very high throughput in hardware implementations.</w:t>
+      </w:r>
+    </w:p>
+    <w:p>
+      <w:pPr>
         <w:ind w:left="1170"/>
       </w:pPr>
-      <w:proofErr w:type="gramStart"/>
-      <w:r>
-        <w:t>there</w:t>
-      </w:r>
-      <w:proofErr w:type="gramEnd"/>
-      <w:r>
-        <w:t xml:space="preserve"> are many techniques for data compressing, but in this project we will use ZLW technique to compress &amp; decompress Xml files.</w:t>
-      </w:r>
+      <w:r>
+        <w:t xml:space="preserve">The Idea relies on reoccurring patterns to save data space. LZW is the foremost technique for general purpose data compression due to its simplicity and versatility. </w:t>
+      </w:r>
+    </w:p>
+    <w:p>
+      <w:pPr>
+        <w:ind w:left="540" w:firstLine="180"/>
+      </w:pPr>
     </w:p>
     <w:p>
       <w:pPr>
         <w:pStyle w:val="Heading4"/>
-        <w:ind w:left="180" w:firstLine="990"/>
-      </w:pPr>
-      <w:r>
-        <w:t>2.</w:t>
-      </w:r>
-      <w:r>
-        <w:t>2.6.2</w:t>
-      </w:r>
-      <w:r>
-        <w:t>Lempel–</w:t>
-      </w:r>
-      <w:proofErr w:type="spellStart"/>
-      <w:r>
-        <w:t>Ziv</w:t>
-      </w:r>
-      <w:proofErr w:type="spellEnd"/>
-      <w:r>
-        <w:t>–Welch (LZW) Algorithm:</w:t>
-      </w:r>
-    </w:p>
-    <w:p>
-      <w:pPr>
-        <w:ind w:left="1170"/>
-      </w:pPr>
-      <w:r>
-        <w:t xml:space="preserve">LZW algorithm is a very common compression technique. This algorithm is typically used in GIF and optionally in PDF and TIFF. </w:t>
-      </w:r>
-      <w:proofErr w:type="gramStart"/>
-      <w:r>
-        <w:t>Unix’s</w:t>
-      </w:r>
-      <w:proofErr w:type="gramEnd"/>
-      <w:r>
-        <w:t xml:space="preserve"> ‘compress’ command, among other uses. It is lossless type of compression, meaning no data is lost when compressing. The algorithm is simple to implement and has the potential for very high throughput in hardware implementations.</w:t>
-      </w:r>
-    </w:p>
-    <w:p>
-      <w:pPr>
-        <w:ind w:left="1170"/>
-      </w:pPr>
-      <w:r>
-        <w:t xml:space="preserve">The Idea relies on reoccurring patterns to save data space. LZW is the foremost technique for general purpose data compression due to its simplicity and versatility. </w:t>
-      </w:r>
-    </w:p>
-    <w:p>
-      <w:pPr>
-        <w:ind w:left="540" w:firstLine="180"/>
-      </w:pPr>
-    </w:p>
-    <w:p>
-      <w:pPr>
-        <w:pStyle w:val="Heading4"/>
+        <w:tabs>
+          <w:tab w:val="left" w:pos="0"/>
+        </w:tabs>
         <w:ind w:firstLine="720"/>
       </w:pPr>
       <w:r>
-        <w:lastRenderedPageBreak/>
-        <w:t>2.2.6.3</w:t>
-      </w:r>
-      <w:r>
-        <w:t xml:space="preserve"> How does it (LZW) Algorithm work?</w:t>
-      </w:r>
-    </w:p>
-    <w:p>
-      <w:pPr>
-        <w:ind w:left="900" w:firstLine="180"/>
+        <w:t>How does it (LZW) Algorithm work?</w:t>
+      </w:r>
+    </w:p>
+    <w:p>
+      <w:pPr>
+        <w:ind w:left="720"/>
       </w:pPr>
       <w:r>
         <w:t>LZW compression works by reading a sequence of symbols, grouping the symbols into strings, and converting the strings into codes. Because the codes take up less space than the strings they replace, we get compression. Characteristic features of LZW includes,</w:t>
@@ -4739,9 +5765,6 @@
         <w:ind w:firstLine="720"/>
       </w:pPr>
       <w:r>
-        <w:t>2.2.6.4</w:t>
-      </w:r>
-      <w:r>
         <w:t xml:space="preserve"> Implementation:</w:t>
       </w:r>
     </w:p>
@@ -4759,18 +5782,10 @@
         <w:ind w:firstLine="720"/>
       </w:pPr>
       <w:r>
-        <w:t>2.2.6.5</w:t>
-      </w:r>
-      <w:r>
         <w:t>. LZW ENCODING:</w:t>
       </w:r>
-      <w:bookmarkStart w:id="12" w:name="_GoBack"/>
-      <w:bookmarkEnd w:id="12"/>
-    </w:p>
-    <w:p>
-      <w:pPr>
-        <w:ind w:left="540"/>
-      </w:pPr>
+    </w:p>
+    <w:p>
       <w:r>
         <w:t xml:space="preserve">                PSEUDOCODE:</w:t>
       </w:r>
@@ -4782,7 +5797,6 @@
           <w:ilvl w:val="0"/>
           <w:numId w:val="33"/>
         </w:numPr>
-        <w:ind w:left="1716"/>
       </w:pPr>
       <w:r>
         <w:t>Initialize an empty table (list of strings, each string has its numeric counterpart which is the index where this string is inserted in the list.</w:t>
@@ -4795,9 +5809,9 @@
           <w:ilvl w:val="0"/>
           <w:numId w:val="33"/>
         </w:numPr>
-        <w:ind w:left="1716"/>
-      </w:pPr>
-      <w:r>
+      </w:pPr>
+      <w:r>
+        <w:lastRenderedPageBreak/>
         <w:t>P = first input character</w:t>
       </w:r>
     </w:p>
@@ -4808,7 +5822,6 @@
           <w:ilvl w:val="0"/>
           <w:numId w:val="33"/>
         </w:numPr>
-        <w:ind w:left="1716"/>
       </w:pPr>
       <w:r>
         <w:t>WHILE not end of input stream</w:t>
@@ -4821,7 +5834,6 @@
           <w:ilvl w:val="0"/>
           <w:numId w:val="33"/>
         </w:numPr>
-        <w:ind w:left="1716"/>
       </w:pPr>
       <w:r>
         <w:t xml:space="preserve">C = next input character </w:t>
@@ -4840,7 +5852,6 @@
           <w:ilvl w:val="0"/>
           <w:numId w:val="33"/>
         </w:numPr>
-        <w:ind w:left="1716"/>
       </w:pPr>
       <w:r>
         <w:t>IF P + C is in the string table</w:t>
@@ -4853,7 +5864,6 @@
           <w:ilvl w:val="0"/>
           <w:numId w:val="33"/>
         </w:numPr>
-        <w:ind w:left="1716"/>
       </w:pPr>
       <w:r>
         <w:t>P = P + C</w:t>
@@ -4866,7 +5876,6 @@
           <w:ilvl w:val="0"/>
           <w:numId w:val="33"/>
         </w:numPr>
-        <w:ind w:left="1716"/>
       </w:pPr>
       <w:r>
         <w:t>ELSE</w:t>
@@ -4879,7 +5888,6 @@
           <w:ilvl w:val="0"/>
           <w:numId w:val="33"/>
         </w:numPr>
-        <w:ind w:left="1716"/>
       </w:pPr>
       <w:r>
         <w:t>output the code for P</w:t>
@@ -4892,7 +5900,6 @@
           <w:ilvl w:val="0"/>
           <w:numId w:val="33"/>
         </w:numPr>
-        <w:ind w:left="1716"/>
       </w:pPr>
       <w:r>
         <w:t>add P + C to the string table</w:t>
@@ -4905,7 +5912,6 @@
           <w:ilvl w:val="0"/>
           <w:numId w:val="33"/>
         </w:numPr>
-        <w:ind w:left="1716"/>
       </w:pPr>
       <w:r>
         <w:t>P = C</w:t>
@@ -4918,7 +5924,6 @@
           <w:ilvl w:val="0"/>
           <w:numId w:val="33"/>
         </w:numPr>
-        <w:ind w:left="1716"/>
       </w:pPr>
       <w:r>
         <w:t>END WHILE</w:t>
@@ -4931,7 +5936,6 @@
           <w:ilvl w:val="0"/>
           <w:numId w:val="33"/>
         </w:numPr>
-        <w:ind w:left="1716"/>
       </w:pPr>
       <w:r>
         <w:t xml:space="preserve">output code for P </w:t>
@@ -4939,23 +5943,16 @@
     </w:p>
     <w:p>
       <w:pPr>
-        <w:ind w:left="810"/>
-        <w:rPr>
-          <w:sz w:val="24"/>
-          <w:szCs w:val="24"/>
-        </w:rPr>
-      </w:pPr>
-      <w:r>
-        <w:rPr>
-          <w:sz w:val="24"/>
-          <w:szCs w:val="24"/>
-        </w:rPr>
-        <w:t>6.4.2. Decompression</w:t>
-      </w:r>
-    </w:p>
-    <w:p>
-      <w:pPr>
-        <w:ind w:left="1350"/>
+        <w:pStyle w:val="Heading4"/>
+        <w:ind w:firstLine="720"/>
+      </w:pPr>
+      <w:r>
+        <w:t xml:space="preserve"> Decompression</w:t>
+      </w:r>
+    </w:p>
+    <w:p>
+      <w:pPr>
+        <w:ind w:left="720"/>
       </w:pPr>
       <w:r>
         <w:t>In our code, the decompressing code is different from the decompression method in the LZU method, as we reuse the table we filled in in the encoder function and the codes (numbers) corresponding to each encrypted segment within the file, and use them backwards through the table, where each encrypted code is replaced with the corresponding string in the string table.</w:t>
@@ -4963,21 +5960,95 @@
     </w:p>
     <w:p>
       <w:pPr>
-        <w:ind w:firstLine="1080"/>
+        <w:pStyle w:val="Heading3"/>
+        <w:rPr>
+          <w:lang w:bidi="ar-EG"/>
+        </w:rPr>
+      </w:pPr>
+      <w:r>
+        <w:rPr>
+          <w:lang w:bidi="ar-EG"/>
+        </w:rPr>
+        <w:tab/>
+      </w:r>
+      <w:bookmarkStart w:id="13" w:name="_Toc77229278"/>
+      <w:r>
+        <w:rPr>
+          <w:lang w:bidi="ar-EG"/>
+        </w:rPr>
+        <w:t>2.2.7 Save and store in a new file</w:t>
+      </w:r>
+      <w:bookmarkEnd w:id="13"/>
+      <w:r>
+        <w:rPr>
+          <w:lang w:bidi="ar-EG"/>
+        </w:rPr>
+        <w:t xml:space="preserve"> </w:t>
+      </w:r>
+    </w:p>
+    <w:p>
+      <w:pPr>
+        <w:pStyle w:val="ListParagraph"/>
+        <w:numPr>
+          <w:ilvl w:val="0"/>
+          <w:numId w:val="37"/>
+        </w:numPr>
+        <w:spacing w:after="0" w:line="360" w:lineRule="auto"/>
+      </w:pPr>
+      <w:r>
+        <w:t>After clicking the “save file as” button.</w:t>
+      </w:r>
+    </w:p>
+    <w:p>
+      <w:pPr>
+        <w:pStyle w:val="ListParagraph"/>
+        <w:numPr>
+          <w:ilvl w:val="0"/>
+          <w:numId w:val="37"/>
+        </w:numPr>
+        <w:spacing w:after="0" w:line="360" w:lineRule="auto"/>
+      </w:pPr>
+      <w:r>
+        <w:t>Choose the directory and name the output file</w:t>
+      </w:r>
+      <w:r>
+        <w:t xml:space="preserve"> </w:t>
+      </w:r>
+      <w:proofErr w:type="gramStart"/>
+      <w:r>
+        <w:t>In</w:t>
+      </w:r>
+      <w:proofErr w:type="gramEnd"/>
+      <w:r>
+        <w:t xml:space="preserve"> which the output of the operation will be provided in it</w:t>
+      </w:r>
+      <w:r>
+        <w:t xml:space="preserve">.   </w:t>
+      </w:r>
+    </w:p>
+    <w:p>
+      <w:pPr>
+        <w:pStyle w:val="ListParagraph"/>
+        <w:numPr>
+          <w:ilvl w:val="0"/>
+          <w:numId w:val="37"/>
+        </w:numPr>
+        <w:spacing w:after="0" w:line="360" w:lineRule="auto"/>
         <w:rPr>
           <w:rtl/>
-          <w:lang w:bidi="ar-EG"/>
-        </w:rPr>
-      </w:pPr>
-    </w:p>
-    <w:p>
-      <w:pPr>
-        <w:ind w:left="1080"/>
-        <w:rPr>
-          <w:rtl/>
-          <w:lang w:bidi="ar-EG"/>
-        </w:rPr>
-      </w:pPr>
+        </w:rPr>
+      </w:pPr>
+      <w:r>
+        <w:t>Choose the type of the file (.txt, .</w:t>
+      </w:r>
+      <w:proofErr w:type="spellStart"/>
+      <w:r>
+        <w:t>json</w:t>
+      </w:r>
+      <w:proofErr w:type="spellEnd"/>
+      <w:r>
+        <w:t>, .xml)</w:t>
+      </w:r>
     </w:p>
     <w:p>
       <w:pPr>
@@ -4987,16 +6058,15 @@
           <w:numId w:val="25"/>
         </w:numPr>
       </w:pPr>
-      <w:bookmarkStart w:id="13" w:name="_Toc77183887"/>
-      <w:bookmarkStart w:id="14" w:name="_Toc77190589"/>
-      <w:r>
-        <w:lastRenderedPageBreak/>
+      <w:bookmarkStart w:id="14" w:name="_Toc77183887"/>
+      <w:bookmarkStart w:id="15" w:name="_Toc77229279"/>
+      <w:r>
         <w:t>Complexity of operations</w:t>
       </w:r>
-      <w:bookmarkEnd w:id="13"/>
       <w:bookmarkEnd w:id="14"/>
-    </w:p>
-    <w:bookmarkStart w:id="15" w:name="_Toc77190590" w:displacedByCustomXml="next"/>
+      <w:bookmarkEnd w:id="15"/>
+    </w:p>
+    <w:bookmarkStart w:id="16" w:name="_Toc77229280" w:displacedByCustomXml="next"/>
     <w:sdt>
       <w:sdtPr>
         <w:rPr>
@@ -5024,7 +6094,7 @@
           <w:r>
             <w:t>References</w:t>
           </w:r>
-          <w:bookmarkEnd w:id="15"/>
+          <w:bookmarkEnd w:id="16"/>
         </w:p>
         <w:sdt>
           <w:sdtPr>
@@ -5194,13 +6264,13 @@
           <w:numId w:val="25"/>
         </w:numPr>
       </w:pPr>
-      <w:bookmarkStart w:id="16" w:name="_Toc77183889"/>
-      <w:bookmarkStart w:id="17" w:name="_Toc77190591"/>
+      <w:bookmarkStart w:id="17" w:name="_Toc77183889"/>
+      <w:bookmarkStart w:id="18" w:name="_Toc77229281"/>
       <w:r>
         <w:t>Working files</w:t>
       </w:r>
-      <w:bookmarkEnd w:id="16"/>
       <w:bookmarkEnd w:id="17"/>
+      <w:bookmarkEnd w:id="18"/>
       <w:r>
         <w:t xml:space="preserve"> </w:t>
       </w:r>
@@ -5265,6 +6335,7 @@
         </w:numPr>
       </w:pPr>
       <w:r>
+        <w:lastRenderedPageBreak/>
         <w:t>Short video link</w:t>
       </w:r>
     </w:p>
@@ -5357,7 +6428,7 @@
         <w:noProof/>
         <w:color w:val="4472C4" w:themeColor="accent1"/>
       </w:rPr>
-      <w:t>6</w:t>
+      <w:t>10</w:t>
     </w:r>
     <w:r>
       <w:rPr>
@@ -5614,7 +6685,7 @@
             </wp:anchor>
           </w:drawing>
         </mc:Choice>
-        <mc:Fallback xmlns:cx="http://schemas.microsoft.com/office/drawing/2014/chartex" xmlns:cx1="http://schemas.microsoft.com/office/drawing/2015/9/8/chartex" xmlns:cx2="http://schemas.microsoft.com/office/drawing/2015/10/21/chartex" xmlns:cx3="http://schemas.microsoft.com/office/drawing/2016/5/9/chartex" xmlns:cx4="http://schemas.microsoft.com/office/drawing/2016/5/10/chartex" xmlns:cx5="http://schemas.microsoft.com/office/drawing/2016/5/11/chartex" xmlns:cx6="http://schemas.microsoft.com/office/drawing/2016/5/12/chartex" xmlns:cx7="http://schemas.microsoft.com/office/drawing/2016/5/13/chartex" xmlns:cx8="http://schemas.microsoft.com/office/drawing/2016/5/14/chartex" xmlns:aink="http://schemas.microsoft.com/office/drawing/2016/ink" xmlns:am3d="http://schemas.microsoft.com/office/drawing/2017/model3d" xmlns:w16cex="http://schemas.microsoft.com/office/word/2018/wordml/cex" xmlns:w16cid="http://schemas.microsoft.com/office/word/2016/wordml/cid" xmlns:w16="http://schemas.microsoft.com/office/word/2018/wordml" xmlns:w16se="http://schemas.microsoft.com/office/word/2015/wordml/symex">
+        <mc:Fallback xmlns:w16se="http://schemas.microsoft.com/office/word/2015/wordml/symex" xmlns:w16="http://schemas.microsoft.com/office/word/2018/wordml" xmlns:w16cid="http://schemas.microsoft.com/office/word/2016/wordml/cid" xmlns:w16cex="http://schemas.microsoft.com/office/word/2018/wordml/cex" xmlns:am3d="http://schemas.microsoft.com/office/drawing/2017/model3d" xmlns:aink="http://schemas.microsoft.com/office/drawing/2016/ink" xmlns:cx8="http://schemas.microsoft.com/office/drawing/2016/5/14/chartex" xmlns:cx7="http://schemas.microsoft.com/office/drawing/2016/5/13/chartex" xmlns:cx6="http://schemas.microsoft.com/office/drawing/2016/5/12/chartex" xmlns:cx5="http://schemas.microsoft.com/office/drawing/2016/5/11/chartex" xmlns:cx4="http://schemas.microsoft.com/office/drawing/2016/5/10/chartex" xmlns:cx3="http://schemas.microsoft.com/office/drawing/2016/5/9/chartex" xmlns:cx2="http://schemas.microsoft.com/office/drawing/2015/10/21/chartex" xmlns:cx1="http://schemas.microsoft.com/office/drawing/2015/9/8/chartex" xmlns:cx="http://schemas.microsoft.com/office/drawing/2014/chartex">
           <w:pict>
             <v:line w14:anchorId="22974485" id="Straight Connector 29" o:spid="_x0000_s1026" style="position:absolute;z-index:251664384;visibility:visible;mso-wrap-style:square;mso-width-percent:0;mso-wrap-distance-left:9pt;mso-wrap-distance-top:0;mso-wrap-distance-right:9pt;mso-wrap-distance-bottom:0;mso-position-horizontal:absolute;mso-position-horizontal-relative:text;mso-position-vertical:absolute;mso-position-vertical-relative:text;mso-width-percent:0;mso-width-relative:margin" from="-46.95pt,9.9pt" to="514.45pt,9.9pt" o:gfxdata="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" strokecolor="#4472c4 [3204]" strokeweight="1.5pt">
               <v:stroke joinstyle="miter"/>
@@ -5920,7 +6991,7 @@
           <wp:docPr id="73" name="Picture 60">
             <a:extLst xmlns:a="http://schemas.openxmlformats.org/drawingml/2006/main">
               <a:ext uri="{FF2B5EF4-FFF2-40B4-BE49-F238E27FC236}">
-                <a16:creationId xmlns="" xmlns:cx="http://schemas.microsoft.com/office/drawing/2014/chartex" xmlns:cx1="http://schemas.microsoft.com/office/drawing/2015/9/8/chartex" xmlns:cx2="http://schemas.microsoft.com/office/drawing/2015/10/21/chartex" xmlns:cx3="http://schemas.microsoft.com/office/drawing/2016/5/9/chartex" xmlns:cx4="http://schemas.microsoft.com/office/drawing/2016/5/10/chartex" xmlns:cx5="http://schemas.microsoft.com/office/drawing/2016/5/11/chartex" xmlns:cx6="http://schemas.microsoft.com/office/drawing/2016/5/12/chartex" xmlns:cx7="http://schemas.microsoft.com/office/drawing/2016/5/13/chartex" xmlns:cx8="http://schemas.microsoft.com/office/drawing/2016/5/14/chartex" xmlns:aink="http://schemas.microsoft.com/office/drawing/2016/ink" xmlns:am3d="http://schemas.microsoft.com/office/drawing/2017/model3d" xmlns:o="urn:schemas-microsoft-com:office:office" xmlns:v="urn:schemas-microsoft-com:vml" xmlns:w10="urn:schemas-microsoft-com:office:word" xmlns:w="http://schemas.openxmlformats.org/wordprocessingml/2006/main" xmlns:w16cex="http://schemas.microsoft.com/office/word/2018/wordml/cex" xmlns:w16cid="http://schemas.microsoft.com/office/word/2016/wordml/cid" xmlns:w16="http://schemas.microsoft.com/office/word/2018/wordml" xmlns:w16se="http://schemas.microsoft.com/office/word/2015/wordml/symex" xmlns:a16="http://schemas.microsoft.com/office/drawing/2014/main" id="{F8A55A3C-1DEC-444D-9489-456F382E491A}"/>
+                <a16:creationId xmlns:a16="http://schemas.microsoft.com/office/drawing/2014/main" xmlns:w16se="http://schemas.microsoft.com/office/word/2015/wordml/symex" xmlns:w16="http://schemas.microsoft.com/office/word/2018/wordml" xmlns:w16cid="http://schemas.microsoft.com/office/word/2016/wordml/cid" xmlns:w16cex="http://schemas.microsoft.com/office/word/2018/wordml/cex" xmlns:w="http://schemas.openxmlformats.org/wordprocessingml/2006/main" xmlns:w10="urn:schemas-microsoft-com:office:word" xmlns:v="urn:schemas-microsoft-com:vml" xmlns:o="urn:schemas-microsoft-com:office:office" xmlns:am3d="http://schemas.microsoft.com/office/drawing/2017/model3d" xmlns:aink="http://schemas.microsoft.com/office/drawing/2016/ink" xmlns:cx8="http://schemas.microsoft.com/office/drawing/2016/5/14/chartex" xmlns:cx7="http://schemas.microsoft.com/office/drawing/2016/5/13/chartex" xmlns:cx6="http://schemas.microsoft.com/office/drawing/2016/5/12/chartex" xmlns:cx5="http://schemas.microsoft.com/office/drawing/2016/5/11/chartex" xmlns:cx4="http://schemas.microsoft.com/office/drawing/2016/5/10/chartex" xmlns:cx3="http://schemas.microsoft.com/office/drawing/2016/5/9/chartex" xmlns:cx2="http://schemas.microsoft.com/office/drawing/2015/10/21/chartex" xmlns:cx1="http://schemas.microsoft.com/office/drawing/2015/9/8/chartex" xmlns:cx="http://schemas.microsoft.com/office/drawing/2014/chartex" xmlns="" id="{F8A55A3C-1DEC-444D-9489-456F382E491A}"/>
               </a:ext>
             </a:extLst>
           </wp:docPr>
@@ -5932,7 +7003,7 @@
                   <pic:cNvPr id="61" name="Picture 60">
                     <a:extLst>
                       <a:ext uri="{FF2B5EF4-FFF2-40B4-BE49-F238E27FC236}">
-                        <a16:creationId xmlns="" xmlns:cx="http://schemas.microsoft.com/office/drawing/2014/chartex" xmlns:cx1="http://schemas.microsoft.com/office/drawing/2015/9/8/chartex" xmlns:cx2="http://schemas.microsoft.com/office/drawing/2015/10/21/chartex" xmlns:cx3="http://schemas.microsoft.com/office/drawing/2016/5/9/chartex" xmlns:cx4="http://schemas.microsoft.com/office/drawing/2016/5/10/chartex" xmlns:cx5="http://schemas.microsoft.com/office/drawing/2016/5/11/chartex" xmlns:cx6="http://schemas.microsoft.com/office/drawing/2016/5/12/chartex" xmlns:cx7="http://schemas.microsoft.com/office/drawing/2016/5/13/chartex" xmlns:cx8="http://schemas.microsoft.com/office/drawing/2016/5/14/chartex" xmlns:aink="http://schemas.microsoft.com/office/drawing/2016/ink" xmlns:am3d="http://schemas.microsoft.com/office/drawing/2017/model3d" xmlns:o="urn:schemas-microsoft-com:office:office" xmlns:v="urn:schemas-microsoft-com:vml" xmlns:w10="urn:schemas-microsoft-com:office:word" xmlns:w="http://schemas.openxmlformats.org/wordprocessingml/2006/main" xmlns:w16cex="http://schemas.microsoft.com/office/word/2018/wordml/cex" xmlns:w16cid="http://schemas.microsoft.com/office/word/2016/wordml/cid" xmlns:w16="http://schemas.microsoft.com/office/word/2018/wordml" xmlns:w16se="http://schemas.microsoft.com/office/word/2015/wordml/symex" xmlns:a16="http://schemas.microsoft.com/office/drawing/2014/main" id="{F8A55A3C-1DEC-444D-9489-456F382E491A}"/>
+                        <a16:creationId xmlns:a16="http://schemas.microsoft.com/office/drawing/2014/main" xmlns:w16se="http://schemas.microsoft.com/office/word/2015/wordml/symex" xmlns:w16="http://schemas.microsoft.com/office/word/2018/wordml" xmlns:w16cid="http://schemas.microsoft.com/office/word/2016/wordml/cid" xmlns:w16cex="http://schemas.microsoft.com/office/word/2018/wordml/cex" xmlns:w="http://schemas.openxmlformats.org/wordprocessingml/2006/main" xmlns:w10="urn:schemas-microsoft-com:office:word" xmlns:v="urn:schemas-microsoft-com:vml" xmlns:o="urn:schemas-microsoft-com:office:office" xmlns:am3d="http://schemas.microsoft.com/office/drawing/2017/model3d" xmlns:aink="http://schemas.microsoft.com/office/drawing/2016/ink" xmlns:cx8="http://schemas.microsoft.com/office/drawing/2016/5/14/chartex" xmlns:cx7="http://schemas.microsoft.com/office/drawing/2016/5/13/chartex" xmlns:cx6="http://schemas.microsoft.com/office/drawing/2016/5/12/chartex" xmlns:cx5="http://schemas.microsoft.com/office/drawing/2016/5/11/chartex" xmlns:cx4="http://schemas.microsoft.com/office/drawing/2016/5/10/chartex" xmlns:cx3="http://schemas.microsoft.com/office/drawing/2016/5/9/chartex" xmlns:cx2="http://schemas.microsoft.com/office/drawing/2015/10/21/chartex" xmlns:cx1="http://schemas.microsoft.com/office/drawing/2015/9/8/chartex" xmlns:cx="http://schemas.microsoft.com/office/drawing/2014/chartex" xmlns="" id="{F8A55A3C-1DEC-444D-9489-456F382E491A}"/>
                       </a:ext>
                     </a:extLst>
                   </pic:cNvPr>
@@ -5983,6 +7054,95 @@
 <file path=word/numbering.xml><?xml version="1.0" encoding="utf-8"?>
 <w:numbering xmlns:wpc="http://schemas.microsoft.com/office/word/2010/wordprocessingCanvas" xmlns:mc="http://schemas.openxmlformats.org/markup-compatibility/2006" xmlns:o="urn:schemas-microsoft-com:office:office" xmlns:r="http://schemas.openxmlformats.org/officeDocument/2006/relationships" xmlns:m="http://schemas.openxmlformats.org/officeDocument/2006/math" xmlns:v="urn:schemas-microsoft-com:vml" xmlns:wp14="http://schemas.microsoft.com/office/word/2010/wordprocessingDrawing" xmlns:wp="http://schemas.openxmlformats.org/drawingml/2006/wordprocessingDrawing" xmlns:w10="urn:schemas-microsoft-com:office:word" xmlns:w="http://schemas.openxmlformats.org/wordprocessingml/2006/main" xmlns:w14="http://schemas.microsoft.com/office/word/2010/wordml" xmlns:w15="http://schemas.microsoft.com/office/word/2012/wordml" xmlns:wpg="http://schemas.microsoft.com/office/word/2010/wordprocessingGroup" xmlns:wpi="http://schemas.microsoft.com/office/word/2010/wordprocessingInk" xmlns:wne="http://schemas.microsoft.com/office/word/2006/wordml" xmlns:wps="http://schemas.microsoft.com/office/word/2010/wordprocessingShape" mc:Ignorable="w14 w15 wp14">
   <w:abstractNum w:abstractNumId="0">
+    <w:nsid w:val="060C27AF"/>
+    <w:multiLevelType w:val="hybridMultilevel"/>
+    <w:tmpl w:val="6D8E791A"/>
+    <w:lvl w:ilvl="0" w:tplc="3BF0CF46">
+      <w:start w:val="1"/>
+      <w:numFmt w:val="decimal"/>
+      <w:lvlText w:val="%1-"/>
+      <w:lvlJc w:val="left"/>
+      <w:pPr>
+        <w:ind w:left="1080" w:hanging="360"/>
+      </w:pPr>
+    </w:lvl>
+    <w:lvl w:ilvl="1" w:tplc="70E8E0A0">
+      <w:start w:val="1"/>
+      <w:numFmt w:val="decimal"/>
+      <w:lvlText w:val="%2."/>
+      <w:lvlJc w:val="left"/>
+      <w:pPr>
+        <w:ind w:left="1080" w:hanging="360"/>
+      </w:pPr>
+      <w:rPr>
+        <w:rFonts w:asciiTheme="minorHAnsi" w:hAnsiTheme="minorHAnsi" w:cs="Times New Roman" w:hint="default"/>
+      </w:rPr>
+    </w:lvl>
+    <w:lvl w:ilvl="2" w:tplc="0409001B">
+      <w:start w:val="1"/>
+      <w:numFmt w:val="lowerRoman"/>
+      <w:lvlText w:val="%3."/>
+      <w:lvlJc w:val="right"/>
+      <w:pPr>
+        <w:ind w:left="2520" w:hanging="180"/>
+      </w:pPr>
+    </w:lvl>
+    <w:lvl w:ilvl="3" w:tplc="0409000F">
+      <w:start w:val="1"/>
+      <w:numFmt w:val="decimal"/>
+      <w:lvlText w:val="%4."/>
+      <w:lvlJc w:val="left"/>
+      <w:pPr>
+        <w:ind w:left="3240" w:hanging="360"/>
+      </w:pPr>
+    </w:lvl>
+    <w:lvl w:ilvl="4" w:tplc="04090019">
+      <w:start w:val="1"/>
+      <w:numFmt w:val="lowerLetter"/>
+      <w:lvlText w:val="%5."/>
+      <w:lvlJc w:val="left"/>
+      <w:pPr>
+        <w:ind w:left="3960" w:hanging="360"/>
+      </w:pPr>
+    </w:lvl>
+    <w:lvl w:ilvl="5" w:tplc="0409001B">
+      <w:start w:val="1"/>
+      <w:numFmt w:val="lowerRoman"/>
+      <w:lvlText w:val="%6."/>
+      <w:lvlJc w:val="right"/>
+      <w:pPr>
+        <w:ind w:left="4680" w:hanging="180"/>
+      </w:pPr>
+    </w:lvl>
+    <w:lvl w:ilvl="6" w:tplc="0409000F">
+      <w:start w:val="1"/>
+      <w:numFmt w:val="decimal"/>
+      <w:lvlText w:val="%7."/>
+      <w:lvlJc w:val="left"/>
+      <w:pPr>
+        <w:ind w:left="5400" w:hanging="360"/>
+      </w:pPr>
+    </w:lvl>
+    <w:lvl w:ilvl="7" w:tplc="04090019">
+      <w:start w:val="1"/>
+      <w:numFmt w:val="lowerLetter"/>
+      <w:lvlText w:val="%8."/>
+      <w:lvlJc w:val="left"/>
+      <w:pPr>
+        <w:ind w:left="6120" w:hanging="360"/>
+      </w:pPr>
+    </w:lvl>
+    <w:lvl w:ilvl="8" w:tplc="0409001B">
+      <w:start w:val="1"/>
+      <w:numFmt w:val="lowerRoman"/>
+      <w:lvlText w:val="%9."/>
+      <w:lvlJc w:val="right"/>
+      <w:pPr>
+        <w:ind w:left="6840" w:hanging="180"/>
+      </w:pPr>
+    </w:lvl>
+  </w:abstractNum>
+  <w:abstractNum w:abstractNumId="1">
     <w:nsid w:val="06174B8B"/>
     <w:multiLevelType w:val="hybridMultilevel"/>
     <w:tmpl w:val="99BC3D5C"/>
@@ -5992,7 +7152,7 @@
       <w:lvlText w:val=""/>
       <w:lvlJc w:val="left"/>
       <w:pPr>
-        <w:ind w:left="1824" w:hanging="360"/>
+        <w:ind w:left="1710" w:hanging="360"/>
       </w:pPr>
       <w:rPr>
         <w:rFonts w:ascii="Symbol" w:hAnsi="Symbol" w:hint="default"/>
@@ -6004,7 +7164,7 @@
       <w:lvlText w:val="o"/>
       <w:lvlJc w:val="left"/>
       <w:pPr>
-        <w:ind w:left="2544" w:hanging="360"/>
+        <w:ind w:left="2430" w:hanging="360"/>
       </w:pPr>
       <w:rPr>
         <w:rFonts w:ascii="Courier New" w:hAnsi="Courier New" w:cs="Courier New" w:hint="default"/>
@@ -6016,7 +7176,7 @@
       <w:lvlText w:val=""/>
       <w:lvlJc w:val="left"/>
       <w:pPr>
-        <w:ind w:left="3264" w:hanging="360"/>
+        <w:ind w:left="3150" w:hanging="360"/>
       </w:pPr>
       <w:rPr>
         <w:rFonts w:ascii="Wingdings" w:hAnsi="Wingdings" w:hint="default"/>
@@ -6028,7 +7188,7 @@
       <w:lvlText w:val=""/>
       <w:lvlJc w:val="left"/>
       <w:pPr>
-        <w:ind w:left="3984" w:hanging="360"/>
+        <w:ind w:left="3870" w:hanging="360"/>
       </w:pPr>
       <w:rPr>
         <w:rFonts w:ascii="Symbol" w:hAnsi="Symbol" w:hint="default"/>
@@ -6040,7 +7200,7 @@
       <w:lvlText w:val="o"/>
       <w:lvlJc w:val="left"/>
       <w:pPr>
-        <w:ind w:left="4704" w:hanging="360"/>
+        <w:ind w:left="4590" w:hanging="360"/>
       </w:pPr>
       <w:rPr>
         <w:rFonts w:ascii="Courier New" w:hAnsi="Courier New" w:cs="Courier New" w:hint="default"/>
@@ -6052,7 +7212,7 @@
       <w:lvlText w:val=""/>
       <w:lvlJc w:val="left"/>
       <w:pPr>
-        <w:ind w:left="5424" w:hanging="360"/>
+        <w:ind w:left="5310" w:hanging="360"/>
       </w:pPr>
       <w:rPr>
         <w:rFonts w:ascii="Wingdings" w:hAnsi="Wingdings" w:hint="default"/>
@@ -6064,7 +7224,7 @@
       <w:lvlText w:val=""/>
       <w:lvlJc w:val="left"/>
       <w:pPr>
-        <w:ind w:left="6144" w:hanging="360"/>
+        <w:ind w:left="6030" w:hanging="360"/>
       </w:pPr>
       <w:rPr>
         <w:rFonts w:ascii="Symbol" w:hAnsi="Symbol" w:hint="default"/>
@@ -6076,7 +7236,7 @@
       <w:lvlText w:val="o"/>
       <w:lvlJc w:val="left"/>
       <w:pPr>
-        <w:ind w:left="6864" w:hanging="360"/>
+        <w:ind w:left="6750" w:hanging="360"/>
       </w:pPr>
       <w:rPr>
         <w:rFonts w:ascii="Courier New" w:hAnsi="Courier New" w:cs="Courier New" w:hint="default"/>
@@ -6088,14 +7248,14 @@
       <w:lvlText w:val=""/>
       <w:lvlJc w:val="left"/>
       <w:pPr>
-        <w:ind w:left="7584" w:hanging="360"/>
+        <w:ind w:left="7470" w:hanging="360"/>
       </w:pPr>
       <w:rPr>
         <w:rFonts w:ascii="Wingdings" w:hAnsi="Wingdings" w:hint="default"/>
       </w:rPr>
     </w:lvl>
   </w:abstractNum>
-  <w:abstractNum w:abstractNumId="1">
+  <w:abstractNum w:abstractNumId="2">
     <w:nsid w:val="0AB275CB"/>
     <w:multiLevelType w:val="hybridMultilevel"/>
     <w:tmpl w:val="0C9E60BC"/>
@@ -6208,7 +7368,7 @@
       </w:rPr>
     </w:lvl>
   </w:abstractNum>
-  <w:abstractNum w:abstractNumId="2">
+  <w:abstractNum w:abstractNumId="3">
     <w:nsid w:val="11B04672"/>
     <w:multiLevelType w:val="hybridMultilevel"/>
     <w:tmpl w:val="8B781166"/>
@@ -6294,7 +7454,7 @@
       </w:pPr>
     </w:lvl>
   </w:abstractNum>
-  <w:abstractNum w:abstractNumId="3">
+  <w:abstractNum w:abstractNumId="4">
     <w:nsid w:val="223451BD"/>
     <w:multiLevelType w:val="hybridMultilevel"/>
     <w:tmpl w:val="4F504102"/>
@@ -6383,7 +7543,7 @@
       </w:pPr>
     </w:lvl>
   </w:abstractNum>
-  <w:abstractNum w:abstractNumId="4">
+  <w:abstractNum w:abstractNumId="5">
     <w:nsid w:val="23996ED3"/>
     <w:multiLevelType w:val="hybridMultilevel"/>
     <w:tmpl w:val="7038B7C8"/>
@@ -6472,7 +7632,7 @@
       </w:pPr>
     </w:lvl>
   </w:abstractNum>
-  <w:abstractNum w:abstractNumId="5">
+  <w:abstractNum w:abstractNumId="6">
     <w:nsid w:val="252A7158"/>
     <w:multiLevelType w:val="hybridMultilevel"/>
     <w:tmpl w:val="7B167E46"/>
@@ -6558,7 +7718,7 @@
       </w:pPr>
     </w:lvl>
   </w:abstractNum>
-  <w:abstractNum w:abstractNumId="6">
+  <w:abstractNum w:abstractNumId="7">
     <w:nsid w:val="27784ED1"/>
     <w:multiLevelType w:val="hybridMultilevel"/>
     <w:tmpl w:val="F1C84A78"/>
@@ -6671,7 +7831,7 @@
       </w:rPr>
     </w:lvl>
   </w:abstractNum>
-  <w:abstractNum w:abstractNumId="7">
+  <w:abstractNum w:abstractNumId="8">
     <w:nsid w:val="2BDF4381"/>
     <w:multiLevelType w:val="hybridMultilevel"/>
     <w:tmpl w:val="42F65992"/>
@@ -6760,7 +7920,7 @@
       </w:pPr>
     </w:lvl>
   </w:abstractNum>
-  <w:abstractNum w:abstractNumId="8">
+  <w:abstractNum w:abstractNumId="9">
     <w:nsid w:val="30916304"/>
     <w:multiLevelType w:val="hybridMultilevel"/>
     <w:tmpl w:val="B9687B0E"/>
@@ -6873,7 +8033,96 @@
       </w:rPr>
     </w:lvl>
   </w:abstractNum>
-  <w:abstractNum w:abstractNumId="9">
+  <w:abstractNum w:abstractNumId="10">
+    <w:nsid w:val="35DF79EC"/>
+    <w:multiLevelType w:val="hybridMultilevel"/>
+    <w:tmpl w:val="6D8E791A"/>
+    <w:lvl w:ilvl="0" w:tplc="3BF0CF46">
+      <w:start w:val="1"/>
+      <w:numFmt w:val="decimal"/>
+      <w:lvlText w:val="%1-"/>
+      <w:lvlJc w:val="left"/>
+      <w:pPr>
+        <w:ind w:left="1080" w:hanging="360"/>
+      </w:pPr>
+    </w:lvl>
+    <w:lvl w:ilvl="1" w:tplc="70E8E0A0">
+      <w:start w:val="1"/>
+      <w:numFmt w:val="decimal"/>
+      <w:lvlText w:val="%2."/>
+      <w:lvlJc w:val="left"/>
+      <w:pPr>
+        <w:ind w:left="1080" w:hanging="360"/>
+      </w:pPr>
+      <w:rPr>
+        <w:rFonts w:asciiTheme="minorHAnsi" w:hAnsiTheme="minorHAnsi" w:cs="Times New Roman" w:hint="default"/>
+      </w:rPr>
+    </w:lvl>
+    <w:lvl w:ilvl="2" w:tplc="0409001B">
+      <w:start w:val="1"/>
+      <w:numFmt w:val="lowerRoman"/>
+      <w:lvlText w:val="%3."/>
+      <w:lvlJc w:val="right"/>
+      <w:pPr>
+        <w:ind w:left="2520" w:hanging="180"/>
+      </w:pPr>
+    </w:lvl>
+    <w:lvl w:ilvl="3" w:tplc="0409000F">
+      <w:start w:val="1"/>
+      <w:numFmt w:val="decimal"/>
+      <w:lvlText w:val="%4."/>
+      <w:lvlJc w:val="left"/>
+      <w:pPr>
+        <w:ind w:left="3240" w:hanging="360"/>
+      </w:pPr>
+    </w:lvl>
+    <w:lvl w:ilvl="4" w:tplc="04090019">
+      <w:start w:val="1"/>
+      <w:numFmt w:val="lowerLetter"/>
+      <w:lvlText w:val="%5."/>
+      <w:lvlJc w:val="left"/>
+      <w:pPr>
+        <w:ind w:left="3960" w:hanging="360"/>
+      </w:pPr>
+    </w:lvl>
+    <w:lvl w:ilvl="5" w:tplc="0409001B">
+      <w:start w:val="1"/>
+      <w:numFmt w:val="lowerRoman"/>
+      <w:lvlText w:val="%6."/>
+      <w:lvlJc w:val="right"/>
+      <w:pPr>
+        <w:ind w:left="4680" w:hanging="180"/>
+      </w:pPr>
+    </w:lvl>
+    <w:lvl w:ilvl="6" w:tplc="0409000F">
+      <w:start w:val="1"/>
+      <w:numFmt w:val="decimal"/>
+      <w:lvlText w:val="%7."/>
+      <w:lvlJc w:val="left"/>
+      <w:pPr>
+        <w:ind w:left="5400" w:hanging="360"/>
+      </w:pPr>
+    </w:lvl>
+    <w:lvl w:ilvl="7" w:tplc="04090019">
+      <w:start w:val="1"/>
+      <w:numFmt w:val="lowerLetter"/>
+      <w:lvlText w:val="%8."/>
+      <w:lvlJc w:val="left"/>
+      <w:pPr>
+        <w:ind w:left="6120" w:hanging="360"/>
+      </w:pPr>
+    </w:lvl>
+    <w:lvl w:ilvl="8" w:tplc="0409001B">
+      <w:start w:val="1"/>
+      <w:numFmt w:val="lowerRoman"/>
+      <w:lvlText w:val="%9."/>
+      <w:lvlJc w:val="right"/>
+      <w:pPr>
+        <w:ind w:left="6840" w:hanging="180"/>
+      </w:pPr>
+    </w:lvl>
+  </w:abstractNum>
+  <w:abstractNum w:abstractNumId="11">
     <w:nsid w:val="37B012A6"/>
     <w:multiLevelType w:val="hybridMultilevel"/>
     <w:tmpl w:val="7B167E46"/>
@@ -6959,7 +8208,7 @@
       </w:pPr>
     </w:lvl>
   </w:abstractNum>
-  <w:abstractNum w:abstractNumId="10">
+  <w:abstractNum w:abstractNumId="12">
     <w:nsid w:val="37BE30FF"/>
     <w:multiLevelType w:val="hybridMultilevel"/>
     <w:tmpl w:val="5B7AF00A"/>
@@ -7072,7 +8321,7 @@
       </w:rPr>
     </w:lvl>
   </w:abstractNum>
-  <w:abstractNum w:abstractNumId="11">
+  <w:abstractNum w:abstractNumId="13">
     <w:nsid w:val="39F06DE5"/>
     <w:multiLevelType w:val="hybridMultilevel"/>
     <w:tmpl w:val="7B167E46"/>
@@ -7158,7 +8407,93 @@
       </w:pPr>
     </w:lvl>
   </w:abstractNum>
-  <w:abstractNum w:abstractNumId="12">
+  <w:abstractNum w:abstractNumId="14">
+    <w:nsid w:val="3DAB0EE6"/>
+    <w:multiLevelType w:val="hybridMultilevel"/>
+    <w:tmpl w:val="2EE6A7E2"/>
+    <w:lvl w:ilvl="0" w:tplc="3BF0CF46">
+      <w:start w:val="1"/>
+      <w:numFmt w:val="decimal"/>
+      <w:lvlText w:val="%1-"/>
+      <w:lvlJc w:val="left"/>
+      <w:pPr>
+        <w:ind w:left="720" w:hanging="360"/>
+      </w:pPr>
+    </w:lvl>
+    <w:lvl w:ilvl="1" w:tplc="04090019">
+      <w:start w:val="1"/>
+      <w:numFmt w:val="lowerLetter"/>
+      <w:lvlText w:val="%2."/>
+      <w:lvlJc w:val="left"/>
+      <w:pPr>
+        <w:ind w:left="1440" w:hanging="360"/>
+      </w:pPr>
+    </w:lvl>
+    <w:lvl w:ilvl="2" w:tplc="0409001B">
+      <w:start w:val="1"/>
+      <w:numFmt w:val="lowerRoman"/>
+      <w:lvlText w:val="%3."/>
+      <w:lvlJc w:val="right"/>
+      <w:pPr>
+        <w:ind w:left="2160" w:hanging="180"/>
+      </w:pPr>
+    </w:lvl>
+    <w:lvl w:ilvl="3" w:tplc="0409000F">
+      <w:start w:val="1"/>
+      <w:numFmt w:val="decimal"/>
+      <w:lvlText w:val="%4."/>
+      <w:lvlJc w:val="left"/>
+      <w:pPr>
+        <w:ind w:left="2880" w:hanging="360"/>
+      </w:pPr>
+    </w:lvl>
+    <w:lvl w:ilvl="4" w:tplc="04090019">
+      <w:start w:val="1"/>
+      <w:numFmt w:val="lowerLetter"/>
+      <w:lvlText w:val="%5."/>
+      <w:lvlJc w:val="left"/>
+      <w:pPr>
+        <w:ind w:left="3600" w:hanging="360"/>
+      </w:pPr>
+    </w:lvl>
+    <w:lvl w:ilvl="5" w:tplc="0409001B">
+      <w:start w:val="1"/>
+      <w:numFmt w:val="lowerRoman"/>
+      <w:lvlText w:val="%6."/>
+      <w:lvlJc w:val="right"/>
+      <w:pPr>
+        <w:ind w:left="4320" w:hanging="180"/>
+      </w:pPr>
+    </w:lvl>
+    <w:lvl w:ilvl="6" w:tplc="0409000F">
+      <w:start w:val="1"/>
+      <w:numFmt w:val="decimal"/>
+      <w:lvlText w:val="%7."/>
+      <w:lvlJc w:val="left"/>
+      <w:pPr>
+        <w:ind w:left="5040" w:hanging="360"/>
+      </w:pPr>
+    </w:lvl>
+    <w:lvl w:ilvl="7" w:tplc="04090019">
+      <w:start w:val="1"/>
+      <w:numFmt w:val="lowerLetter"/>
+      <w:lvlText w:val="%8."/>
+      <w:lvlJc w:val="left"/>
+      <w:pPr>
+        <w:ind w:left="5760" w:hanging="360"/>
+      </w:pPr>
+    </w:lvl>
+    <w:lvl w:ilvl="8" w:tplc="0409001B">
+      <w:start w:val="1"/>
+      <w:numFmt w:val="lowerRoman"/>
+      <w:lvlText w:val="%9."/>
+      <w:lvlJc w:val="right"/>
+      <w:pPr>
+        <w:ind w:left="6480" w:hanging="180"/>
+      </w:pPr>
+    </w:lvl>
+  </w:abstractNum>
+  <w:abstractNum w:abstractNumId="15">
     <w:nsid w:val="410C3790"/>
     <w:multiLevelType w:val="hybridMultilevel"/>
     <w:tmpl w:val="5E9E35AC"/>
@@ -7271,7 +8606,7 @@
       </w:rPr>
     </w:lvl>
   </w:abstractNum>
-  <w:abstractNum w:abstractNumId="13">
+  <w:abstractNum w:abstractNumId="16">
     <w:nsid w:val="43B82BD7"/>
     <w:multiLevelType w:val="hybridMultilevel"/>
     <w:tmpl w:val="137CEAAA"/>
@@ -7384,7 +8719,7 @@
       </w:rPr>
     </w:lvl>
   </w:abstractNum>
-  <w:abstractNum w:abstractNumId="14">
+  <w:abstractNum w:abstractNumId="17">
     <w:nsid w:val="45EF1D4A"/>
     <w:multiLevelType w:val="multilevel"/>
     <w:tmpl w:val="A802BEAA"/>
@@ -7497,7 +8832,7 @@
       </w:rPr>
     </w:lvl>
   </w:abstractNum>
-  <w:abstractNum w:abstractNumId="15">
+  <w:abstractNum w:abstractNumId="18">
     <w:nsid w:val="54034A82"/>
     <w:multiLevelType w:val="hybridMultilevel"/>
     <w:tmpl w:val="7B167E46"/>
@@ -7583,7 +8918,7 @@
       </w:pPr>
     </w:lvl>
   </w:abstractNum>
-  <w:abstractNum w:abstractNumId="16">
+  <w:abstractNum w:abstractNumId="19">
     <w:nsid w:val="54B3261F"/>
     <w:multiLevelType w:val="multilevel"/>
     <w:tmpl w:val="D41CD19C"/>
@@ -7704,7 +9039,7 @@
       </w:rPr>
     </w:lvl>
   </w:abstractNum>
-  <w:abstractNum w:abstractNumId="17">
+  <w:abstractNum w:abstractNumId="20">
     <w:nsid w:val="5520687A"/>
     <w:multiLevelType w:val="hybridMultilevel"/>
     <w:tmpl w:val="CDE0C6BC"/>
@@ -7817,7 +9152,7 @@
       </w:rPr>
     </w:lvl>
   </w:abstractNum>
-  <w:abstractNum w:abstractNumId="18">
+  <w:abstractNum w:abstractNumId="21">
     <w:nsid w:val="55835868"/>
     <w:multiLevelType w:val="hybridMultilevel"/>
     <w:tmpl w:val="7B167E46"/>
@@ -7903,7 +9238,7 @@
       </w:pPr>
     </w:lvl>
   </w:abstractNum>
-  <w:abstractNum w:abstractNumId="19">
+  <w:abstractNum w:abstractNumId="22">
     <w:nsid w:val="582A0ED1"/>
     <w:multiLevelType w:val="hybridMultilevel"/>
     <w:tmpl w:val="BE881AB8"/>
@@ -8016,7 +9351,7 @@
       </w:rPr>
     </w:lvl>
   </w:abstractNum>
-  <w:abstractNum w:abstractNumId="20">
+  <w:abstractNum w:abstractNumId="23">
     <w:nsid w:val="594B4982"/>
     <w:multiLevelType w:val="multilevel"/>
     <w:tmpl w:val="7300490A"/>
@@ -8129,7 +9464,7 @@
       </w:rPr>
     </w:lvl>
   </w:abstractNum>
-  <w:abstractNum w:abstractNumId="21">
+  <w:abstractNum w:abstractNumId="24">
     <w:nsid w:val="5C433883"/>
     <w:multiLevelType w:val="hybridMultilevel"/>
     <w:tmpl w:val="7B167E46"/>
@@ -8215,7 +9550,7 @@
       </w:pPr>
     </w:lvl>
   </w:abstractNum>
-  <w:abstractNum w:abstractNumId="22">
+  <w:abstractNum w:abstractNumId="25">
     <w:nsid w:val="5D555CC9"/>
     <w:multiLevelType w:val="hybridMultilevel"/>
     <w:tmpl w:val="C324E5FC"/>
@@ -8328,7 +9663,7 @@
       </w:rPr>
     </w:lvl>
   </w:abstractNum>
-  <w:abstractNum w:abstractNumId="23">
+  <w:abstractNum w:abstractNumId="26">
     <w:nsid w:val="5DE91033"/>
     <w:multiLevelType w:val="hybridMultilevel"/>
     <w:tmpl w:val="EBE2F008"/>
@@ -8418,7 +9753,7 @@
       </w:pPr>
     </w:lvl>
   </w:abstractNum>
-  <w:abstractNum w:abstractNumId="24">
+  <w:abstractNum w:abstractNumId="27">
     <w:nsid w:val="64333690"/>
     <w:multiLevelType w:val="hybridMultilevel"/>
     <w:tmpl w:val="7B167E46"/>
@@ -8504,7 +9839,7 @@
       </w:pPr>
     </w:lvl>
   </w:abstractNum>
-  <w:abstractNum w:abstractNumId="25">
+  <w:abstractNum w:abstractNumId="28">
     <w:nsid w:val="64B36BB0"/>
     <w:multiLevelType w:val="hybridMultilevel"/>
     <w:tmpl w:val="F70AC8D0"/>
@@ -8595,7 +9930,93 @@
       </w:pPr>
     </w:lvl>
   </w:abstractNum>
-  <w:abstractNum w:abstractNumId="26">
+  <w:abstractNum w:abstractNumId="29">
+    <w:nsid w:val="6B3344F2"/>
+    <w:multiLevelType w:val="hybridMultilevel"/>
+    <w:tmpl w:val="5E36BB74"/>
+    <w:lvl w:ilvl="0" w:tplc="0409000F">
+      <w:start w:val="1"/>
+      <w:numFmt w:val="decimal"/>
+      <w:lvlText w:val="%1."/>
+      <w:lvlJc w:val="left"/>
+      <w:pPr>
+        <w:ind w:left="1080" w:hanging="360"/>
+      </w:pPr>
+    </w:lvl>
+    <w:lvl w:ilvl="1" w:tplc="04090019">
+      <w:start w:val="1"/>
+      <w:numFmt w:val="lowerLetter"/>
+      <w:lvlText w:val="%2."/>
+      <w:lvlJc w:val="left"/>
+      <w:pPr>
+        <w:ind w:left="1800" w:hanging="360"/>
+      </w:pPr>
+    </w:lvl>
+    <w:lvl w:ilvl="2" w:tplc="0409001B">
+      <w:start w:val="1"/>
+      <w:numFmt w:val="lowerRoman"/>
+      <w:lvlText w:val="%3."/>
+      <w:lvlJc w:val="right"/>
+      <w:pPr>
+        <w:ind w:left="2520" w:hanging="180"/>
+      </w:pPr>
+    </w:lvl>
+    <w:lvl w:ilvl="3" w:tplc="0409000F">
+      <w:start w:val="1"/>
+      <w:numFmt w:val="decimal"/>
+      <w:lvlText w:val="%4."/>
+      <w:lvlJc w:val="left"/>
+      <w:pPr>
+        <w:ind w:left="3240" w:hanging="360"/>
+      </w:pPr>
+    </w:lvl>
+    <w:lvl w:ilvl="4" w:tplc="04090019">
+      <w:start w:val="1"/>
+      <w:numFmt w:val="lowerLetter"/>
+      <w:lvlText w:val="%5."/>
+      <w:lvlJc w:val="left"/>
+      <w:pPr>
+        <w:ind w:left="3960" w:hanging="360"/>
+      </w:pPr>
+    </w:lvl>
+    <w:lvl w:ilvl="5" w:tplc="0409001B">
+      <w:start w:val="1"/>
+      <w:numFmt w:val="lowerRoman"/>
+      <w:lvlText w:val="%6."/>
+      <w:lvlJc w:val="right"/>
+      <w:pPr>
+        <w:ind w:left="4680" w:hanging="180"/>
+      </w:pPr>
+    </w:lvl>
+    <w:lvl w:ilvl="6" w:tplc="0409000F">
+      <w:start w:val="1"/>
+      <w:numFmt w:val="decimal"/>
+      <w:lvlText w:val="%7."/>
+      <w:lvlJc w:val="left"/>
+      <w:pPr>
+        <w:ind w:left="5400" w:hanging="360"/>
+      </w:pPr>
+    </w:lvl>
+    <w:lvl w:ilvl="7" w:tplc="04090019">
+      <w:start w:val="1"/>
+      <w:numFmt w:val="lowerLetter"/>
+      <w:lvlText w:val="%8."/>
+      <w:lvlJc w:val="left"/>
+      <w:pPr>
+        <w:ind w:left="6120" w:hanging="360"/>
+      </w:pPr>
+    </w:lvl>
+    <w:lvl w:ilvl="8" w:tplc="0409001B">
+      <w:start w:val="1"/>
+      <w:numFmt w:val="lowerRoman"/>
+      <w:lvlText w:val="%9."/>
+      <w:lvlJc w:val="right"/>
+      <w:pPr>
+        <w:ind w:left="6840" w:hanging="180"/>
+      </w:pPr>
+    </w:lvl>
+  </w:abstractNum>
+  <w:abstractNum w:abstractNumId="30">
     <w:nsid w:val="6C862E9D"/>
     <w:multiLevelType w:val="hybridMultilevel"/>
     <w:tmpl w:val="EB5E118A"/>
@@ -8708,7 +10129,7 @@
       </w:rPr>
     </w:lvl>
   </w:abstractNum>
-  <w:abstractNum w:abstractNumId="27">
+  <w:abstractNum w:abstractNumId="31">
     <w:nsid w:val="6EFE477A"/>
     <w:multiLevelType w:val="multilevel"/>
     <w:tmpl w:val="E2847FAC"/>
@@ -8829,7 +10250,7 @@
       </w:rPr>
     </w:lvl>
   </w:abstractNum>
-  <w:abstractNum w:abstractNumId="28">
+  <w:abstractNum w:abstractNumId="32">
     <w:nsid w:val="703C0B4F"/>
     <w:multiLevelType w:val="hybridMultilevel"/>
     <w:tmpl w:val="9CF25988"/>
@@ -8942,7 +10363,7 @@
       </w:rPr>
     </w:lvl>
   </w:abstractNum>
-  <w:abstractNum w:abstractNumId="29">
+  <w:abstractNum w:abstractNumId="33">
     <w:nsid w:val="72297018"/>
     <w:multiLevelType w:val="hybridMultilevel"/>
     <w:tmpl w:val="563ED9C2"/>
@@ -9055,7 +10476,7 @@
       </w:rPr>
     </w:lvl>
   </w:abstractNum>
-  <w:abstractNum w:abstractNumId="30">
+  <w:abstractNum w:abstractNumId="34">
     <w:nsid w:val="78B748CA"/>
     <w:multiLevelType w:val="hybridMultilevel"/>
     <w:tmpl w:val="CC66F68C"/>
@@ -9168,7 +10589,93 @@
       </w:rPr>
     </w:lvl>
   </w:abstractNum>
-  <w:abstractNum w:abstractNumId="31">
+  <w:abstractNum w:abstractNumId="35">
+    <w:nsid w:val="7BE143EB"/>
+    <w:multiLevelType w:val="hybridMultilevel"/>
+    <w:tmpl w:val="706E9D92"/>
+    <w:lvl w:ilvl="0" w:tplc="0409000F">
+      <w:start w:val="1"/>
+      <w:numFmt w:val="decimal"/>
+      <w:lvlText w:val="%1."/>
+      <w:lvlJc w:val="left"/>
+      <w:pPr>
+        <w:ind w:left="1080" w:hanging="360"/>
+      </w:pPr>
+    </w:lvl>
+    <w:lvl w:ilvl="1" w:tplc="04090019">
+      <w:start w:val="1"/>
+      <w:numFmt w:val="lowerLetter"/>
+      <w:lvlText w:val="%2."/>
+      <w:lvlJc w:val="left"/>
+      <w:pPr>
+        <w:ind w:left="1800" w:hanging="360"/>
+      </w:pPr>
+    </w:lvl>
+    <w:lvl w:ilvl="2" w:tplc="0409001B">
+      <w:start w:val="1"/>
+      <w:numFmt w:val="lowerRoman"/>
+      <w:lvlText w:val="%3."/>
+      <w:lvlJc w:val="right"/>
+      <w:pPr>
+        <w:ind w:left="2520" w:hanging="180"/>
+      </w:pPr>
+    </w:lvl>
+    <w:lvl w:ilvl="3" w:tplc="0409000F">
+      <w:start w:val="1"/>
+      <w:numFmt w:val="decimal"/>
+      <w:lvlText w:val="%4."/>
+      <w:lvlJc w:val="left"/>
+      <w:pPr>
+        <w:ind w:left="3240" w:hanging="360"/>
+      </w:pPr>
+    </w:lvl>
+    <w:lvl w:ilvl="4" w:tplc="04090019">
+      <w:start w:val="1"/>
+      <w:numFmt w:val="lowerLetter"/>
+      <w:lvlText w:val="%5."/>
+      <w:lvlJc w:val="left"/>
+      <w:pPr>
+        <w:ind w:left="3960" w:hanging="360"/>
+      </w:pPr>
+    </w:lvl>
+    <w:lvl w:ilvl="5" w:tplc="0409001B">
+      <w:start w:val="1"/>
+      <w:numFmt w:val="lowerRoman"/>
+      <w:lvlText w:val="%6."/>
+      <w:lvlJc w:val="right"/>
+      <w:pPr>
+        <w:ind w:left="4680" w:hanging="180"/>
+      </w:pPr>
+    </w:lvl>
+    <w:lvl w:ilvl="6" w:tplc="0409000F">
+      <w:start w:val="1"/>
+      <w:numFmt w:val="decimal"/>
+      <w:lvlText w:val="%7."/>
+      <w:lvlJc w:val="left"/>
+      <w:pPr>
+        <w:ind w:left="5400" w:hanging="360"/>
+      </w:pPr>
+    </w:lvl>
+    <w:lvl w:ilvl="7" w:tplc="04090019">
+      <w:start w:val="1"/>
+      <w:numFmt w:val="lowerLetter"/>
+      <w:lvlText w:val="%8."/>
+      <w:lvlJc w:val="left"/>
+      <w:pPr>
+        <w:ind w:left="6120" w:hanging="360"/>
+      </w:pPr>
+    </w:lvl>
+    <w:lvl w:ilvl="8" w:tplc="0409001B">
+      <w:start w:val="1"/>
+      <w:numFmt w:val="lowerRoman"/>
+      <w:lvlText w:val="%9."/>
+      <w:lvlJc w:val="right"/>
+      <w:pPr>
+        <w:ind w:left="6840" w:hanging="180"/>
+      </w:pPr>
+    </w:lvl>
+  </w:abstractNum>
+  <w:abstractNum w:abstractNumId="36">
     <w:nsid w:val="7BEA0E21"/>
     <w:multiLevelType w:val="hybridMultilevel"/>
     <w:tmpl w:val="76C60B3A"/>
@@ -9281,7 +10788,7 @@
       </w:rPr>
     </w:lvl>
   </w:abstractNum>
-  <w:abstractNum w:abstractNumId="32">
+  <w:abstractNum w:abstractNumId="37">
     <w:nsid w:val="7D033C30"/>
     <w:multiLevelType w:val="hybridMultilevel"/>
     <w:tmpl w:val="83FE1AEE"/>
@@ -9394,7 +10901,7 @@
       </w:rPr>
     </w:lvl>
   </w:abstractNum>
-  <w:abstractNum w:abstractNumId="33">
+  <w:abstractNum w:abstractNumId="38">
     <w:nsid w:val="7FEF5718"/>
     <w:multiLevelType w:val="hybridMultilevel"/>
     <w:tmpl w:val="D4101794"/>
@@ -9508,106 +11015,205 @@
     </w:lvl>
   </w:abstractNum>
   <w:num w:numId="1">
+    <w:abstractNumId w:val="28"/>
+  </w:num>
+  <w:num w:numId="2">
+    <w:abstractNumId w:val="18"/>
+  </w:num>
+  <w:num w:numId="3">
+    <w:abstractNumId w:val="13"/>
+  </w:num>
+  <w:num w:numId="4">
+    <w:abstractNumId w:val="26"/>
+  </w:num>
+  <w:num w:numId="5">
+    <w:abstractNumId w:val="5"/>
+  </w:num>
+  <w:num w:numId="6">
+    <w:abstractNumId w:val="4"/>
+  </w:num>
+  <w:num w:numId="7">
+    <w:abstractNumId w:val="32"/>
+  </w:num>
+  <w:num w:numId="8">
+    <w:abstractNumId w:val="12"/>
+  </w:num>
+  <w:num w:numId="9">
+    <w:abstractNumId w:val="22"/>
+  </w:num>
+  <w:num w:numId="10">
+    <w:abstractNumId w:val="36"/>
+  </w:num>
+  <w:num w:numId="11">
+    <w:abstractNumId w:val="9"/>
+  </w:num>
+  <w:num w:numId="12">
     <w:abstractNumId w:val="25"/>
   </w:num>
-  <w:num w:numId="2">
+  <w:num w:numId="13">
+    <w:abstractNumId w:val="38"/>
+  </w:num>
+  <w:num w:numId="14">
+    <w:abstractNumId w:val="30"/>
+  </w:num>
+  <w:num w:numId="15">
+    <w:abstractNumId w:val="21"/>
+  </w:num>
+  <w:num w:numId="16">
+    <w:abstractNumId w:val="24"/>
+  </w:num>
+  <w:num w:numId="17">
+    <w:abstractNumId w:val="27"/>
+  </w:num>
+  <w:num w:numId="18">
+    <w:abstractNumId w:val="11"/>
+  </w:num>
+  <w:num w:numId="19">
+    <w:abstractNumId w:val="6"/>
+  </w:num>
+  <w:num w:numId="20">
+    <w:abstractNumId w:val="31"/>
+  </w:num>
+  <w:num w:numId="21">
+    <w:abstractNumId w:val="2"/>
+  </w:num>
+  <w:num w:numId="22">
+    <w:abstractNumId w:val="20"/>
+  </w:num>
+  <w:num w:numId="23">
+    <w:abstractNumId w:val="23"/>
+  </w:num>
+  <w:num w:numId="24">
+    <w:abstractNumId w:val="17"/>
+  </w:num>
+  <w:num w:numId="25">
+    <w:abstractNumId w:val="19"/>
+  </w:num>
+  <w:num w:numId="26">
+    <w:abstractNumId w:val="34"/>
+  </w:num>
+  <w:num w:numId="27">
+    <w:abstractNumId w:val="33"/>
+  </w:num>
+  <w:num w:numId="28">
     <w:abstractNumId w:val="15"/>
   </w:num>
-  <w:num w:numId="3">
-    <w:abstractNumId w:val="11"/>
+  <w:num w:numId="29">
+    <w:abstractNumId w:val="1"/>
   </w:num>
-  <w:num w:numId="4">
-    <w:abstractNumId w:val="23"/>
+  <w:num w:numId="30">
+    <w:abstractNumId w:val="7"/>
   </w:num>
-  <w:num w:numId="5">
-    <w:abstractNumId w:val="4"/>
+  <w:num w:numId="31">
+    <w:abstractNumId w:val="16"/>
   </w:num>
-  <w:num w:numId="6">
+  <w:num w:numId="32">
     <w:abstractNumId w:val="3"/>
   </w:num>
-  <w:num w:numId="7">
-    <w:abstractNumId w:val="28"/>
+  <w:num w:numId="33">
+    <w:abstractNumId w:val="8"/>
   </w:num>
-  <w:num w:numId="8">
+  <w:num w:numId="34">
+    <w:abstractNumId w:val="37"/>
+  </w:num>
+  <w:num w:numId="35">
+    <w:abstractNumId w:val="35"/>
+  </w:num>
+  <w:num w:numId="36">
+    <w:abstractNumId w:val="10"/>
+    <w:lvlOverride w:ilvl="0">
+      <w:startOverride w:val="1"/>
+    </w:lvlOverride>
+    <w:lvlOverride w:ilvl="1">
+      <w:startOverride w:val="1"/>
+    </w:lvlOverride>
+    <w:lvlOverride w:ilvl="2">
+      <w:startOverride w:val="1"/>
+    </w:lvlOverride>
+    <w:lvlOverride w:ilvl="3">
+      <w:startOverride w:val="1"/>
+    </w:lvlOverride>
+    <w:lvlOverride w:ilvl="4">
+      <w:startOverride w:val="1"/>
+    </w:lvlOverride>
+    <w:lvlOverride w:ilvl="5">
+      <w:startOverride w:val="1"/>
+    </w:lvlOverride>
+    <w:lvlOverride w:ilvl="6">
+      <w:startOverride w:val="1"/>
+    </w:lvlOverride>
+    <w:lvlOverride w:ilvl="7">
+      <w:startOverride w:val="1"/>
+    </w:lvlOverride>
+    <w:lvlOverride w:ilvl="8">
+      <w:startOverride w:val="1"/>
+    </w:lvlOverride>
+  </w:num>
+  <w:num w:numId="37">
+    <w:abstractNumId w:val="29"/>
+    <w:lvlOverride w:ilvl="0">
+      <w:startOverride w:val="1"/>
+    </w:lvlOverride>
+    <w:lvlOverride w:ilvl="1">
+      <w:startOverride w:val="1"/>
+    </w:lvlOverride>
+    <w:lvlOverride w:ilvl="2">
+      <w:startOverride w:val="1"/>
+    </w:lvlOverride>
+    <w:lvlOverride w:ilvl="3">
+      <w:startOverride w:val="1"/>
+    </w:lvlOverride>
+    <w:lvlOverride w:ilvl="4">
+      <w:startOverride w:val="1"/>
+    </w:lvlOverride>
+    <w:lvlOverride w:ilvl="5">
+      <w:startOverride w:val="1"/>
+    </w:lvlOverride>
+    <w:lvlOverride w:ilvl="6">
+      <w:startOverride w:val="1"/>
+    </w:lvlOverride>
+    <w:lvlOverride w:ilvl="7">
+      <w:startOverride w:val="1"/>
+    </w:lvlOverride>
+    <w:lvlOverride w:ilvl="8">
+      <w:startOverride w:val="1"/>
+    </w:lvlOverride>
+  </w:num>
+  <w:num w:numId="38">
+    <w:abstractNumId w:val="14"/>
+    <w:lvlOverride w:ilvl="0">
+      <w:startOverride w:val="1"/>
+    </w:lvlOverride>
+    <w:lvlOverride w:ilvl="1">
+      <w:startOverride w:val="1"/>
+    </w:lvlOverride>
+    <w:lvlOverride w:ilvl="2">
+      <w:startOverride w:val="1"/>
+    </w:lvlOverride>
+    <w:lvlOverride w:ilvl="3">
+      <w:startOverride w:val="1"/>
+    </w:lvlOverride>
+    <w:lvlOverride w:ilvl="4">
+      <w:startOverride w:val="1"/>
+    </w:lvlOverride>
+    <w:lvlOverride w:ilvl="5">
+      <w:startOverride w:val="1"/>
+    </w:lvlOverride>
+    <w:lvlOverride w:ilvl="6">
+      <w:startOverride w:val="1"/>
+    </w:lvlOverride>
+    <w:lvlOverride w:ilvl="7">
+      <w:startOverride w:val="1"/>
+    </w:lvlOverride>
+    <w:lvlOverride w:ilvl="8">
+      <w:startOverride w:val="1"/>
+    </w:lvlOverride>
+  </w:num>
+  <w:num w:numId="39">
     <w:abstractNumId w:val="10"/>
   </w:num>
-  <w:num w:numId="9">
-    <w:abstractNumId w:val="19"/>
-  </w:num>
-  <w:num w:numId="10">
-    <w:abstractNumId w:val="31"/>
-  </w:num>
-  <w:num w:numId="11">
-    <w:abstractNumId w:val="8"/>
-  </w:num>
-  <w:num w:numId="12">
-    <w:abstractNumId w:val="22"/>
-  </w:num>
-  <w:num w:numId="13">
-    <w:abstractNumId w:val="33"/>
-  </w:num>
-  <w:num w:numId="14">
-    <w:abstractNumId w:val="26"/>
-  </w:num>
-  <w:num w:numId="15">
-    <w:abstractNumId w:val="18"/>
-  </w:num>
-  <w:num w:numId="16">
-    <w:abstractNumId w:val="21"/>
-  </w:num>
-  <w:num w:numId="17">
-    <w:abstractNumId w:val="24"/>
-  </w:num>
-  <w:num w:numId="18">
-    <w:abstractNumId w:val="9"/>
-  </w:num>
-  <w:num w:numId="19">
-    <w:abstractNumId w:val="5"/>
-  </w:num>
-  <w:num w:numId="20">
-    <w:abstractNumId w:val="27"/>
-  </w:num>
-  <w:num w:numId="21">
-    <w:abstractNumId w:val="1"/>
-  </w:num>
-  <w:num w:numId="22">
-    <w:abstractNumId w:val="17"/>
-  </w:num>
-  <w:num w:numId="23">
-    <w:abstractNumId w:val="20"/>
-  </w:num>
-  <w:num w:numId="24">
-    <w:abstractNumId w:val="14"/>
-  </w:num>
-  <w:num w:numId="25">
-    <w:abstractNumId w:val="16"/>
-  </w:num>
-  <w:num w:numId="26">
-    <w:abstractNumId w:val="30"/>
-  </w:num>
-  <w:num w:numId="27">
-    <w:abstractNumId w:val="29"/>
-  </w:num>
-  <w:num w:numId="28">
-    <w:abstractNumId w:val="12"/>
-  </w:num>
-  <w:num w:numId="29">
+  <w:num w:numId="40">
     <w:abstractNumId w:val="0"/>
-  </w:num>
-  <w:num w:numId="30">
-    <w:abstractNumId w:val="6"/>
-  </w:num>
-  <w:num w:numId="31">
-    <w:abstractNumId w:val="13"/>
-  </w:num>
-  <w:num w:numId="32">
-    <w:abstractNumId w:val="2"/>
-  </w:num>
-  <w:num w:numId="33">
-    <w:abstractNumId w:val="7"/>
-  </w:num>
-  <w:num w:numId="34">
-    <w:abstractNumId w:val="32"/>
   </w:num>
 </w:numbering>
 </file>
@@ -10839,7 +12445,7 @@
 </file>
 
 <file path=customXml/itemProps1.xml><?xml version="1.0" encoding="utf-8"?>
-<ds:datastoreItem xmlns:ds="http://schemas.openxmlformats.org/officeDocument/2006/customXml" ds:itemID="{B6DC5A91-3520-497A-AE42-EF98D83A9C2A}">
+<ds:datastoreItem xmlns:ds="http://schemas.openxmlformats.org/officeDocument/2006/customXml" ds:itemID="{DEB344C5-F47F-45BA-BEF7-6581834C13D8}">
   <ds:schemaRefs>
     <ds:schemaRef ds:uri="http://schemas.openxmlformats.org/officeDocument/2006/bibliography"/>
   </ds:schemaRefs>

</xml_diff>